<commit_message>
Added Scatter on report
We added 4 SNRs!
</commit_message>
<xml_diff>
--- a/P3-TXX.docx
+++ b/P3-TXX.docx
@@ -20339,10 +20339,4364 @@
     <w:p>
       <w:pPr>
         <w:rPr>
-          <w:rtl/>
           <w:lang w:bidi="ar-EG"/>
         </w:rPr>
       </w:pPr>
+      <w:r>
+        <w:rPr>
+          <w:lang w:bidi="ar-EG"/>
+        </w:rPr>
+        <w:br w:type="page"/>
+      </w:r>
+    </w:p>
+    <w:p>
+      <w:pPr>
+        <w:rPr>
+          <w:lang w:bidi="ar-EG"/>
+        </w:rPr>
+      </w:pPr>
+      <w:r>
+        <w:rPr>
+          <w:lang w:bidi="ar-EG"/>
+        </w:rPr>
+        <w:lastRenderedPageBreak/>
+        <w:t>BPSK:</w:t>
+      </w:r>
+    </w:p>
+    <w:p>
+      <w:pPr>
+        <w:rPr>
+          <w:lang w:bidi="ar-EG"/>
+        </w:rPr>
+      </w:pPr>
+      <w:r>
+        <w:rPr>
+          <w:noProof/>
+          <w:lang w:bidi="ar-EG"/>
+        </w:rPr>
+        <w:drawing>
+          <wp:anchor distT="0" distB="0" distL="114300" distR="114300" simplePos="0" relativeHeight="251697152" behindDoc="0" locked="0" layoutInCell="1" allowOverlap="1" wp14:anchorId="7DD9FE69" wp14:editId="7DC4936F">
+            <wp:simplePos x="0" y="0"/>
+            <wp:positionH relativeFrom="margin">
+              <wp:posOffset>3364230</wp:posOffset>
+            </wp:positionH>
+            <wp:positionV relativeFrom="paragraph">
+              <wp:posOffset>3188970</wp:posOffset>
+            </wp:positionV>
+            <wp:extent cx="2579370" cy="2612390"/>
+            <wp:effectExtent l="19050" t="19050" r="11430" b="16510"/>
+            <wp:wrapThrough wrapText="bothSides">
+              <wp:wrapPolygon edited="0">
+                <wp:start x="-160" y="-158"/>
+                <wp:lineTo x="-160" y="21579"/>
+                <wp:lineTo x="21536" y="21579"/>
+                <wp:lineTo x="21536" y="-158"/>
+                <wp:lineTo x="-160" y="-158"/>
+              </wp:wrapPolygon>
+            </wp:wrapThrough>
+            <wp:docPr id="23" name="Picture 23"/>
+            <wp:cNvGraphicFramePr>
+              <a:graphicFrameLocks xmlns:a="http://schemas.openxmlformats.org/drawingml/2006/main" noChangeAspect="1"/>
+            </wp:cNvGraphicFramePr>
+            <a:graphic xmlns:a="http://schemas.openxmlformats.org/drawingml/2006/main">
+              <a:graphicData uri="http://schemas.openxmlformats.org/drawingml/2006/picture">
+                <pic:pic xmlns:pic="http://schemas.openxmlformats.org/drawingml/2006/picture">
+                  <pic:nvPicPr>
+                    <pic:cNvPr id="23" name="BPSK_16.png"/>
+                    <pic:cNvPicPr/>
+                  </pic:nvPicPr>
+                  <pic:blipFill rotWithShape="1">
+                    <a:blip r:embed="rId12" cstate="print">
+                      <a:extLst>
+                        <a:ext uri="{28A0092B-C50C-407E-A947-70E740481C1C}">
+                          <a14:useLocalDpi xmlns:a14="http://schemas.microsoft.com/office/drawing/2010/main" val="0"/>
+                        </a:ext>
+                      </a:extLst>
+                    </a:blip>
+                    <a:srcRect l="30036" t="4458" r="26554" b="9940"/>
+                    <a:stretch/>
+                  </pic:blipFill>
+                  <pic:spPr bwMode="auto">
+                    <a:xfrm>
+                      <a:off x="0" y="0"/>
+                      <a:ext cx="2579370" cy="2612390"/>
+                    </a:xfrm>
+                    <a:prstGeom prst="rect">
+                      <a:avLst/>
+                    </a:prstGeom>
+                    <a:ln>
+                      <a:solidFill>
+                        <a:schemeClr val="tx1"/>
+                      </a:solidFill>
+                    </a:ln>
+                    <a:extLst>
+                      <a:ext uri="{53640926-AAD7-44D8-BBD7-CCE9431645EC}">
+                        <a14:shadowObscured xmlns:a14="http://schemas.microsoft.com/office/drawing/2010/main"/>
+                      </a:ext>
+                    </a:extLst>
+                  </pic:spPr>
+                </pic:pic>
+              </a:graphicData>
+            </a:graphic>
+            <wp14:sizeRelH relativeFrom="margin">
+              <wp14:pctWidth>0</wp14:pctWidth>
+            </wp14:sizeRelH>
+            <wp14:sizeRelV relativeFrom="margin">
+              <wp14:pctHeight>0</wp14:pctHeight>
+            </wp14:sizeRelV>
+          </wp:anchor>
+        </w:drawing>
+      </w:r>
+      <w:r>
+        <w:rPr>
+          <w:noProof/>
+          <w:lang w:bidi="ar-EG"/>
+        </w:rPr>
+        <w:drawing>
+          <wp:anchor distT="0" distB="0" distL="114300" distR="114300" simplePos="0" relativeHeight="251696128" behindDoc="0" locked="0" layoutInCell="1" allowOverlap="1" wp14:anchorId="63D6FF30" wp14:editId="7958FB5D">
+            <wp:simplePos x="0" y="0"/>
+            <wp:positionH relativeFrom="margin">
+              <wp:posOffset>0</wp:posOffset>
+            </wp:positionH>
+            <wp:positionV relativeFrom="paragraph">
+              <wp:posOffset>3187065</wp:posOffset>
+            </wp:positionV>
+            <wp:extent cx="2574290" cy="2623185"/>
+            <wp:effectExtent l="19050" t="19050" r="16510" b="24765"/>
+            <wp:wrapThrough wrapText="bothSides">
+              <wp:wrapPolygon edited="0">
+                <wp:start x="-160" y="-157"/>
+                <wp:lineTo x="-160" y="21647"/>
+                <wp:lineTo x="21579" y="21647"/>
+                <wp:lineTo x="21579" y="-157"/>
+                <wp:lineTo x="-160" y="-157"/>
+              </wp:wrapPolygon>
+            </wp:wrapThrough>
+            <wp:docPr id="22" name="Picture 22"/>
+            <wp:cNvGraphicFramePr>
+              <a:graphicFrameLocks xmlns:a="http://schemas.openxmlformats.org/drawingml/2006/main" noChangeAspect="1"/>
+            </wp:cNvGraphicFramePr>
+            <a:graphic xmlns:a="http://schemas.openxmlformats.org/drawingml/2006/main">
+              <a:graphicData uri="http://schemas.openxmlformats.org/drawingml/2006/picture">
+                <pic:pic xmlns:pic="http://schemas.openxmlformats.org/drawingml/2006/picture">
+                  <pic:nvPicPr>
+                    <pic:cNvPr id="22" name="BPSK_11.png"/>
+                    <pic:cNvPicPr/>
+                  </pic:nvPicPr>
+                  <pic:blipFill rotWithShape="1">
+                    <a:blip r:embed="rId13" cstate="print">
+                      <a:extLst>
+                        <a:ext uri="{28A0092B-C50C-407E-A947-70E740481C1C}">
+                          <a14:useLocalDpi xmlns:a14="http://schemas.microsoft.com/office/drawing/2010/main" val="0"/>
+                        </a:ext>
+                      </a:extLst>
+                    </a:blip>
+                    <a:srcRect l="30128" t="3745" r="26560" b="10309"/>
+                    <a:stretch/>
+                  </pic:blipFill>
+                  <pic:spPr bwMode="auto">
+                    <a:xfrm>
+                      <a:off x="0" y="0"/>
+                      <a:ext cx="2574290" cy="2623185"/>
+                    </a:xfrm>
+                    <a:prstGeom prst="rect">
+                      <a:avLst/>
+                    </a:prstGeom>
+                    <a:ln>
+                      <a:solidFill>
+                        <a:schemeClr val="tx1"/>
+                      </a:solidFill>
+                    </a:ln>
+                    <a:extLst>
+                      <a:ext uri="{53640926-AAD7-44D8-BBD7-CCE9431645EC}">
+                        <a14:shadowObscured xmlns:a14="http://schemas.microsoft.com/office/drawing/2010/main"/>
+                      </a:ext>
+                    </a:extLst>
+                  </pic:spPr>
+                </pic:pic>
+              </a:graphicData>
+            </a:graphic>
+            <wp14:sizeRelH relativeFrom="margin">
+              <wp14:pctWidth>0</wp14:pctWidth>
+            </wp14:sizeRelH>
+            <wp14:sizeRelV relativeFrom="margin">
+              <wp14:pctHeight>0</wp14:pctHeight>
+            </wp14:sizeRelV>
+          </wp:anchor>
+        </w:drawing>
+      </w:r>
+      <w:r>
+        <w:rPr>
+          <w:noProof/>
+          <w:lang w:bidi="ar-EG"/>
+        </w:rPr>
+        <w:drawing>
+          <wp:anchor distT="0" distB="0" distL="114300" distR="114300" simplePos="0" relativeHeight="251695104" behindDoc="0" locked="0" layoutInCell="1" allowOverlap="1" wp14:anchorId="5C2BFA26" wp14:editId="65B00A4E">
+            <wp:simplePos x="0" y="0"/>
+            <wp:positionH relativeFrom="margin">
+              <wp:posOffset>3369310</wp:posOffset>
+            </wp:positionH>
+            <wp:positionV relativeFrom="paragraph">
+              <wp:posOffset>151130</wp:posOffset>
+            </wp:positionV>
+            <wp:extent cx="2574290" cy="2622550"/>
+            <wp:effectExtent l="19050" t="19050" r="16510" b="25400"/>
+            <wp:wrapThrough wrapText="bothSides">
+              <wp:wrapPolygon edited="0">
+                <wp:start x="-160" y="-157"/>
+                <wp:lineTo x="-160" y="21652"/>
+                <wp:lineTo x="21579" y="21652"/>
+                <wp:lineTo x="21579" y="-157"/>
+                <wp:lineTo x="-160" y="-157"/>
+              </wp:wrapPolygon>
+            </wp:wrapThrough>
+            <wp:docPr id="21" name="Picture 21"/>
+            <wp:cNvGraphicFramePr>
+              <a:graphicFrameLocks xmlns:a="http://schemas.openxmlformats.org/drawingml/2006/main" noChangeAspect="1"/>
+            </wp:cNvGraphicFramePr>
+            <a:graphic xmlns:a="http://schemas.openxmlformats.org/drawingml/2006/main">
+              <a:graphicData uri="http://schemas.openxmlformats.org/drawingml/2006/picture">
+                <pic:pic xmlns:pic="http://schemas.openxmlformats.org/drawingml/2006/picture">
+                  <pic:nvPicPr>
+                    <pic:cNvPr id="21" name="BPSK_6.png"/>
+                    <pic:cNvPicPr/>
+                  </pic:nvPicPr>
+                  <pic:blipFill rotWithShape="1">
+                    <a:blip r:embed="rId14" cstate="print">
+                      <a:extLst>
+                        <a:ext uri="{28A0092B-C50C-407E-A947-70E740481C1C}">
+                          <a14:useLocalDpi xmlns:a14="http://schemas.microsoft.com/office/drawing/2010/main" val="0"/>
+                        </a:ext>
+                      </a:extLst>
+                    </a:blip>
+                    <a:srcRect l="30128" t="3567" r="26557" b="10487"/>
+                    <a:stretch/>
+                  </pic:blipFill>
+                  <pic:spPr bwMode="auto">
+                    <a:xfrm>
+                      <a:off x="0" y="0"/>
+                      <a:ext cx="2574290" cy="2622550"/>
+                    </a:xfrm>
+                    <a:prstGeom prst="rect">
+                      <a:avLst/>
+                    </a:prstGeom>
+                    <a:ln>
+                      <a:solidFill>
+                        <a:schemeClr val="tx1"/>
+                      </a:solidFill>
+                    </a:ln>
+                    <a:extLst>
+                      <a:ext uri="{53640926-AAD7-44D8-BBD7-CCE9431645EC}">
+                        <a14:shadowObscured xmlns:a14="http://schemas.microsoft.com/office/drawing/2010/main"/>
+                      </a:ext>
+                    </a:extLst>
+                  </pic:spPr>
+                </pic:pic>
+              </a:graphicData>
+            </a:graphic>
+            <wp14:sizeRelH relativeFrom="margin">
+              <wp14:pctWidth>0</wp14:pctWidth>
+            </wp14:sizeRelH>
+            <wp14:sizeRelV relativeFrom="margin">
+              <wp14:pctHeight>0</wp14:pctHeight>
+            </wp14:sizeRelV>
+          </wp:anchor>
+        </w:drawing>
+      </w:r>
+      <w:r>
+        <w:rPr>
+          <w:noProof/>
+          <w:lang w:bidi="ar-EG"/>
+        </w:rPr>
+        <w:drawing>
+          <wp:anchor distT="0" distB="0" distL="114300" distR="114300" simplePos="0" relativeHeight="251694080" behindDoc="0" locked="0" layoutInCell="1" allowOverlap="1" wp14:anchorId="11CB062F" wp14:editId="2D88455A">
+            <wp:simplePos x="0" y="0"/>
+            <wp:positionH relativeFrom="margin">
+              <wp:posOffset>0</wp:posOffset>
+            </wp:positionH>
+            <wp:positionV relativeFrom="paragraph">
+              <wp:posOffset>151553</wp:posOffset>
+            </wp:positionV>
+            <wp:extent cx="2613660" cy="2651760"/>
+            <wp:effectExtent l="19050" t="19050" r="15240" b="15240"/>
+            <wp:wrapThrough wrapText="bothSides">
+              <wp:wrapPolygon edited="0">
+                <wp:start x="-157" y="-155"/>
+                <wp:lineTo x="-157" y="21569"/>
+                <wp:lineTo x="21569" y="21569"/>
+                <wp:lineTo x="21569" y="-155"/>
+                <wp:lineTo x="-157" y="-155"/>
+              </wp:wrapPolygon>
+            </wp:wrapThrough>
+            <wp:docPr id="6" name="Picture 6"/>
+            <wp:cNvGraphicFramePr>
+              <a:graphicFrameLocks xmlns:a="http://schemas.openxmlformats.org/drawingml/2006/main" noChangeAspect="1"/>
+            </wp:cNvGraphicFramePr>
+            <a:graphic xmlns:a="http://schemas.openxmlformats.org/drawingml/2006/main">
+              <a:graphicData uri="http://schemas.openxmlformats.org/drawingml/2006/picture">
+                <pic:pic xmlns:pic="http://schemas.openxmlformats.org/drawingml/2006/picture">
+                  <pic:nvPicPr>
+                    <pic:cNvPr id="6" name="BPSK_-4.png"/>
+                    <pic:cNvPicPr/>
+                  </pic:nvPicPr>
+                  <pic:blipFill rotWithShape="1">
+                    <a:blip r:embed="rId15" cstate="print">
+                      <a:extLst>
+                        <a:ext uri="{28A0092B-C50C-407E-A947-70E740481C1C}">
+                          <a14:useLocalDpi xmlns:a14="http://schemas.microsoft.com/office/drawing/2010/main" val="0"/>
+                        </a:ext>
+                      </a:extLst>
+                    </a:blip>
+                    <a:srcRect l="29872" t="4493" r="26154" b="8633"/>
+                    <a:stretch/>
+                  </pic:blipFill>
+                  <pic:spPr bwMode="auto">
+                    <a:xfrm>
+                      <a:off x="0" y="0"/>
+                      <a:ext cx="2613660" cy="2651760"/>
+                    </a:xfrm>
+                    <a:prstGeom prst="rect">
+                      <a:avLst/>
+                    </a:prstGeom>
+                    <a:ln>
+                      <a:solidFill>
+                        <a:schemeClr val="tx1"/>
+                      </a:solidFill>
+                    </a:ln>
+                    <a:extLst>
+                      <a:ext uri="{53640926-AAD7-44D8-BBD7-CCE9431645EC}">
+                        <a14:shadowObscured xmlns:a14="http://schemas.microsoft.com/office/drawing/2010/main"/>
+                      </a:ext>
+                    </a:extLst>
+                  </pic:spPr>
+                </pic:pic>
+              </a:graphicData>
+            </a:graphic>
+            <wp14:sizeRelH relativeFrom="margin">
+              <wp14:pctWidth>0</wp14:pctWidth>
+            </wp14:sizeRelH>
+            <wp14:sizeRelV relativeFrom="margin">
+              <wp14:pctHeight>0</wp14:pctHeight>
+            </wp14:sizeRelV>
+          </wp:anchor>
+        </w:drawing>
+      </w:r>
+    </w:p>
+    <w:p>
+      <w:pPr>
+        <w:rPr>
+          <w:lang w:bidi="ar-EG"/>
+        </w:rPr>
+      </w:pPr>
+    </w:p>
+    <w:p>
+      <w:pPr>
+        <w:rPr>
+          <w:lang w:bidi="ar-EG"/>
+        </w:rPr>
+      </w:pPr>
+    </w:p>
+    <w:p>
+      <w:pPr>
+        <w:rPr>
+          <w:lang w:bidi="ar-EG"/>
+        </w:rPr>
+      </w:pPr>
+    </w:p>
+    <w:p>
+      <w:pPr>
+        <w:rPr>
+          <w:lang w:bidi="ar-EG"/>
+        </w:rPr>
+      </w:pPr>
+    </w:p>
+    <w:p>
+      <w:pPr>
+        <w:rPr>
+          <w:lang w:bidi="ar-EG"/>
+        </w:rPr>
+      </w:pPr>
+    </w:p>
+    <w:p>
+      <w:pPr>
+        <w:rPr>
+          <w:lang w:bidi="ar-EG"/>
+        </w:rPr>
+      </w:pPr>
+    </w:p>
+    <w:p>
+      <w:pPr>
+        <w:rPr>
+          <w:lang w:bidi="ar-EG"/>
+        </w:rPr>
+      </w:pPr>
+    </w:p>
+    <w:p>
+      <w:pPr>
+        <w:rPr>
+          <w:lang w:bidi="ar-EG"/>
+        </w:rPr>
+      </w:pPr>
+    </w:p>
+    <w:p>
+      <w:pPr>
+        <w:rPr>
+          <w:lang w:bidi="ar-EG"/>
+        </w:rPr>
+      </w:pPr>
+      <w:r>
+        <w:rPr>
+          <w:noProof/>
+        </w:rPr>
+        <mc:AlternateContent>
+          <mc:Choice Requires="wps">
+            <w:drawing>
+              <wp:anchor distT="0" distB="0" distL="114300" distR="114300" simplePos="0" relativeHeight="251709440" behindDoc="0" locked="0" layoutInCell="1" allowOverlap="1" wp14:anchorId="54FCB05A" wp14:editId="0755D934">
+                <wp:simplePos x="0" y="0"/>
+                <wp:positionH relativeFrom="column">
+                  <wp:posOffset>0</wp:posOffset>
+                </wp:positionH>
+                <wp:positionV relativeFrom="paragraph">
+                  <wp:posOffset>190712</wp:posOffset>
+                </wp:positionV>
+                <wp:extent cx="2613660" cy="635"/>
+                <wp:effectExtent l="0" t="0" r="0" b="8255"/>
+                <wp:wrapThrough wrapText="bothSides">
+                  <wp:wrapPolygon edited="0">
+                    <wp:start x="0" y="0"/>
+                    <wp:lineTo x="0" y="20698"/>
+                    <wp:lineTo x="21411" y="20698"/>
+                    <wp:lineTo x="21411" y="0"/>
+                    <wp:lineTo x="0" y="0"/>
+                  </wp:wrapPolygon>
+                </wp:wrapThrough>
+                <wp:docPr id="24" name="Text Box 24"/>
+                <wp:cNvGraphicFramePr/>
+                <a:graphic xmlns:a="http://schemas.openxmlformats.org/drawingml/2006/main">
+                  <a:graphicData uri="http://schemas.microsoft.com/office/word/2010/wordprocessingShape">
+                    <wps:wsp>
+                      <wps:cNvSpPr txBox="1"/>
+                      <wps:spPr>
+                        <a:xfrm>
+                          <a:off x="0" y="0"/>
+                          <a:ext cx="2613660" cy="635"/>
+                        </a:xfrm>
+                        <a:prstGeom prst="rect">
+                          <a:avLst/>
+                        </a:prstGeom>
+                        <a:solidFill>
+                          <a:prstClr val="white"/>
+                        </a:solidFill>
+                        <a:ln>
+                          <a:noFill/>
+                        </a:ln>
+                      </wps:spPr>
+                      <wps:txbx>
+                        <w:txbxContent>
+                          <w:p>
+                            <w:pPr>
+                              <w:pStyle w:val="Caption"/>
+                              <w:rPr>
+                                <w:noProof/>
+                                <w:sz w:val="24"/>
+                                <w:szCs w:val="24"/>
+                                <w:lang w:bidi="ar-EG"/>
+                              </w:rPr>
+                            </w:pPr>
+                            <w:r>
+                              <w:t xml:space="preserve">Figure </w:t>
+                            </w:r>
+                            <w:r>
+                              <w:fldChar w:fldCharType="begin"/>
+                            </w:r>
+                            <w:r>
+                              <w:instrText xml:space="preserve"> SEQ Figure \* ARABIC </w:instrText>
+                            </w:r>
+                            <w:r>
+                              <w:fldChar w:fldCharType="separate"/>
+                            </w:r>
+                            <w:r>
+                              <w:rPr>
+                                <w:noProof/>
+                              </w:rPr>
+                              <w:t>9</w:t>
+                            </w:r>
+                            <w:r>
+                              <w:fldChar w:fldCharType="end"/>
+                            </w:r>
+                            <w:r>
+                              <w:t xml:space="preserve"> Noise on BPSK with SNR = -4 dB</w:t>
+                            </w:r>
+                          </w:p>
+                        </w:txbxContent>
+                      </wps:txbx>
+                      <wps:bodyPr rot="0" spcFirstLastPara="0" vertOverflow="overflow" horzOverflow="overflow" vert="horz" wrap="square" lIns="0" tIns="0" rIns="0" bIns="0" numCol="1" spcCol="0" rtlCol="0" fromWordArt="0" anchor="t" anchorCtr="0" forceAA="0" compatLnSpc="1">
+                        <a:prstTxWarp prst="textNoShape">
+                          <a:avLst/>
+                        </a:prstTxWarp>
+                        <a:spAutoFit/>
+                      </wps:bodyPr>
+                    </wps:wsp>
+                  </a:graphicData>
+                </a:graphic>
+              </wp:anchor>
+            </w:drawing>
+          </mc:Choice>
+          <mc:Fallback>
+            <w:pict>
+              <v:shape w14:anchorId="54FCB05A" id="Text Box 24" o:spid="_x0000_s1038" type="#_x0000_t202" style="position:absolute;margin-left:0;margin-top:15pt;width:205.8pt;height:.05pt;z-index:251709440;visibility:visible;mso-wrap-style:square;mso-wrap-distance-left:9pt;mso-wrap-distance-top:0;mso-wrap-distance-right:9pt;mso-wrap-distance-bottom:0;mso-position-horizontal:absolute;mso-position-horizontal-relative:text;mso-position-vertical:absolute;mso-position-vertical-relative:text;v-text-anchor:top" o:gfxdata="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" stroked="f">
+                <v:textbox style="mso-fit-shape-to-text:t" inset="0,0,0,0">
+                  <w:txbxContent>
+                    <w:p>
+                      <w:pPr>
+                        <w:pStyle w:val="Caption"/>
+                        <w:rPr>
+                          <w:noProof/>
+                          <w:sz w:val="24"/>
+                          <w:szCs w:val="24"/>
+                          <w:lang w:bidi="ar-EG"/>
+                        </w:rPr>
+                      </w:pPr>
+                      <w:r>
+                        <w:t xml:space="preserve">Figure </w:t>
+                      </w:r>
+                      <w:r>
+                        <w:fldChar w:fldCharType="begin"/>
+                      </w:r>
+                      <w:r>
+                        <w:instrText xml:space="preserve"> SEQ Figure \* ARABIC </w:instrText>
+                      </w:r>
+                      <w:r>
+                        <w:fldChar w:fldCharType="separate"/>
+                      </w:r>
+                      <w:r>
+                        <w:rPr>
+                          <w:noProof/>
+                        </w:rPr>
+                        <w:t>9</w:t>
+                      </w:r>
+                      <w:r>
+                        <w:fldChar w:fldCharType="end"/>
+                      </w:r>
+                      <w:r>
+                        <w:t xml:space="preserve"> Noise on BPSK with SNR = -4 dB</w:t>
+                      </w:r>
+                    </w:p>
+                  </w:txbxContent>
+                </v:textbox>
+                <w10:wrap type="through"/>
+              </v:shape>
+            </w:pict>
+          </mc:Fallback>
+        </mc:AlternateContent>
+      </w:r>
+      <w:r>
+        <w:rPr>
+          <w:noProof/>
+        </w:rPr>
+        <mc:AlternateContent>
+          <mc:Choice Requires="wps">
+            <w:drawing>
+              <wp:anchor distT="0" distB="0" distL="114300" distR="114300" simplePos="0" relativeHeight="251707392" behindDoc="0" locked="0" layoutInCell="1" allowOverlap="1" wp14:anchorId="292995C6" wp14:editId="49D1FA88">
+                <wp:simplePos x="0" y="0"/>
+                <wp:positionH relativeFrom="column">
+                  <wp:posOffset>3412067</wp:posOffset>
+                </wp:positionH>
+                <wp:positionV relativeFrom="paragraph">
+                  <wp:posOffset>231352</wp:posOffset>
+                </wp:positionV>
+                <wp:extent cx="2574290" cy="635"/>
+                <wp:effectExtent l="0" t="0" r="0" b="8255"/>
+                <wp:wrapThrough wrapText="bothSides">
+                  <wp:wrapPolygon edited="0">
+                    <wp:start x="0" y="0"/>
+                    <wp:lineTo x="0" y="20698"/>
+                    <wp:lineTo x="21419" y="20698"/>
+                    <wp:lineTo x="21419" y="0"/>
+                    <wp:lineTo x="0" y="0"/>
+                  </wp:wrapPolygon>
+                </wp:wrapThrough>
+                <wp:docPr id="25" name="Text Box 25"/>
+                <wp:cNvGraphicFramePr/>
+                <a:graphic xmlns:a="http://schemas.openxmlformats.org/drawingml/2006/main">
+                  <a:graphicData uri="http://schemas.microsoft.com/office/word/2010/wordprocessingShape">
+                    <wps:wsp>
+                      <wps:cNvSpPr txBox="1"/>
+                      <wps:spPr>
+                        <a:xfrm>
+                          <a:off x="0" y="0"/>
+                          <a:ext cx="2574290" cy="635"/>
+                        </a:xfrm>
+                        <a:prstGeom prst="rect">
+                          <a:avLst/>
+                        </a:prstGeom>
+                        <a:solidFill>
+                          <a:prstClr val="white"/>
+                        </a:solidFill>
+                        <a:ln>
+                          <a:noFill/>
+                        </a:ln>
+                      </wps:spPr>
+                      <wps:txbx>
+                        <w:txbxContent>
+                          <w:p>
+                            <w:pPr>
+                              <w:pStyle w:val="Caption"/>
+                              <w:rPr>
+                                <w:noProof/>
+                                <w:sz w:val="24"/>
+                                <w:szCs w:val="24"/>
+                                <w:lang w:bidi="ar-EG"/>
+                              </w:rPr>
+                            </w:pPr>
+                            <w:r>
+                              <w:t xml:space="preserve">Figure </w:t>
+                            </w:r>
+                            <w:r>
+                              <w:fldChar w:fldCharType="begin"/>
+                            </w:r>
+                            <w:r>
+                              <w:instrText xml:space="preserve"> SEQ Figure \* ARABIC </w:instrText>
+                            </w:r>
+                            <w:r>
+                              <w:fldChar w:fldCharType="separate"/>
+                            </w:r>
+                            <w:r>
+                              <w:rPr>
+                                <w:noProof/>
+                              </w:rPr>
+                              <w:t>10</w:t>
+                            </w:r>
+                            <w:r>
+                              <w:fldChar w:fldCharType="end"/>
+                            </w:r>
+                            <w:r>
+                              <w:t xml:space="preserve"> </w:t>
+                            </w:r>
+                            <w:r>
+                              <w:t xml:space="preserve"> Noise on BPSK with SNR = </w:t>
+                            </w:r>
+                            <w:r>
+                              <w:t xml:space="preserve">6 </w:t>
+                            </w:r>
+                            <w:r>
+                              <w:t>dB</w:t>
+                            </w:r>
+                          </w:p>
+                        </w:txbxContent>
+                      </wps:txbx>
+                      <wps:bodyPr rot="0" spcFirstLastPara="0" vertOverflow="overflow" horzOverflow="overflow" vert="horz" wrap="square" lIns="0" tIns="0" rIns="0" bIns="0" numCol="1" spcCol="0" rtlCol="0" fromWordArt="0" anchor="t" anchorCtr="0" forceAA="0" compatLnSpc="1">
+                        <a:prstTxWarp prst="textNoShape">
+                          <a:avLst/>
+                        </a:prstTxWarp>
+                        <a:spAutoFit/>
+                      </wps:bodyPr>
+                    </wps:wsp>
+                  </a:graphicData>
+                </a:graphic>
+              </wp:anchor>
+            </w:drawing>
+          </mc:Choice>
+          <mc:Fallback>
+            <w:pict>
+              <v:shape w14:anchorId="292995C6" id="Text Box 25" o:spid="_x0000_s1039" type="#_x0000_t202" style="position:absolute;margin-left:268.65pt;margin-top:18.2pt;width:202.7pt;height:.05pt;z-index:251707392;visibility:visible;mso-wrap-style:square;mso-wrap-distance-left:9pt;mso-wrap-distance-top:0;mso-wrap-distance-right:9pt;mso-wrap-distance-bottom:0;mso-position-horizontal:absolute;mso-position-horizontal-relative:text;mso-position-vertical:absolute;mso-position-vertical-relative:text;v-text-anchor:top" o:gfxdata="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" stroked="f">
+                <v:textbox style="mso-fit-shape-to-text:t" inset="0,0,0,0">
+                  <w:txbxContent>
+                    <w:p>
+                      <w:pPr>
+                        <w:pStyle w:val="Caption"/>
+                        <w:rPr>
+                          <w:noProof/>
+                          <w:sz w:val="24"/>
+                          <w:szCs w:val="24"/>
+                          <w:lang w:bidi="ar-EG"/>
+                        </w:rPr>
+                      </w:pPr>
+                      <w:r>
+                        <w:t xml:space="preserve">Figure </w:t>
+                      </w:r>
+                      <w:r>
+                        <w:fldChar w:fldCharType="begin"/>
+                      </w:r>
+                      <w:r>
+                        <w:instrText xml:space="preserve"> SEQ Figure \* ARABIC </w:instrText>
+                      </w:r>
+                      <w:r>
+                        <w:fldChar w:fldCharType="separate"/>
+                      </w:r>
+                      <w:r>
+                        <w:rPr>
+                          <w:noProof/>
+                        </w:rPr>
+                        <w:t>10</w:t>
+                      </w:r>
+                      <w:r>
+                        <w:fldChar w:fldCharType="end"/>
+                      </w:r>
+                      <w:r>
+                        <w:t xml:space="preserve"> </w:t>
+                      </w:r>
+                      <w:r>
+                        <w:t xml:space="preserve"> Noise on BPSK with SNR = </w:t>
+                      </w:r>
+                      <w:r>
+                        <w:t xml:space="preserve">6 </w:t>
+                      </w:r>
+                      <w:r>
+                        <w:t>dB</w:t>
+                      </w:r>
+                    </w:p>
+                  </w:txbxContent>
+                </v:textbox>
+                <w10:wrap type="through"/>
+              </v:shape>
+            </w:pict>
+          </mc:Fallback>
+        </mc:AlternateContent>
+      </w:r>
+    </w:p>
+    <w:p>
+      <w:pPr>
+        <w:rPr>
+          <w:lang w:bidi="ar-EG"/>
+        </w:rPr>
+      </w:pPr>
+    </w:p>
+    <w:p>
+      <w:pPr>
+        <w:rPr>
+          <w:lang w:bidi="ar-EG"/>
+        </w:rPr>
+      </w:pPr>
+    </w:p>
+    <w:p>
+      <w:pPr>
+        <w:rPr>
+          <w:lang w:bidi="ar-EG"/>
+        </w:rPr>
+      </w:pPr>
+    </w:p>
+    <w:p>
+      <w:pPr>
+        <w:rPr>
+          <w:lang w:bidi="ar-EG"/>
+        </w:rPr>
+      </w:pPr>
+    </w:p>
+    <w:p>
+      <w:pPr>
+        <w:rPr>
+          <w:lang w:bidi="ar-EG"/>
+        </w:rPr>
+      </w:pPr>
+    </w:p>
+    <w:p>
+      <w:pPr>
+        <w:rPr>
+          <w:lang w:bidi="ar-EG"/>
+        </w:rPr>
+      </w:pPr>
+    </w:p>
+    <w:p>
+      <w:pPr>
+        <w:rPr>
+          <w:lang w:bidi="ar-EG"/>
+        </w:rPr>
+      </w:pPr>
+    </w:p>
+    <w:p>
+      <w:pPr>
+        <w:rPr>
+          <w:lang w:bidi="ar-EG"/>
+        </w:rPr>
+      </w:pPr>
+    </w:p>
+    <w:p>
+      <w:pPr>
+        <w:rPr>
+          <w:lang w:bidi="ar-EG"/>
+        </w:rPr>
+      </w:pPr>
+    </w:p>
+    <w:p>
+      <w:pPr>
+        <w:rPr>
+          <w:lang w:bidi="ar-EG"/>
+        </w:rPr>
+      </w:pPr>
+    </w:p>
+    <w:p>
+      <w:pPr>
+        <w:rPr>
+          <w:lang w:bidi="ar-EG"/>
+        </w:rPr>
+      </w:pPr>
+      <w:r>
+        <w:rPr>
+          <w:noProof/>
+        </w:rPr>
+        <mc:AlternateContent>
+          <mc:Choice Requires="wps">
+            <w:drawing>
+              <wp:anchor distT="0" distB="0" distL="114300" distR="114300" simplePos="0" relativeHeight="251713536" behindDoc="0" locked="0" layoutInCell="1" allowOverlap="1" wp14:anchorId="29D825CB" wp14:editId="71C0F1BA">
+                <wp:simplePos x="0" y="0"/>
+                <wp:positionH relativeFrom="column">
+                  <wp:posOffset>3364230</wp:posOffset>
+                </wp:positionH>
+                <wp:positionV relativeFrom="paragraph">
+                  <wp:posOffset>45508</wp:posOffset>
+                </wp:positionV>
+                <wp:extent cx="2579370" cy="635"/>
+                <wp:effectExtent l="0" t="0" r="0" b="8255"/>
+                <wp:wrapThrough wrapText="bothSides">
+                  <wp:wrapPolygon edited="0">
+                    <wp:start x="0" y="0"/>
+                    <wp:lineTo x="0" y="20698"/>
+                    <wp:lineTo x="21377" y="20698"/>
+                    <wp:lineTo x="21377" y="0"/>
+                    <wp:lineTo x="0" y="0"/>
+                  </wp:wrapPolygon>
+                </wp:wrapThrough>
+                <wp:docPr id="27" name="Text Box 27"/>
+                <wp:cNvGraphicFramePr/>
+                <a:graphic xmlns:a="http://schemas.openxmlformats.org/drawingml/2006/main">
+                  <a:graphicData uri="http://schemas.microsoft.com/office/word/2010/wordprocessingShape">
+                    <wps:wsp>
+                      <wps:cNvSpPr txBox="1"/>
+                      <wps:spPr>
+                        <a:xfrm>
+                          <a:off x="0" y="0"/>
+                          <a:ext cx="2579370" cy="635"/>
+                        </a:xfrm>
+                        <a:prstGeom prst="rect">
+                          <a:avLst/>
+                        </a:prstGeom>
+                        <a:solidFill>
+                          <a:prstClr val="white"/>
+                        </a:solidFill>
+                        <a:ln>
+                          <a:noFill/>
+                        </a:ln>
+                      </wps:spPr>
+                      <wps:txbx>
+                        <w:txbxContent>
+                          <w:p>
+                            <w:pPr>
+                              <w:pStyle w:val="Caption"/>
+                              <w:rPr>
+                                <w:noProof/>
+                                <w:sz w:val="24"/>
+                                <w:szCs w:val="24"/>
+                                <w:lang w:bidi="ar-EG"/>
+                              </w:rPr>
+                            </w:pPr>
+                            <w:r>
+                              <w:t xml:space="preserve">Figure </w:t>
+                            </w:r>
+                            <w:r>
+                              <w:fldChar w:fldCharType="begin"/>
+                            </w:r>
+                            <w:r>
+                              <w:instrText xml:space="preserve"> SEQ Figure \* ARABIC </w:instrText>
+                            </w:r>
+                            <w:r>
+                              <w:fldChar w:fldCharType="separate"/>
+                            </w:r>
+                            <w:r>
+                              <w:rPr>
+                                <w:noProof/>
+                              </w:rPr>
+                              <w:t>11</w:t>
+                            </w:r>
+                            <w:r>
+                              <w:fldChar w:fldCharType="end"/>
+                            </w:r>
+                            <w:r>
+                              <w:t xml:space="preserve"> </w:t>
+                            </w:r>
+                            <w:r>
+                              <w:t xml:space="preserve"> Noise on BPSK with SNR = </w:t>
+                            </w:r>
+                            <w:r>
+                              <w:t>16</w:t>
+                            </w:r>
+                            <w:r>
+                              <w:t xml:space="preserve"> dB</w:t>
+                            </w:r>
+                          </w:p>
+                        </w:txbxContent>
+                      </wps:txbx>
+                      <wps:bodyPr rot="0" spcFirstLastPara="0" vertOverflow="overflow" horzOverflow="overflow" vert="horz" wrap="square" lIns="0" tIns="0" rIns="0" bIns="0" numCol="1" spcCol="0" rtlCol="0" fromWordArt="0" anchor="t" anchorCtr="0" forceAA="0" compatLnSpc="1">
+                        <a:prstTxWarp prst="textNoShape">
+                          <a:avLst/>
+                        </a:prstTxWarp>
+                        <a:spAutoFit/>
+                      </wps:bodyPr>
+                    </wps:wsp>
+                  </a:graphicData>
+                </a:graphic>
+              </wp:anchor>
+            </w:drawing>
+          </mc:Choice>
+          <mc:Fallback>
+            <w:pict>
+              <v:shape w14:anchorId="29D825CB" id="Text Box 27" o:spid="_x0000_s1040" type="#_x0000_t202" style="position:absolute;margin-left:264.9pt;margin-top:3.6pt;width:203.1pt;height:.05pt;z-index:251713536;visibility:visible;mso-wrap-style:square;mso-wrap-distance-left:9pt;mso-wrap-distance-top:0;mso-wrap-distance-right:9pt;mso-wrap-distance-bottom:0;mso-position-horizontal:absolute;mso-position-horizontal-relative:text;mso-position-vertical:absolute;mso-position-vertical-relative:text;v-text-anchor:top" o:gfxdata="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" stroked="f">
+                <v:textbox style="mso-fit-shape-to-text:t" inset="0,0,0,0">
+                  <w:txbxContent>
+                    <w:p>
+                      <w:pPr>
+                        <w:pStyle w:val="Caption"/>
+                        <w:rPr>
+                          <w:noProof/>
+                          <w:sz w:val="24"/>
+                          <w:szCs w:val="24"/>
+                          <w:lang w:bidi="ar-EG"/>
+                        </w:rPr>
+                      </w:pPr>
+                      <w:r>
+                        <w:t xml:space="preserve">Figure </w:t>
+                      </w:r>
+                      <w:r>
+                        <w:fldChar w:fldCharType="begin"/>
+                      </w:r>
+                      <w:r>
+                        <w:instrText xml:space="preserve"> SEQ Figure \* ARABIC </w:instrText>
+                      </w:r>
+                      <w:r>
+                        <w:fldChar w:fldCharType="separate"/>
+                      </w:r>
+                      <w:r>
+                        <w:rPr>
+                          <w:noProof/>
+                        </w:rPr>
+                        <w:t>11</w:t>
+                      </w:r>
+                      <w:r>
+                        <w:fldChar w:fldCharType="end"/>
+                      </w:r>
+                      <w:r>
+                        <w:t xml:space="preserve"> </w:t>
+                      </w:r>
+                      <w:r>
+                        <w:t xml:space="preserve"> Noise on BPSK with SNR = </w:t>
+                      </w:r>
+                      <w:r>
+                        <w:t>16</w:t>
+                      </w:r>
+                      <w:r>
+                        <w:t xml:space="preserve"> dB</w:t>
+                      </w:r>
+                    </w:p>
+                  </w:txbxContent>
+                </v:textbox>
+                <w10:wrap type="through"/>
+              </v:shape>
+            </w:pict>
+          </mc:Fallback>
+        </mc:AlternateContent>
+      </w:r>
+      <w:r>
+        <w:rPr>
+          <w:noProof/>
+        </w:rPr>
+        <w:t xml:space="preserve"> </w:t>
+      </w:r>
+      <w:r>
+        <w:rPr>
+          <w:noProof/>
+        </w:rPr>
+        <mc:AlternateContent>
+          <mc:Choice Requires="wps">
+            <w:drawing>
+              <wp:anchor distT="0" distB="0" distL="114300" distR="114300" simplePos="0" relativeHeight="251711488" behindDoc="0" locked="0" layoutInCell="1" allowOverlap="1" wp14:anchorId="3670F277" wp14:editId="7BEC74BE">
+                <wp:simplePos x="0" y="0"/>
+                <wp:positionH relativeFrom="column">
+                  <wp:posOffset>0</wp:posOffset>
+                </wp:positionH>
+                <wp:positionV relativeFrom="paragraph">
+                  <wp:posOffset>29210</wp:posOffset>
+                </wp:positionV>
+                <wp:extent cx="2574290" cy="635"/>
+                <wp:effectExtent l="0" t="0" r="0" b="8255"/>
+                <wp:wrapThrough wrapText="bothSides">
+                  <wp:wrapPolygon edited="0">
+                    <wp:start x="0" y="0"/>
+                    <wp:lineTo x="0" y="20698"/>
+                    <wp:lineTo x="21419" y="20698"/>
+                    <wp:lineTo x="21419" y="0"/>
+                    <wp:lineTo x="0" y="0"/>
+                  </wp:wrapPolygon>
+                </wp:wrapThrough>
+                <wp:docPr id="26" name="Text Box 26"/>
+                <wp:cNvGraphicFramePr/>
+                <a:graphic xmlns:a="http://schemas.openxmlformats.org/drawingml/2006/main">
+                  <a:graphicData uri="http://schemas.microsoft.com/office/word/2010/wordprocessingShape">
+                    <wps:wsp>
+                      <wps:cNvSpPr txBox="1"/>
+                      <wps:spPr>
+                        <a:xfrm>
+                          <a:off x="0" y="0"/>
+                          <a:ext cx="2574290" cy="635"/>
+                        </a:xfrm>
+                        <a:prstGeom prst="rect">
+                          <a:avLst/>
+                        </a:prstGeom>
+                        <a:solidFill>
+                          <a:prstClr val="white"/>
+                        </a:solidFill>
+                        <a:ln>
+                          <a:noFill/>
+                        </a:ln>
+                      </wps:spPr>
+                      <wps:txbx>
+                        <w:txbxContent>
+                          <w:p>
+                            <w:pPr>
+                              <w:pStyle w:val="Caption"/>
+                              <w:rPr>
+                                <w:noProof/>
+                                <w:sz w:val="24"/>
+                                <w:szCs w:val="24"/>
+                                <w:lang w:bidi="ar-EG"/>
+                              </w:rPr>
+                            </w:pPr>
+                            <w:r>
+                              <w:t xml:space="preserve">Figure </w:t>
+                            </w:r>
+                            <w:r>
+                              <w:fldChar w:fldCharType="begin"/>
+                            </w:r>
+                            <w:r>
+                              <w:instrText xml:space="preserve"> SEQ Figure \* ARABIC </w:instrText>
+                            </w:r>
+                            <w:r>
+                              <w:fldChar w:fldCharType="separate"/>
+                            </w:r>
+                            <w:r>
+                              <w:rPr>
+                                <w:noProof/>
+                              </w:rPr>
+                              <w:t>12</w:t>
+                            </w:r>
+                            <w:r>
+                              <w:fldChar w:fldCharType="end"/>
+                            </w:r>
+                            <w:r>
+                              <w:t xml:space="preserve"> </w:t>
+                            </w:r>
+                            <w:r>
+                              <w:t xml:space="preserve"> Noise on BPSK with SNR = </w:t>
+                            </w:r>
+                            <w:r>
+                              <w:t>11</w:t>
+                            </w:r>
+                            <w:r>
+                              <w:t xml:space="preserve"> dB</w:t>
+                            </w:r>
+                          </w:p>
+                        </w:txbxContent>
+                      </wps:txbx>
+                      <wps:bodyPr rot="0" spcFirstLastPara="0" vertOverflow="overflow" horzOverflow="overflow" vert="horz" wrap="square" lIns="0" tIns="0" rIns="0" bIns="0" numCol="1" spcCol="0" rtlCol="0" fromWordArt="0" anchor="t" anchorCtr="0" forceAA="0" compatLnSpc="1">
+                        <a:prstTxWarp prst="textNoShape">
+                          <a:avLst/>
+                        </a:prstTxWarp>
+                        <a:spAutoFit/>
+                      </wps:bodyPr>
+                    </wps:wsp>
+                  </a:graphicData>
+                </a:graphic>
+              </wp:anchor>
+            </w:drawing>
+          </mc:Choice>
+          <mc:Fallback>
+            <w:pict>
+              <v:shape w14:anchorId="3670F277" id="Text Box 26" o:spid="_x0000_s1041" type="#_x0000_t202" style="position:absolute;margin-left:0;margin-top:2.3pt;width:202.7pt;height:.05pt;z-index:251711488;visibility:visible;mso-wrap-style:square;mso-wrap-distance-left:9pt;mso-wrap-distance-top:0;mso-wrap-distance-right:9pt;mso-wrap-distance-bottom:0;mso-position-horizontal:absolute;mso-position-horizontal-relative:text;mso-position-vertical:absolute;mso-position-vertical-relative:text;v-text-anchor:top" o:gfxdata="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" stroked="f">
+                <v:textbox style="mso-fit-shape-to-text:t" inset="0,0,0,0">
+                  <w:txbxContent>
+                    <w:p>
+                      <w:pPr>
+                        <w:pStyle w:val="Caption"/>
+                        <w:rPr>
+                          <w:noProof/>
+                          <w:sz w:val="24"/>
+                          <w:szCs w:val="24"/>
+                          <w:lang w:bidi="ar-EG"/>
+                        </w:rPr>
+                      </w:pPr>
+                      <w:r>
+                        <w:t xml:space="preserve">Figure </w:t>
+                      </w:r>
+                      <w:r>
+                        <w:fldChar w:fldCharType="begin"/>
+                      </w:r>
+                      <w:r>
+                        <w:instrText xml:space="preserve"> SEQ Figure \* ARABIC </w:instrText>
+                      </w:r>
+                      <w:r>
+                        <w:fldChar w:fldCharType="separate"/>
+                      </w:r>
+                      <w:r>
+                        <w:rPr>
+                          <w:noProof/>
+                        </w:rPr>
+                        <w:t>12</w:t>
+                      </w:r>
+                      <w:r>
+                        <w:fldChar w:fldCharType="end"/>
+                      </w:r>
+                      <w:r>
+                        <w:t xml:space="preserve"> </w:t>
+                      </w:r>
+                      <w:r>
+                        <w:t xml:space="preserve"> Noise on BPSK with SNR = </w:t>
+                      </w:r>
+                      <w:r>
+                        <w:t>11</w:t>
+                      </w:r>
+                      <w:r>
+                        <w:t xml:space="preserve"> dB</w:t>
+                      </w:r>
+                    </w:p>
+                  </w:txbxContent>
+                </v:textbox>
+                <w10:wrap type="through"/>
+              </v:shape>
+            </w:pict>
+          </mc:Fallback>
+        </mc:AlternateContent>
+      </w:r>
+    </w:p>
+    <w:p>
+      <w:pPr>
+        <w:rPr>
+          <w:lang w:bidi="ar-EG"/>
+        </w:rPr>
+      </w:pPr>
+    </w:p>
+    <w:p>
+      <w:pPr>
+        <w:rPr>
+          <w:lang w:bidi="ar-EG"/>
+        </w:rPr>
+      </w:pPr>
+    </w:p>
+    <w:p>
+      <w:pPr>
+        <w:rPr>
+          <w:lang w:bidi="ar-EG"/>
+        </w:rPr>
+      </w:pPr>
+      <w:r>
+        <w:rPr>
+          <w:lang w:bidi="ar-EG"/>
+        </w:rPr>
+        <w:br w:type="page"/>
+      </w:r>
+    </w:p>
+    <w:p>
+      <w:pPr>
+        <w:rPr>
+          <w:lang w:bidi="ar-EG"/>
+        </w:rPr>
+      </w:pPr>
+      <w:r>
+        <w:rPr>
+          <w:lang w:bidi="ar-EG"/>
+        </w:rPr>
+        <w:lastRenderedPageBreak/>
+        <w:t>QPSK:</w:t>
+      </w:r>
+    </w:p>
+    <w:p>
+      <w:pPr>
+        <w:rPr>
+          <w:lang w:bidi="ar-EG"/>
+        </w:rPr>
+      </w:pPr>
+      <w:r>
+        <w:rPr>
+          <w:noProof/>
+        </w:rPr>
+        <mc:AlternateContent>
+          <mc:Choice Requires="wps">
+            <w:drawing>
+              <wp:anchor distT="0" distB="0" distL="114300" distR="114300" simplePos="0" relativeHeight="251719680" behindDoc="0" locked="0" layoutInCell="1" allowOverlap="1" wp14:anchorId="17784ACE" wp14:editId="35600843">
+                <wp:simplePos x="0" y="0"/>
+                <wp:positionH relativeFrom="column">
+                  <wp:posOffset>154305</wp:posOffset>
+                </wp:positionH>
+                <wp:positionV relativeFrom="paragraph">
+                  <wp:posOffset>2996565</wp:posOffset>
+                </wp:positionV>
+                <wp:extent cx="2607310" cy="635"/>
+                <wp:effectExtent l="0" t="0" r="0" b="0"/>
+                <wp:wrapThrough wrapText="bothSides">
+                  <wp:wrapPolygon edited="0">
+                    <wp:start x="0" y="0"/>
+                    <wp:lineTo x="0" y="21600"/>
+                    <wp:lineTo x="21600" y="21600"/>
+                    <wp:lineTo x="21600" y="0"/>
+                  </wp:wrapPolygon>
+                </wp:wrapThrough>
+                <wp:docPr id="192" name="Text Box 192"/>
+                <wp:cNvGraphicFramePr/>
+                <a:graphic xmlns:a="http://schemas.openxmlformats.org/drawingml/2006/main">
+                  <a:graphicData uri="http://schemas.microsoft.com/office/word/2010/wordprocessingShape">
+                    <wps:wsp>
+                      <wps:cNvSpPr txBox="1"/>
+                      <wps:spPr>
+                        <a:xfrm>
+                          <a:off x="0" y="0"/>
+                          <a:ext cx="2607310" cy="635"/>
+                        </a:xfrm>
+                        <a:prstGeom prst="rect">
+                          <a:avLst/>
+                        </a:prstGeom>
+                        <a:solidFill>
+                          <a:prstClr val="white"/>
+                        </a:solidFill>
+                        <a:ln>
+                          <a:noFill/>
+                        </a:ln>
+                      </wps:spPr>
+                      <wps:txbx>
+                        <w:txbxContent>
+                          <w:p>
+                            <w:pPr>
+                              <w:pStyle w:val="Caption"/>
+                              <w:rPr>
+                                <w:noProof/>
+                                <w:sz w:val="24"/>
+                                <w:szCs w:val="24"/>
+                                <w:lang w:bidi="ar-EG"/>
+                              </w:rPr>
+                            </w:pPr>
+                            <w:r>
+                              <w:t xml:space="preserve">Figure </w:t>
+                            </w:r>
+                            <w:fldSimple w:instr=" SEQ Figure \* ARABIC ">
+                              <w:r>
+                                <w:rPr>
+                                  <w:noProof/>
+                                </w:rPr>
+                                <w:t>13</w:t>
+                              </w:r>
+                            </w:fldSimple>
+                            <w:r>
+                              <w:t xml:space="preserve"> </w:t>
+                            </w:r>
+                            <w:r>
+                              <w:t xml:space="preserve">Noise on </w:t>
+                            </w:r>
+                            <w:r>
+                              <w:t>Q</w:t>
+                            </w:r>
+                            <w:r>
+                              <w:t>PSK with SNR = -4 dB</w:t>
+                            </w:r>
+                          </w:p>
+                        </w:txbxContent>
+                      </wps:txbx>
+                      <wps:bodyPr rot="0" spcFirstLastPara="0" vertOverflow="overflow" horzOverflow="overflow" vert="horz" wrap="square" lIns="0" tIns="0" rIns="0" bIns="0" numCol="1" spcCol="0" rtlCol="0" fromWordArt="0" anchor="t" anchorCtr="0" forceAA="0" compatLnSpc="1">
+                        <a:prstTxWarp prst="textNoShape">
+                          <a:avLst/>
+                        </a:prstTxWarp>
+                        <a:spAutoFit/>
+                      </wps:bodyPr>
+                    </wps:wsp>
+                  </a:graphicData>
+                </a:graphic>
+              </wp:anchor>
+            </w:drawing>
+          </mc:Choice>
+          <mc:Fallback>
+            <w:pict>
+              <v:shape w14:anchorId="17784ACE" id="Text Box 192" o:spid="_x0000_s1042" type="#_x0000_t202" style="position:absolute;margin-left:12.15pt;margin-top:235.95pt;width:205.3pt;height:.05pt;z-index:251719680;visibility:visible;mso-wrap-style:square;mso-wrap-distance-left:9pt;mso-wrap-distance-top:0;mso-wrap-distance-right:9pt;mso-wrap-distance-bottom:0;mso-position-horizontal:absolute;mso-position-horizontal-relative:text;mso-position-vertical:absolute;mso-position-vertical-relative:text;v-text-anchor:top" o:gfxdata="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" stroked="f">
+                <v:textbox style="mso-fit-shape-to-text:t" inset="0,0,0,0">
+                  <w:txbxContent>
+                    <w:p>
+                      <w:pPr>
+                        <w:pStyle w:val="Caption"/>
+                        <w:rPr>
+                          <w:noProof/>
+                          <w:sz w:val="24"/>
+                          <w:szCs w:val="24"/>
+                          <w:lang w:bidi="ar-EG"/>
+                        </w:rPr>
+                      </w:pPr>
+                      <w:r>
+                        <w:t xml:space="preserve">Figure </w:t>
+                      </w:r>
+                      <w:fldSimple w:instr=" SEQ Figure \* ARABIC ">
+                        <w:r>
+                          <w:rPr>
+                            <w:noProof/>
+                          </w:rPr>
+                          <w:t>13</w:t>
+                        </w:r>
+                      </w:fldSimple>
+                      <w:r>
+                        <w:t xml:space="preserve"> </w:t>
+                      </w:r>
+                      <w:r>
+                        <w:t xml:space="preserve">Noise on </w:t>
+                      </w:r>
+                      <w:r>
+                        <w:t>Q</w:t>
+                      </w:r>
+                      <w:r>
+                        <w:t>PSK with SNR = -4 dB</w:t>
+                      </w:r>
+                    </w:p>
+                  </w:txbxContent>
+                </v:textbox>
+                <w10:wrap type="through"/>
+              </v:shape>
+            </w:pict>
+          </mc:Fallback>
+        </mc:AlternateContent>
+      </w:r>
+      <w:r>
+        <w:rPr>
+          <w:noProof/>
+          <w:lang w:bidi="ar-EG"/>
+        </w:rPr>
+        <w:drawing>
+          <wp:anchor distT="0" distB="0" distL="114300" distR="114300" simplePos="0" relativeHeight="251714560" behindDoc="0" locked="0" layoutInCell="1" allowOverlap="1" wp14:anchorId="39730E6D" wp14:editId="498CA005">
+            <wp:simplePos x="0" y="0"/>
+            <wp:positionH relativeFrom="margin">
+              <wp:posOffset>154305</wp:posOffset>
+            </wp:positionH>
+            <wp:positionV relativeFrom="paragraph">
+              <wp:posOffset>264160</wp:posOffset>
+            </wp:positionV>
+            <wp:extent cx="2607310" cy="2675255"/>
+            <wp:effectExtent l="19050" t="19050" r="21590" b="10795"/>
+            <wp:wrapThrough wrapText="bothSides">
+              <wp:wrapPolygon edited="0">
+                <wp:start x="-158" y="-154"/>
+                <wp:lineTo x="-158" y="21533"/>
+                <wp:lineTo x="21621" y="21533"/>
+                <wp:lineTo x="21621" y="-154"/>
+                <wp:lineTo x="-158" y="-154"/>
+              </wp:wrapPolygon>
+            </wp:wrapThrough>
+            <wp:docPr id="28" name="Picture 28"/>
+            <wp:cNvGraphicFramePr>
+              <a:graphicFrameLocks xmlns:a="http://schemas.openxmlformats.org/drawingml/2006/main" noChangeAspect="1"/>
+            </wp:cNvGraphicFramePr>
+            <a:graphic xmlns:a="http://schemas.openxmlformats.org/drawingml/2006/main">
+              <a:graphicData uri="http://schemas.openxmlformats.org/drawingml/2006/picture">
+                <pic:pic xmlns:pic="http://schemas.openxmlformats.org/drawingml/2006/picture">
+                  <pic:nvPicPr>
+                    <pic:cNvPr id="28" name="QPSK_-4.png"/>
+                    <pic:cNvPicPr/>
+                  </pic:nvPicPr>
+                  <pic:blipFill rotWithShape="1">
+                    <a:blip r:embed="rId16" cstate="print">
+                      <a:extLst>
+                        <a:ext uri="{28A0092B-C50C-407E-A947-70E740481C1C}">
+                          <a14:useLocalDpi xmlns:a14="http://schemas.microsoft.com/office/drawing/2010/main" val="0"/>
+                        </a:ext>
+                      </a:extLst>
+                    </a:blip>
+                    <a:srcRect l="29487" t="4161" r="26635" b="8190"/>
+                    <a:stretch/>
+                  </pic:blipFill>
+                  <pic:spPr bwMode="auto">
+                    <a:xfrm>
+                      <a:off x="0" y="0"/>
+                      <a:ext cx="2607310" cy="2675255"/>
+                    </a:xfrm>
+                    <a:prstGeom prst="rect">
+                      <a:avLst/>
+                    </a:prstGeom>
+                    <a:ln>
+                      <a:solidFill>
+                        <a:schemeClr val="tx1"/>
+                      </a:solidFill>
+                    </a:ln>
+                    <a:extLst>
+                      <a:ext uri="{53640926-AAD7-44D8-BBD7-CCE9431645EC}">
+                        <a14:shadowObscured xmlns:a14="http://schemas.microsoft.com/office/drawing/2010/main"/>
+                      </a:ext>
+                    </a:extLst>
+                  </pic:spPr>
+                </pic:pic>
+              </a:graphicData>
+            </a:graphic>
+          </wp:anchor>
+        </w:drawing>
+      </w:r>
+      <w:r>
+        <w:rPr>
+          <w:noProof/>
+        </w:rPr>
+        <mc:AlternateContent>
+          <mc:Choice Requires="wps">
+            <w:drawing>
+              <wp:anchor distT="0" distB="0" distL="114300" distR="114300" simplePos="0" relativeHeight="251721728" behindDoc="0" locked="0" layoutInCell="1" allowOverlap="1" wp14:anchorId="1681AB6A" wp14:editId="3E1F1FA8">
+                <wp:simplePos x="0" y="0"/>
+                <wp:positionH relativeFrom="column">
+                  <wp:posOffset>3430905</wp:posOffset>
+                </wp:positionH>
+                <wp:positionV relativeFrom="paragraph">
+                  <wp:posOffset>2996565</wp:posOffset>
+                </wp:positionV>
+                <wp:extent cx="2632710" cy="635"/>
+                <wp:effectExtent l="0" t="0" r="0" b="0"/>
+                <wp:wrapThrough wrapText="bothSides">
+                  <wp:wrapPolygon edited="0">
+                    <wp:start x="0" y="0"/>
+                    <wp:lineTo x="0" y="21600"/>
+                    <wp:lineTo x="21600" y="21600"/>
+                    <wp:lineTo x="21600" y="0"/>
+                  </wp:wrapPolygon>
+                </wp:wrapThrough>
+                <wp:docPr id="193" name="Text Box 193"/>
+                <wp:cNvGraphicFramePr/>
+                <a:graphic xmlns:a="http://schemas.openxmlformats.org/drawingml/2006/main">
+                  <a:graphicData uri="http://schemas.microsoft.com/office/word/2010/wordprocessingShape">
+                    <wps:wsp>
+                      <wps:cNvSpPr txBox="1"/>
+                      <wps:spPr>
+                        <a:xfrm>
+                          <a:off x="0" y="0"/>
+                          <a:ext cx="2632710" cy="635"/>
+                        </a:xfrm>
+                        <a:prstGeom prst="rect">
+                          <a:avLst/>
+                        </a:prstGeom>
+                        <a:solidFill>
+                          <a:prstClr val="white"/>
+                        </a:solidFill>
+                        <a:ln>
+                          <a:noFill/>
+                        </a:ln>
+                      </wps:spPr>
+                      <wps:txbx>
+                        <w:txbxContent>
+                          <w:p>
+                            <w:pPr>
+                              <w:pStyle w:val="Caption"/>
+                              <w:rPr>
+                                <w:noProof/>
+                                <w:sz w:val="24"/>
+                                <w:szCs w:val="24"/>
+                              </w:rPr>
+                            </w:pPr>
+                            <w:r>
+                              <w:t xml:space="preserve">Figure </w:t>
+                            </w:r>
+                            <w:fldSimple w:instr=" SEQ Figure \* ARABIC ">
+                              <w:r>
+                                <w:rPr>
+                                  <w:noProof/>
+                                </w:rPr>
+                                <w:t>14</w:t>
+                              </w:r>
+                            </w:fldSimple>
+                            <w:r>
+                              <w:t xml:space="preserve"> Noise on QPSK with SNR = </w:t>
+                            </w:r>
+                            <w:r>
+                              <w:t>6</w:t>
+                            </w:r>
+                            <w:r>
+                              <w:t xml:space="preserve"> dB</w:t>
+                            </w:r>
+                          </w:p>
+                        </w:txbxContent>
+                      </wps:txbx>
+                      <wps:bodyPr rot="0" spcFirstLastPara="0" vertOverflow="overflow" horzOverflow="overflow" vert="horz" wrap="square" lIns="0" tIns="0" rIns="0" bIns="0" numCol="1" spcCol="0" rtlCol="0" fromWordArt="0" anchor="t" anchorCtr="0" forceAA="0" compatLnSpc="1">
+                        <a:prstTxWarp prst="textNoShape">
+                          <a:avLst/>
+                        </a:prstTxWarp>
+                        <a:spAutoFit/>
+                      </wps:bodyPr>
+                    </wps:wsp>
+                  </a:graphicData>
+                </a:graphic>
+              </wp:anchor>
+            </w:drawing>
+          </mc:Choice>
+          <mc:Fallback>
+            <w:pict>
+              <v:shape w14:anchorId="1681AB6A" id="Text Box 193" o:spid="_x0000_s1043" type="#_x0000_t202" style="position:absolute;margin-left:270.15pt;margin-top:235.95pt;width:207.3pt;height:.05pt;z-index:251721728;visibility:visible;mso-wrap-style:square;mso-wrap-distance-left:9pt;mso-wrap-distance-top:0;mso-wrap-distance-right:9pt;mso-wrap-distance-bottom:0;mso-position-horizontal:absolute;mso-position-horizontal-relative:text;mso-position-vertical:absolute;mso-position-vertical-relative:text;v-text-anchor:top" o:gfxdata="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" stroked="f">
+                <v:textbox style="mso-fit-shape-to-text:t" inset="0,0,0,0">
+                  <w:txbxContent>
+                    <w:p>
+                      <w:pPr>
+                        <w:pStyle w:val="Caption"/>
+                        <w:rPr>
+                          <w:noProof/>
+                          <w:sz w:val="24"/>
+                          <w:szCs w:val="24"/>
+                        </w:rPr>
+                      </w:pPr>
+                      <w:r>
+                        <w:t xml:space="preserve">Figure </w:t>
+                      </w:r>
+                      <w:fldSimple w:instr=" SEQ Figure \* ARABIC ">
+                        <w:r>
+                          <w:rPr>
+                            <w:noProof/>
+                          </w:rPr>
+                          <w:t>14</w:t>
+                        </w:r>
+                      </w:fldSimple>
+                      <w:r>
+                        <w:t xml:space="preserve"> Noise on QPSK with SNR = </w:t>
+                      </w:r>
+                      <w:r>
+                        <w:t>6</w:t>
+                      </w:r>
+                      <w:r>
+                        <w:t xml:space="preserve"> dB</w:t>
+                      </w:r>
+                    </w:p>
+                  </w:txbxContent>
+                </v:textbox>
+                <w10:wrap type="through"/>
+              </v:shape>
+            </w:pict>
+          </mc:Fallback>
+        </mc:AlternateContent>
+      </w:r>
+      <w:r>
+        <w:rPr>
+          <w:noProof/>
+          <w:lang w:bidi="ar-EG"/>
+        </w:rPr>
+        <w:drawing>
+          <wp:anchor distT="0" distB="0" distL="114300" distR="114300" simplePos="0" relativeHeight="251715584" behindDoc="0" locked="0" layoutInCell="1" allowOverlap="1" wp14:anchorId="7D8564B0" wp14:editId="0FA8608C">
+            <wp:simplePos x="0" y="0"/>
+            <wp:positionH relativeFrom="margin">
+              <wp:posOffset>3430905</wp:posOffset>
+            </wp:positionH>
+            <wp:positionV relativeFrom="paragraph">
+              <wp:posOffset>281305</wp:posOffset>
+            </wp:positionV>
+            <wp:extent cx="2632710" cy="2658110"/>
+            <wp:effectExtent l="19050" t="19050" r="15240" b="27940"/>
+            <wp:wrapThrough wrapText="bothSides">
+              <wp:wrapPolygon edited="0">
+                <wp:start x="-156" y="-155"/>
+                <wp:lineTo x="-156" y="21672"/>
+                <wp:lineTo x="21569" y="21672"/>
+                <wp:lineTo x="21569" y="-155"/>
+                <wp:lineTo x="-156" y="-155"/>
+              </wp:wrapPolygon>
+            </wp:wrapThrough>
+            <wp:docPr id="29" name="Picture 29"/>
+            <wp:cNvGraphicFramePr>
+              <a:graphicFrameLocks xmlns:a="http://schemas.openxmlformats.org/drawingml/2006/main" noChangeAspect="1"/>
+            </wp:cNvGraphicFramePr>
+            <a:graphic xmlns:a="http://schemas.openxmlformats.org/drawingml/2006/main">
+              <a:graphicData uri="http://schemas.openxmlformats.org/drawingml/2006/picture">
+                <pic:pic xmlns:pic="http://schemas.openxmlformats.org/drawingml/2006/picture">
+                  <pic:nvPicPr>
+                    <pic:cNvPr id="29" name="QPSK_6.png"/>
+                    <pic:cNvPicPr/>
+                  </pic:nvPicPr>
+                  <pic:blipFill rotWithShape="1">
+                    <a:blip r:embed="rId17" cstate="print">
+                      <a:extLst>
+                        <a:ext uri="{28A0092B-C50C-407E-A947-70E740481C1C}">
+                          <a14:useLocalDpi xmlns:a14="http://schemas.microsoft.com/office/drawing/2010/main" val="0"/>
+                        </a:ext>
+                      </a:extLst>
+                    </a:blip>
+                    <a:srcRect l="30202" t="3883" r="25482" b="9007"/>
+                    <a:stretch/>
+                  </pic:blipFill>
+                  <pic:spPr bwMode="auto">
+                    <a:xfrm>
+                      <a:off x="0" y="0"/>
+                      <a:ext cx="2632710" cy="2658110"/>
+                    </a:xfrm>
+                    <a:prstGeom prst="rect">
+                      <a:avLst/>
+                    </a:prstGeom>
+                    <a:ln>
+                      <a:solidFill>
+                        <a:schemeClr val="tx1"/>
+                      </a:solidFill>
+                    </a:ln>
+                    <a:extLst>
+                      <a:ext uri="{53640926-AAD7-44D8-BBD7-CCE9431645EC}">
+                        <a14:shadowObscured xmlns:a14="http://schemas.microsoft.com/office/drawing/2010/main"/>
+                      </a:ext>
+                    </a:extLst>
+                  </pic:spPr>
+                </pic:pic>
+              </a:graphicData>
+            </a:graphic>
+          </wp:anchor>
+        </w:drawing>
+      </w:r>
+    </w:p>
+    <w:p>
+      <w:pPr>
+        <w:rPr>
+          <w:lang w:bidi="ar-EG"/>
+        </w:rPr>
+      </w:pPr>
+    </w:p>
+    <w:p>
+      <w:pPr>
+        <w:rPr>
+          <w:lang w:bidi="ar-EG"/>
+        </w:rPr>
+      </w:pPr>
+    </w:p>
+    <w:p>
+      <w:pPr>
+        <w:rPr>
+          <w:lang w:bidi="ar-EG"/>
+        </w:rPr>
+      </w:pPr>
+    </w:p>
+    <w:p>
+      <w:pPr>
+        <w:rPr>
+          <w:lang w:bidi="ar-EG"/>
+        </w:rPr>
+      </w:pPr>
+    </w:p>
+    <w:p>
+      <w:pPr>
+        <w:rPr>
+          <w:lang w:bidi="ar-EG"/>
+        </w:rPr>
+      </w:pPr>
+    </w:p>
+    <w:p>
+      <w:pPr>
+        <w:rPr>
+          <w:lang w:bidi="ar-EG"/>
+        </w:rPr>
+      </w:pPr>
+    </w:p>
+    <w:p>
+      <w:pPr>
+        <w:rPr>
+          <w:lang w:bidi="ar-EG"/>
+        </w:rPr>
+      </w:pPr>
+    </w:p>
+    <w:p>
+      <w:pPr>
+        <w:rPr>
+          <w:lang w:bidi="ar-EG"/>
+        </w:rPr>
+      </w:pPr>
+    </w:p>
+    <w:p>
+      <w:pPr>
+        <w:rPr>
+          <w:lang w:bidi="ar-EG"/>
+        </w:rPr>
+      </w:pPr>
+    </w:p>
+    <w:p>
+      <w:pPr>
+        <w:rPr>
+          <w:lang w:bidi="ar-EG"/>
+        </w:rPr>
+      </w:pPr>
+    </w:p>
+    <w:p>
+      <w:pPr>
+        <w:rPr>
+          <w:lang w:bidi="ar-EG"/>
+        </w:rPr>
+      </w:pPr>
+      <w:r>
+        <w:rPr>
+          <w:noProof/>
+        </w:rPr>
+        <mc:AlternateContent>
+          <mc:Choice Requires="wps">
+            <w:drawing>
+              <wp:anchor distT="0" distB="0" distL="114300" distR="114300" simplePos="0" relativeHeight="251725824" behindDoc="0" locked="0" layoutInCell="1" allowOverlap="1" wp14:anchorId="342595E7" wp14:editId="3E7D8281">
+                <wp:simplePos x="0" y="0"/>
+                <wp:positionH relativeFrom="column">
+                  <wp:posOffset>3449955</wp:posOffset>
+                </wp:positionH>
+                <wp:positionV relativeFrom="paragraph">
+                  <wp:posOffset>2806065</wp:posOffset>
+                </wp:positionV>
+                <wp:extent cx="2601595" cy="635"/>
+                <wp:effectExtent l="0" t="0" r="0" b="0"/>
+                <wp:wrapThrough wrapText="bothSides">
+                  <wp:wrapPolygon edited="0">
+                    <wp:start x="0" y="0"/>
+                    <wp:lineTo x="0" y="21600"/>
+                    <wp:lineTo x="21600" y="21600"/>
+                    <wp:lineTo x="21600" y="0"/>
+                  </wp:wrapPolygon>
+                </wp:wrapThrough>
+                <wp:docPr id="195" name="Text Box 195"/>
+                <wp:cNvGraphicFramePr/>
+                <a:graphic xmlns:a="http://schemas.openxmlformats.org/drawingml/2006/main">
+                  <a:graphicData uri="http://schemas.microsoft.com/office/word/2010/wordprocessingShape">
+                    <wps:wsp>
+                      <wps:cNvSpPr txBox="1"/>
+                      <wps:spPr>
+                        <a:xfrm>
+                          <a:off x="0" y="0"/>
+                          <a:ext cx="2601595" cy="635"/>
+                        </a:xfrm>
+                        <a:prstGeom prst="rect">
+                          <a:avLst/>
+                        </a:prstGeom>
+                        <a:solidFill>
+                          <a:prstClr val="white"/>
+                        </a:solidFill>
+                        <a:ln>
+                          <a:noFill/>
+                        </a:ln>
+                      </wps:spPr>
+                      <wps:txbx>
+                        <w:txbxContent>
+                          <w:p>
+                            <w:pPr>
+                              <w:pStyle w:val="Caption"/>
+                              <w:rPr>
+                                <w:noProof/>
+                                <w:sz w:val="24"/>
+                                <w:szCs w:val="24"/>
+                                <w:lang w:bidi="ar-EG"/>
+                              </w:rPr>
+                            </w:pPr>
+                            <w:r>
+                              <w:t xml:space="preserve">Figure </w:t>
+                            </w:r>
+                            <w:fldSimple w:instr=" SEQ Figure \* ARABIC ">
+                              <w:r>
+                                <w:rPr>
+                                  <w:noProof/>
+                                </w:rPr>
+                                <w:t>15</w:t>
+                              </w:r>
+                            </w:fldSimple>
+                            <w:r>
+                              <w:t xml:space="preserve"> Noise on QPSK with SNR = </w:t>
+                            </w:r>
+                            <w:r>
+                              <w:t>16</w:t>
+                            </w:r>
+                            <w:r>
+                              <w:t xml:space="preserve"> dB</w:t>
+                            </w:r>
+                          </w:p>
+                        </w:txbxContent>
+                      </wps:txbx>
+                      <wps:bodyPr rot="0" spcFirstLastPara="0" vertOverflow="overflow" horzOverflow="overflow" vert="horz" wrap="square" lIns="0" tIns="0" rIns="0" bIns="0" numCol="1" spcCol="0" rtlCol="0" fromWordArt="0" anchor="t" anchorCtr="0" forceAA="0" compatLnSpc="1">
+                        <a:prstTxWarp prst="textNoShape">
+                          <a:avLst/>
+                        </a:prstTxWarp>
+                        <a:spAutoFit/>
+                      </wps:bodyPr>
+                    </wps:wsp>
+                  </a:graphicData>
+                </a:graphic>
+              </wp:anchor>
+            </w:drawing>
+          </mc:Choice>
+          <mc:Fallback>
+            <w:pict>
+              <v:shape w14:anchorId="342595E7" id="Text Box 195" o:spid="_x0000_s1044" type="#_x0000_t202" style="position:absolute;margin-left:271.65pt;margin-top:220.95pt;width:204.85pt;height:.05pt;z-index:251725824;visibility:visible;mso-wrap-style:square;mso-wrap-distance-left:9pt;mso-wrap-distance-top:0;mso-wrap-distance-right:9pt;mso-wrap-distance-bottom:0;mso-position-horizontal:absolute;mso-position-horizontal-relative:text;mso-position-vertical:absolute;mso-position-vertical-relative:text;v-text-anchor:top" o:gfxdata="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" stroked="f">
+                <v:textbox style="mso-fit-shape-to-text:t" inset="0,0,0,0">
+                  <w:txbxContent>
+                    <w:p>
+                      <w:pPr>
+                        <w:pStyle w:val="Caption"/>
+                        <w:rPr>
+                          <w:noProof/>
+                          <w:sz w:val="24"/>
+                          <w:szCs w:val="24"/>
+                          <w:lang w:bidi="ar-EG"/>
+                        </w:rPr>
+                      </w:pPr>
+                      <w:r>
+                        <w:t xml:space="preserve">Figure </w:t>
+                      </w:r>
+                      <w:fldSimple w:instr=" SEQ Figure \* ARABIC ">
+                        <w:r>
+                          <w:rPr>
+                            <w:noProof/>
+                          </w:rPr>
+                          <w:t>15</w:t>
+                        </w:r>
+                      </w:fldSimple>
+                      <w:r>
+                        <w:t xml:space="preserve"> Noise on QPSK with SNR = </w:t>
+                      </w:r>
+                      <w:r>
+                        <w:t>16</w:t>
+                      </w:r>
+                      <w:r>
+                        <w:t xml:space="preserve"> dB</w:t>
+                      </w:r>
+                    </w:p>
+                  </w:txbxContent>
+                </v:textbox>
+                <w10:wrap type="through"/>
+              </v:shape>
+            </w:pict>
+          </mc:Fallback>
+        </mc:AlternateContent>
+      </w:r>
+      <w:r>
+        <w:rPr>
+          <w:noProof/>
+          <w:lang w:bidi="ar-EG"/>
+        </w:rPr>
+        <w:drawing>
+          <wp:anchor distT="0" distB="0" distL="114300" distR="114300" simplePos="0" relativeHeight="251717632" behindDoc="0" locked="0" layoutInCell="1" allowOverlap="1" wp14:anchorId="62C15AC3" wp14:editId="591B8C4E">
+            <wp:simplePos x="0" y="0"/>
+            <wp:positionH relativeFrom="margin">
+              <wp:posOffset>3449955</wp:posOffset>
+            </wp:positionH>
+            <wp:positionV relativeFrom="paragraph">
+              <wp:posOffset>114935</wp:posOffset>
+            </wp:positionV>
+            <wp:extent cx="2601595" cy="2633980"/>
+            <wp:effectExtent l="19050" t="19050" r="27305" b="13970"/>
+            <wp:wrapThrough wrapText="bothSides">
+              <wp:wrapPolygon edited="0">
+                <wp:start x="-158" y="-156"/>
+                <wp:lineTo x="-158" y="21558"/>
+                <wp:lineTo x="21669" y="21558"/>
+                <wp:lineTo x="21669" y="-156"/>
+                <wp:lineTo x="-158" y="-156"/>
+              </wp:wrapPolygon>
+            </wp:wrapThrough>
+            <wp:docPr id="31" name="Picture 31"/>
+            <wp:cNvGraphicFramePr>
+              <a:graphicFrameLocks xmlns:a="http://schemas.openxmlformats.org/drawingml/2006/main" noChangeAspect="1"/>
+            </wp:cNvGraphicFramePr>
+            <a:graphic xmlns:a="http://schemas.openxmlformats.org/drawingml/2006/main">
+              <a:graphicData uri="http://schemas.openxmlformats.org/drawingml/2006/picture">
+                <pic:pic xmlns:pic="http://schemas.openxmlformats.org/drawingml/2006/picture">
+                  <pic:nvPicPr>
+                    <pic:cNvPr id="31" name="QPSK_16.png"/>
+                    <pic:cNvPicPr/>
+                  </pic:nvPicPr>
+                  <pic:blipFill rotWithShape="1">
+                    <a:blip r:embed="rId18" cstate="print">
+                      <a:extLst>
+                        <a:ext uri="{28A0092B-C50C-407E-A947-70E740481C1C}">
+                          <a14:useLocalDpi xmlns:a14="http://schemas.microsoft.com/office/drawing/2010/main" val="0"/>
+                        </a:ext>
+                      </a:extLst>
+                    </a:blip>
+                    <a:srcRect l="30403" t="4637" r="25822" b="9061"/>
+                    <a:stretch/>
+                  </pic:blipFill>
+                  <pic:spPr bwMode="auto">
+                    <a:xfrm>
+                      <a:off x="0" y="0"/>
+                      <a:ext cx="2601595" cy="2633980"/>
+                    </a:xfrm>
+                    <a:prstGeom prst="rect">
+                      <a:avLst/>
+                    </a:prstGeom>
+                    <a:ln w="9525" cap="flat" cmpd="sng" algn="ctr">
+                      <a:solidFill>
+                        <a:sysClr val="windowText" lastClr="000000"/>
+                      </a:solidFill>
+                      <a:prstDash val="solid"/>
+                      <a:round/>
+                      <a:headEnd type="none" w="med" len="med"/>
+                      <a:tailEnd type="none" w="med" len="med"/>
+                    </a:ln>
+                    <a:extLst>
+                      <a:ext uri="{53640926-AAD7-44D8-BBD7-CCE9431645EC}">
+                        <a14:shadowObscured xmlns:a14="http://schemas.microsoft.com/office/drawing/2010/main"/>
+                      </a:ext>
+                    </a:extLst>
+                  </pic:spPr>
+                </pic:pic>
+              </a:graphicData>
+            </a:graphic>
+            <wp14:sizeRelH relativeFrom="margin">
+              <wp14:pctWidth>0</wp14:pctWidth>
+            </wp14:sizeRelH>
+            <wp14:sizeRelV relativeFrom="margin">
+              <wp14:pctHeight>0</wp14:pctHeight>
+            </wp14:sizeRelV>
+          </wp:anchor>
+        </w:drawing>
+      </w:r>
+      <w:r>
+        <w:rPr>
+          <w:noProof/>
+        </w:rPr>
+        <mc:AlternateContent>
+          <mc:Choice Requires="wps">
+            <w:drawing>
+              <wp:anchor distT="0" distB="0" distL="114300" distR="114300" simplePos="0" relativeHeight="251723776" behindDoc="0" locked="0" layoutInCell="1" allowOverlap="1" wp14:anchorId="04018A41" wp14:editId="63916C27">
+                <wp:simplePos x="0" y="0"/>
+                <wp:positionH relativeFrom="column">
+                  <wp:posOffset>154305</wp:posOffset>
+                </wp:positionH>
+                <wp:positionV relativeFrom="paragraph">
+                  <wp:posOffset>2887980</wp:posOffset>
+                </wp:positionV>
+                <wp:extent cx="2666365" cy="635"/>
+                <wp:effectExtent l="0" t="0" r="0" b="0"/>
+                <wp:wrapThrough wrapText="bothSides">
+                  <wp:wrapPolygon edited="0">
+                    <wp:start x="0" y="0"/>
+                    <wp:lineTo x="0" y="21600"/>
+                    <wp:lineTo x="21600" y="21600"/>
+                    <wp:lineTo x="21600" y="0"/>
+                  </wp:wrapPolygon>
+                </wp:wrapThrough>
+                <wp:docPr id="194" name="Text Box 194"/>
+                <wp:cNvGraphicFramePr/>
+                <a:graphic xmlns:a="http://schemas.openxmlformats.org/drawingml/2006/main">
+                  <a:graphicData uri="http://schemas.microsoft.com/office/word/2010/wordprocessingShape">
+                    <wps:wsp>
+                      <wps:cNvSpPr txBox="1"/>
+                      <wps:spPr>
+                        <a:xfrm>
+                          <a:off x="0" y="0"/>
+                          <a:ext cx="2666365" cy="635"/>
+                        </a:xfrm>
+                        <a:prstGeom prst="rect">
+                          <a:avLst/>
+                        </a:prstGeom>
+                        <a:solidFill>
+                          <a:prstClr val="white"/>
+                        </a:solidFill>
+                        <a:ln>
+                          <a:noFill/>
+                        </a:ln>
+                      </wps:spPr>
+                      <wps:txbx>
+                        <w:txbxContent>
+                          <w:p>
+                            <w:pPr>
+                              <w:pStyle w:val="Caption"/>
+                              <w:rPr>
+                                <w:noProof/>
+                                <w:sz w:val="24"/>
+                                <w:szCs w:val="24"/>
+                                <w:lang w:bidi="ar-EG"/>
+                              </w:rPr>
+                            </w:pPr>
+                            <w:r>
+                              <w:t xml:space="preserve">Figure </w:t>
+                            </w:r>
+                            <w:fldSimple w:instr=" SEQ Figure \* ARABIC ">
+                              <w:r>
+                                <w:rPr>
+                                  <w:noProof/>
+                                </w:rPr>
+                                <w:t>16</w:t>
+                              </w:r>
+                            </w:fldSimple>
+                            <w:r>
+                              <w:t xml:space="preserve"> Noise on QPSK with SNR = </w:t>
+                            </w:r>
+                            <w:r>
+                              <w:t>11</w:t>
+                            </w:r>
+                            <w:r>
+                              <w:t xml:space="preserve"> dB</w:t>
+                            </w:r>
+                          </w:p>
+                        </w:txbxContent>
+                      </wps:txbx>
+                      <wps:bodyPr rot="0" spcFirstLastPara="0" vertOverflow="overflow" horzOverflow="overflow" vert="horz" wrap="square" lIns="0" tIns="0" rIns="0" bIns="0" numCol="1" spcCol="0" rtlCol="0" fromWordArt="0" anchor="t" anchorCtr="0" forceAA="0" compatLnSpc="1">
+                        <a:prstTxWarp prst="textNoShape">
+                          <a:avLst/>
+                        </a:prstTxWarp>
+                        <a:spAutoFit/>
+                      </wps:bodyPr>
+                    </wps:wsp>
+                  </a:graphicData>
+                </a:graphic>
+              </wp:anchor>
+            </w:drawing>
+          </mc:Choice>
+          <mc:Fallback>
+            <w:pict>
+              <v:shape w14:anchorId="04018A41" id="Text Box 194" o:spid="_x0000_s1045" type="#_x0000_t202" style="position:absolute;margin-left:12.15pt;margin-top:227.4pt;width:209.95pt;height:.05pt;z-index:251723776;visibility:visible;mso-wrap-style:square;mso-wrap-distance-left:9pt;mso-wrap-distance-top:0;mso-wrap-distance-right:9pt;mso-wrap-distance-bottom:0;mso-position-horizontal:absolute;mso-position-horizontal-relative:text;mso-position-vertical:absolute;mso-position-vertical-relative:text;v-text-anchor:top" o:gfxdata="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" stroked="f">
+                <v:textbox style="mso-fit-shape-to-text:t" inset="0,0,0,0">
+                  <w:txbxContent>
+                    <w:p>
+                      <w:pPr>
+                        <w:pStyle w:val="Caption"/>
+                        <w:rPr>
+                          <w:noProof/>
+                          <w:sz w:val="24"/>
+                          <w:szCs w:val="24"/>
+                          <w:lang w:bidi="ar-EG"/>
+                        </w:rPr>
+                      </w:pPr>
+                      <w:r>
+                        <w:t xml:space="preserve">Figure </w:t>
+                      </w:r>
+                      <w:fldSimple w:instr=" SEQ Figure \* ARABIC ">
+                        <w:r>
+                          <w:rPr>
+                            <w:noProof/>
+                          </w:rPr>
+                          <w:t>16</w:t>
+                        </w:r>
+                      </w:fldSimple>
+                      <w:r>
+                        <w:t xml:space="preserve"> Noise on QPSK with SNR = </w:t>
+                      </w:r>
+                      <w:r>
+                        <w:t>11</w:t>
+                      </w:r>
+                      <w:r>
+                        <w:t xml:space="preserve"> dB</w:t>
+                      </w:r>
+                    </w:p>
+                  </w:txbxContent>
+                </v:textbox>
+                <w10:wrap type="through"/>
+              </v:shape>
+            </w:pict>
+          </mc:Fallback>
+        </mc:AlternateContent>
+      </w:r>
+      <w:r>
+        <w:rPr>
+          <w:noProof/>
+          <w:lang w:bidi="ar-EG"/>
+        </w:rPr>
+        <w:drawing>
+          <wp:anchor distT="0" distB="0" distL="114300" distR="114300" simplePos="0" relativeHeight="251716608" behindDoc="0" locked="0" layoutInCell="1" allowOverlap="1" wp14:anchorId="61E2DA77" wp14:editId="7731B25F">
+            <wp:simplePos x="0" y="0"/>
+            <wp:positionH relativeFrom="margin">
+              <wp:posOffset>154305</wp:posOffset>
+            </wp:positionH>
+            <wp:positionV relativeFrom="paragraph">
+              <wp:posOffset>109855</wp:posOffset>
+            </wp:positionV>
+            <wp:extent cx="2666365" cy="2720975"/>
+            <wp:effectExtent l="19050" t="19050" r="19685" b="22225"/>
+            <wp:wrapThrough wrapText="bothSides">
+              <wp:wrapPolygon edited="0">
+                <wp:start x="-154" y="-151"/>
+                <wp:lineTo x="-154" y="21625"/>
+                <wp:lineTo x="21605" y="21625"/>
+                <wp:lineTo x="21605" y="-151"/>
+                <wp:lineTo x="-154" y="-151"/>
+              </wp:wrapPolygon>
+            </wp:wrapThrough>
+            <wp:docPr id="30" name="Picture 30"/>
+            <wp:cNvGraphicFramePr>
+              <a:graphicFrameLocks xmlns:a="http://schemas.openxmlformats.org/drawingml/2006/main" noChangeAspect="1"/>
+            </wp:cNvGraphicFramePr>
+            <a:graphic xmlns:a="http://schemas.openxmlformats.org/drawingml/2006/main">
+              <a:graphicData uri="http://schemas.openxmlformats.org/drawingml/2006/picture">
+                <pic:pic xmlns:pic="http://schemas.openxmlformats.org/drawingml/2006/picture">
+                  <pic:nvPicPr>
+                    <pic:cNvPr id="30" name="QPSK_11.png"/>
+                    <pic:cNvPicPr/>
+                  </pic:nvPicPr>
+                  <pic:blipFill rotWithShape="1">
+                    <a:blip r:embed="rId19" cstate="print">
+                      <a:extLst>
+                        <a:ext uri="{28A0092B-C50C-407E-A947-70E740481C1C}">
+                          <a14:useLocalDpi xmlns:a14="http://schemas.microsoft.com/office/drawing/2010/main" val="0"/>
+                        </a:ext>
+                      </a:extLst>
+                    </a:blip>
+                    <a:srcRect l="29304" t="2497" r="25825" b="8348"/>
+                    <a:stretch/>
+                  </pic:blipFill>
+                  <pic:spPr bwMode="auto">
+                    <a:xfrm>
+                      <a:off x="0" y="0"/>
+                      <a:ext cx="2666365" cy="2720975"/>
+                    </a:xfrm>
+                    <a:prstGeom prst="rect">
+                      <a:avLst/>
+                    </a:prstGeom>
+                    <a:ln w="9525" cap="flat" cmpd="sng" algn="ctr">
+                      <a:solidFill>
+                        <a:sysClr val="windowText" lastClr="000000"/>
+                      </a:solidFill>
+                      <a:prstDash val="solid"/>
+                      <a:round/>
+                      <a:headEnd type="none" w="med" len="med"/>
+                      <a:tailEnd type="none" w="med" len="med"/>
+                    </a:ln>
+                    <a:extLst>
+                      <a:ext uri="{53640926-AAD7-44D8-BBD7-CCE9431645EC}">
+                        <a14:shadowObscured xmlns:a14="http://schemas.microsoft.com/office/drawing/2010/main"/>
+                      </a:ext>
+                    </a:extLst>
+                  </pic:spPr>
+                </pic:pic>
+              </a:graphicData>
+            </a:graphic>
+            <wp14:sizeRelH relativeFrom="margin">
+              <wp14:pctWidth>0</wp14:pctWidth>
+            </wp14:sizeRelH>
+            <wp14:sizeRelV relativeFrom="margin">
+              <wp14:pctHeight>0</wp14:pctHeight>
+            </wp14:sizeRelV>
+          </wp:anchor>
+        </w:drawing>
+      </w:r>
+    </w:p>
+    <w:p>
+      <w:pPr>
+        <w:rPr>
+          <w:lang w:bidi="ar-EG"/>
+        </w:rPr>
+      </w:pPr>
+    </w:p>
+    <w:p>
+      <w:pPr>
+        <w:rPr>
+          <w:lang w:bidi="ar-EG"/>
+        </w:rPr>
+      </w:pPr>
+    </w:p>
+    <w:p>
+      <w:pPr>
+        <w:rPr>
+          <w:lang w:bidi="ar-EG"/>
+        </w:rPr>
+      </w:pPr>
+    </w:p>
+    <w:p>
+      <w:pPr>
+        <w:rPr>
+          <w:lang w:bidi="ar-EG"/>
+        </w:rPr>
+      </w:pPr>
+    </w:p>
+    <w:p>
+      <w:pPr>
+        <w:rPr>
+          <w:lang w:bidi="ar-EG"/>
+        </w:rPr>
+      </w:pPr>
+    </w:p>
+    <w:p>
+      <w:pPr>
+        <w:rPr>
+          <w:lang w:bidi="ar-EG"/>
+        </w:rPr>
+      </w:pPr>
+    </w:p>
+    <w:p>
+      <w:pPr>
+        <w:rPr>
+          <w:lang w:bidi="ar-EG"/>
+        </w:rPr>
+      </w:pPr>
+    </w:p>
+    <w:p>
+      <w:pPr>
+        <w:rPr>
+          <w:lang w:bidi="ar-EG"/>
+        </w:rPr>
+      </w:pPr>
+    </w:p>
+    <w:p>
+      <w:pPr>
+        <w:rPr>
+          <w:lang w:bidi="ar-EG"/>
+        </w:rPr>
+      </w:pPr>
+    </w:p>
+    <w:p>
+      <w:pPr>
+        <w:rPr>
+          <w:lang w:bidi="ar-EG"/>
+        </w:rPr>
+      </w:pPr>
+    </w:p>
+    <w:p>
+      <w:pPr>
+        <w:rPr>
+          <w:lang w:bidi="ar-EG"/>
+        </w:rPr>
+      </w:pPr>
+    </w:p>
+    <w:p>
+      <w:pPr>
+        <w:rPr>
+          <w:lang w:bidi="ar-EG"/>
+        </w:rPr>
+      </w:pPr>
+      <w:r>
+        <w:rPr>
+          <w:lang w:bidi="ar-EG"/>
+        </w:rPr>
+        <w:br w:type="page"/>
+      </w:r>
+    </w:p>
+    <w:p>
+      <w:pPr>
+        <w:rPr>
+          <w:lang w:bidi="ar-EG"/>
+        </w:rPr>
+      </w:pPr>
+      <w:r>
+        <w:rPr>
+          <w:lang w:bidi="ar-EG"/>
+        </w:rPr>
+        <w:lastRenderedPageBreak/>
+        <w:t>8PSK:</w:t>
+      </w:r>
+    </w:p>
+    <w:p>
+      <w:pPr>
+        <w:rPr>
+          <w:lang w:bidi="ar-EG"/>
+        </w:rPr>
+      </w:pPr>
+      <w:r>
+        <w:rPr>
+          <w:noProof/>
+        </w:rPr>
+        <mc:AlternateContent>
+          <mc:Choice Requires="wps">
+            <w:drawing>
+              <wp:anchor distT="0" distB="0" distL="114300" distR="114300" simplePos="0" relativeHeight="251738112" behindDoc="0" locked="0" layoutInCell="1" allowOverlap="1" wp14:anchorId="38AEC9C9" wp14:editId="27FDDA93">
+                <wp:simplePos x="0" y="0"/>
+                <wp:positionH relativeFrom="column">
+                  <wp:posOffset>19050</wp:posOffset>
+                </wp:positionH>
+                <wp:positionV relativeFrom="paragraph">
+                  <wp:posOffset>3052445</wp:posOffset>
+                </wp:positionV>
+                <wp:extent cx="2612390" cy="635"/>
+                <wp:effectExtent l="0" t="0" r="0" b="0"/>
+                <wp:wrapThrough wrapText="bothSides">
+                  <wp:wrapPolygon edited="0">
+                    <wp:start x="0" y="0"/>
+                    <wp:lineTo x="0" y="21600"/>
+                    <wp:lineTo x="21600" y="21600"/>
+                    <wp:lineTo x="21600" y="0"/>
+                  </wp:wrapPolygon>
+                </wp:wrapThrough>
+                <wp:docPr id="203" name="Text Box 203"/>
+                <wp:cNvGraphicFramePr/>
+                <a:graphic xmlns:a="http://schemas.openxmlformats.org/drawingml/2006/main">
+                  <a:graphicData uri="http://schemas.microsoft.com/office/word/2010/wordprocessingShape">
+                    <wps:wsp>
+                      <wps:cNvSpPr txBox="1"/>
+                      <wps:spPr>
+                        <a:xfrm>
+                          <a:off x="0" y="0"/>
+                          <a:ext cx="2612390" cy="635"/>
+                        </a:xfrm>
+                        <a:prstGeom prst="rect">
+                          <a:avLst/>
+                        </a:prstGeom>
+                        <a:solidFill>
+                          <a:prstClr val="white"/>
+                        </a:solidFill>
+                        <a:ln>
+                          <a:noFill/>
+                        </a:ln>
+                      </wps:spPr>
+                      <wps:txbx>
+                        <w:txbxContent>
+                          <w:p>
+                            <w:pPr>
+                              <w:pStyle w:val="Caption"/>
+                              <w:rPr>
+                                <w:noProof/>
+                                <w:sz w:val="24"/>
+                                <w:szCs w:val="24"/>
+                                <w:lang w:bidi="ar-EG"/>
+                              </w:rPr>
+                            </w:pPr>
+                            <w:r>
+                              <w:t xml:space="preserve">Figure </w:t>
+                            </w:r>
+                            <w:fldSimple w:instr=" SEQ Figure \* ARABIC ">
+                              <w:r>
+                                <w:rPr>
+                                  <w:noProof/>
+                                </w:rPr>
+                                <w:t>17</w:t>
+                              </w:r>
+                            </w:fldSimple>
+                            <w:r>
+                              <w:t xml:space="preserve"> Noise on 8PSK with SNR = </w:t>
+                            </w:r>
+                            <w:r>
+                              <w:t>-4</w:t>
+                            </w:r>
+                            <w:r>
+                              <w:t xml:space="preserve"> dB</w:t>
+                            </w:r>
+                          </w:p>
+                        </w:txbxContent>
+                      </wps:txbx>
+                      <wps:bodyPr rot="0" spcFirstLastPara="0" vertOverflow="overflow" horzOverflow="overflow" vert="horz" wrap="square" lIns="0" tIns="0" rIns="0" bIns="0" numCol="1" spcCol="0" rtlCol="0" fromWordArt="0" anchor="t" anchorCtr="0" forceAA="0" compatLnSpc="1">
+                        <a:prstTxWarp prst="textNoShape">
+                          <a:avLst/>
+                        </a:prstTxWarp>
+                        <a:spAutoFit/>
+                      </wps:bodyPr>
+                    </wps:wsp>
+                  </a:graphicData>
+                </a:graphic>
+              </wp:anchor>
+            </w:drawing>
+          </mc:Choice>
+          <mc:Fallback>
+            <w:pict>
+              <v:shape w14:anchorId="38AEC9C9" id="Text Box 203" o:spid="_x0000_s1046" type="#_x0000_t202" style="position:absolute;margin-left:1.5pt;margin-top:240.35pt;width:205.7pt;height:.05pt;z-index:251738112;visibility:visible;mso-wrap-style:square;mso-wrap-distance-left:9pt;mso-wrap-distance-top:0;mso-wrap-distance-right:9pt;mso-wrap-distance-bottom:0;mso-position-horizontal:absolute;mso-position-horizontal-relative:text;mso-position-vertical:absolute;mso-position-vertical-relative:text;v-text-anchor:top" o:gfxdata="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" stroked="f">
+                <v:textbox style="mso-fit-shape-to-text:t" inset="0,0,0,0">
+                  <w:txbxContent>
+                    <w:p>
+                      <w:pPr>
+                        <w:pStyle w:val="Caption"/>
+                        <w:rPr>
+                          <w:noProof/>
+                          <w:sz w:val="24"/>
+                          <w:szCs w:val="24"/>
+                          <w:lang w:bidi="ar-EG"/>
+                        </w:rPr>
+                      </w:pPr>
+                      <w:r>
+                        <w:t xml:space="preserve">Figure </w:t>
+                      </w:r>
+                      <w:fldSimple w:instr=" SEQ Figure \* ARABIC ">
+                        <w:r>
+                          <w:rPr>
+                            <w:noProof/>
+                          </w:rPr>
+                          <w:t>17</w:t>
+                        </w:r>
+                      </w:fldSimple>
+                      <w:r>
+                        <w:t xml:space="preserve"> Noise on 8PSK with SNR = </w:t>
+                      </w:r>
+                      <w:r>
+                        <w:t>-4</w:t>
+                      </w:r>
+                      <w:r>
+                        <w:t xml:space="preserve"> dB</w:t>
+                      </w:r>
+                    </w:p>
+                  </w:txbxContent>
+                </v:textbox>
+                <w10:wrap type="through"/>
+              </v:shape>
+            </w:pict>
+          </mc:Fallback>
+        </mc:AlternateContent>
+      </w:r>
+      <w:r>
+        <w:rPr>
+          <w:noProof/>
+          <w:lang w:bidi="ar-EG"/>
+        </w:rPr>
+        <w:drawing>
+          <wp:anchor distT="0" distB="0" distL="114300" distR="114300" simplePos="0" relativeHeight="251726848" behindDoc="0" locked="0" layoutInCell="1" allowOverlap="1" wp14:anchorId="377386A7" wp14:editId="2DC1F1AC">
+            <wp:simplePos x="0" y="0"/>
+            <wp:positionH relativeFrom="margin">
+              <wp:align>left</wp:align>
+            </wp:positionH>
+            <wp:positionV relativeFrom="paragraph">
+              <wp:posOffset>339997</wp:posOffset>
+            </wp:positionV>
+            <wp:extent cx="2612390" cy="2655570"/>
+            <wp:effectExtent l="19050" t="19050" r="16510" b="11430"/>
+            <wp:wrapThrough wrapText="bothSides">
+              <wp:wrapPolygon edited="0">
+                <wp:start x="-158" y="-155"/>
+                <wp:lineTo x="-158" y="21538"/>
+                <wp:lineTo x="21579" y="21538"/>
+                <wp:lineTo x="21579" y="-155"/>
+                <wp:lineTo x="-158" y="-155"/>
+              </wp:wrapPolygon>
+            </wp:wrapThrough>
+            <wp:docPr id="196" name="Picture 196"/>
+            <wp:cNvGraphicFramePr>
+              <a:graphicFrameLocks xmlns:a="http://schemas.openxmlformats.org/drawingml/2006/main" noChangeAspect="1"/>
+            </wp:cNvGraphicFramePr>
+            <a:graphic xmlns:a="http://schemas.openxmlformats.org/drawingml/2006/main">
+              <a:graphicData uri="http://schemas.openxmlformats.org/drawingml/2006/picture">
+                <pic:pic xmlns:pic="http://schemas.openxmlformats.org/drawingml/2006/picture">
+                  <pic:nvPicPr>
+                    <pic:cNvPr id="196" name="8PSK_-4.png"/>
+                    <pic:cNvPicPr/>
+                  </pic:nvPicPr>
+                  <pic:blipFill rotWithShape="1">
+                    <a:blip r:embed="rId20" cstate="print">
+                      <a:extLst>
+                        <a:ext uri="{28A0092B-C50C-407E-A947-70E740481C1C}">
+                          <a14:useLocalDpi xmlns:a14="http://schemas.microsoft.com/office/drawing/2010/main" val="0"/>
+                        </a:ext>
+                      </a:extLst>
+                    </a:blip>
+                    <a:srcRect l="30220" t="4637" r="25821" b="8347"/>
+                    <a:stretch/>
+                  </pic:blipFill>
+                  <pic:spPr bwMode="auto">
+                    <a:xfrm>
+                      <a:off x="0" y="0"/>
+                      <a:ext cx="2612390" cy="2655570"/>
+                    </a:xfrm>
+                    <a:prstGeom prst="rect">
+                      <a:avLst/>
+                    </a:prstGeom>
+                    <a:ln w="9525" cap="flat" cmpd="sng" algn="ctr">
+                      <a:solidFill>
+                        <a:sysClr val="windowText" lastClr="000000"/>
+                      </a:solidFill>
+                      <a:prstDash val="solid"/>
+                      <a:round/>
+                      <a:headEnd type="none" w="med" len="med"/>
+                      <a:tailEnd type="none" w="med" len="med"/>
+                    </a:ln>
+                    <a:extLst>
+                      <a:ext uri="{53640926-AAD7-44D8-BBD7-CCE9431645EC}">
+                        <a14:shadowObscured xmlns:a14="http://schemas.microsoft.com/office/drawing/2010/main"/>
+                      </a:ext>
+                    </a:extLst>
+                  </pic:spPr>
+                </pic:pic>
+              </a:graphicData>
+            </a:graphic>
+            <wp14:sizeRelH relativeFrom="margin">
+              <wp14:pctWidth>0</wp14:pctWidth>
+            </wp14:sizeRelH>
+            <wp14:sizeRelV relativeFrom="margin">
+              <wp14:pctHeight>0</wp14:pctHeight>
+            </wp14:sizeRelV>
+          </wp:anchor>
+        </w:drawing>
+      </w:r>
+    </w:p>
+    <w:p>
+      <w:pPr>
+        <w:rPr>
+          <w:lang w:bidi="ar-EG"/>
+        </w:rPr>
+      </w:pPr>
+      <w:r>
+        <w:rPr>
+          <w:noProof/>
+        </w:rPr>
+        <mc:AlternateContent>
+          <mc:Choice Requires="wps">
+            <w:drawing>
+              <wp:anchor distT="0" distB="0" distL="114300" distR="114300" simplePos="0" relativeHeight="251736064" behindDoc="0" locked="0" layoutInCell="1" allowOverlap="1" wp14:anchorId="1937FAC2" wp14:editId="146E1441">
+                <wp:simplePos x="0" y="0"/>
+                <wp:positionH relativeFrom="column">
+                  <wp:posOffset>3219450</wp:posOffset>
+                </wp:positionH>
+                <wp:positionV relativeFrom="paragraph">
+                  <wp:posOffset>2799715</wp:posOffset>
+                </wp:positionV>
+                <wp:extent cx="2710180" cy="635"/>
+                <wp:effectExtent l="0" t="0" r="0" b="0"/>
+                <wp:wrapThrough wrapText="bothSides">
+                  <wp:wrapPolygon edited="0">
+                    <wp:start x="0" y="0"/>
+                    <wp:lineTo x="0" y="21600"/>
+                    <wp:lineTo x="21600" y="21600"/>
+                    <wp:lineTo x="21600" y="0"/>
+                  </wp:wrapPolygon>
+                </wp:wrapThrough>
+                <wp:docPr id="202" name="Text Box 202"/>
+                <wp:cNvGraphicFramePr/>
+                <a:graphic xmlns:a="http://schemas.openxmlformats.org/drawingml/2006/main">
+                  <a:graphicData uri="http://schemas.microsoft.com/office/word/2010/wordprocessingShape">
+                    <wps:wsp>
+                      <wps:cNvSpPr txBox="1"/>
+                      <wps:spPr>
+                        <a:xfrm>
+                          <a:off x="0" y="0"/>
+                          <a:ext cx="2710180" cy="635"/>
+                        </a:xfrm>
+                        <a:prstGeom prst="rect">
+                          <a:avLst/>
+                        </a:prstGeom>
+                        <a:solidFill>
+                          <a:prstClr val="white"/>
+                        </a:solidFill>
+                        <a:ln>
+                          <a:noFill/>
+                        </a:ln>
+                      </wps:spPr>
+                      <wps:txbx>
+                        <w:txbxContent>
+                          <w:p>
+                            <w:pPr>
+                              <w:pStyle w:val="Caption"/>
+                              <w:rPr>
+                                <w:noProof/>
+                                <w:sz w:val="24"/>
+                                <w:szCs w:val="24"/>
+                                <w:lang w:bidi="ar-EG"/>
+                              </w:rPr>
+                            </w:pPr>
+                            <w:r>
+                              <w:t xml:space="preserve">Figure </w:t>
+                            </w:r>
+                            <w:fldSimple w:instr=" SEQ Figure \* ARABIC ">
+                              <w:r>
+                                <w:rPr>
+                                  <w:noProof/>
+                                </w:rPr>
+                                <w:t>18</w:t>
+                              </w:r>
+                            </w:fldSimple>
+                            <w:r>
+                              <w:t xml:space="preserve"> Noise on 8PSK with SNR = 6 dB</w:t>
+                            </w:r>
+                          </w:p>
+                        </w:txbxContent>
+                      </wps:txbx>
+                      <wps:bodyPr rot="0" spcFirstLastPara="0" vertOverflow="overflow" horzOverflow="overflow" vert="horz" wrap="square" lIns="0" tIns="0" rIns="0" bIns="0" numCol="1" spcCol="0" rtlCol="0" fromWordArt="0" anchor="t" anchorCtr="0" forceAA="0" compatLnSpc="1">
+                        <a:prstTxWarp prst="textNoShape">
+                          <a:avLst/>
+                        </a:prstTxWarp>
+                        <a:spAutoFit/>
+                      </wps:bodyPr>
+                    </wps:wsp>
+                  </a:graphicData>
+                </a:graphic>
+              </wp:anchor>
+            </w:drawing>
+          </mc:Choice>
+          <mc:Fallback>
+            <w:pict>
+              <v:shape w14:anchorId="1937FAC2" id="Text Box 202" o:spid="_x0000_s1047" type="#_x0000_t202" style="position:absolute;margin-left:253.5pt;margin-top:220.45pt;width:213.4pt;height:.05pt;z-index:251736064;visibility:visible;mso-wrap-style:square;mso-wrap-distance-left:9pt;mso-wrap-distance-top:0;mso-wrap-distance-right:9pt;mso-wrap-distance-bottom:0;mso-position-horizontal:absolute;mso-position-horizontal-relative:text;mso-position-vertical:absolute;mso-position-vertical-relative:text;v-text-anchor:top" o:gfxdata="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" stroked="f">
+                <v:textbox style="mso-fit-shape-to-text:t" inset="0,0,0,0">
+                  <w:txbxContent>
+                    <w:p>
+                      <w:pPr>
+                        <w:pStyle w:val="Caption"/>
+                        <w:rPr>
+                          <w:noProof/>
+                          <w:sz w:val="24"/>
+                          <w:szCs w:val="24"/>
+                          <w:lang w:bidi="ar-EG"/>
+                        </w:rPr>
+                      </w:pPr>
+                      <w:r>
+                        <w:t xml:space="preserve">Figure </w:t>
+                      </w:r>
+                      <w:fldSimple w:instr=" SEQ Figure \* ARABIC ">
+                        <w:r>
+                          <w:rPr>
+                            <w:noProof/>
+                          </w:rPr>
+                          <w:t>18</w:t>
+                        </w:r>
+                      </w:fldSimple>
+                      <w:r>
+                        <w:t xml:space="preserve"> Noise on 8PSK with SNR = 6 dB</w:t>
+                      </w:r>
+                    </w:p>
+                  </w:txbxContent>
+                </v:textbox>
+                <w10:wrap type="through"/>
+              </v:shape>
+            </w:pict>
+          </mc:Fallback>
+        </mc:AlternateContent>
+      </w:r>
+      <w:r>
+        <w:rPr>
+          <w:noProof/>
+          <w:lang w:bidi="ar-EG"/>
+        </w:rPr>
+        <w:drawing>
+          <wp:anchor distT="0" distB="0" distL="114300" distR="114300" simplePos="0" relativeHeight="251727872" behindDoc="0" locked="0" layoutInCell="1" allowOverlap="1" wp14:anchorId="15BA9856" wp14:editId="046118A6">
+            <wp:simplePos x="0" y="0"/>
+            <wp:positionH relativeFrom="margin">
+              <wp:align>right</wp:align>
+            </wp:positionH>
+            <wp:positionV relativeFrom="paragraph">
+              <wp:posOffset>43633</wp:posOffset>
+            </wp:positionV>
+            <wp:extent cx="2710180" cy="2699385"/>
+            <wp:effectExtent l="19050" t="19050" r="13970" b="24765"/>
+            <wp:wrapThrough wrapText="bothSides">
+              <wp:wrapPolygon edited="0">
+                <wp:start x="-152" y="-152"/>
+                <wp:lineTo x="-152" y="21646"/>
+                <wp:lineTo x="21560" y="21646"/>
+                <wp:lineTo x="21560" y="-152"/>
+                <wp:lineTo x="-152" y="-152"/>
+              </wp:wrapPolygon>
+            </wp:wrapThrough>
+            <wp:docPr id="197" name="Picture 197"/>
+            <wp:cNvGraphicFramePr>
+              <a:graphicFrameLocks xmlns:a="http://schemas.openxmlformats.org/drawingml/2006/main" noChangeAspect="1"/>
+            </wp:cNvGraphicFramePr>
+            <a:graphic xmlns:a="http://schemas.openxmlformats.org/drawingml/2006/main">
+              <a:graphicData uri="http://schemas.openxmlformats.org/drawingml/2006/picture">
+                <pic:pic xmlns:pic="http://schemas.openxmlformats.org/drawingml/2006/picture">
+                  <pic:nvPicPr>
+                    <pic:cNvPr id="197" name="8PSK_6.png"/>
+                    <pic:cNvPicPr/>
+                  </pic:nvPicPr>
+                  <pic:blipFill rotWithShape="1">
+                    <a:blip r:embed="rId21" cstate="print">
+                      <a:extLst>
+                        <a:ext uri="{28A0092B-C50C-407E-A947-70E740481C1C}">
+                          <a14:useLocalDpi xmlns:a14="http://schemas.microsoft.com/office/drawing/2010/main" val="0"/>
+                        </a:ext>
+                      </a:extLst>
+                    </a:blip>
+                    <a:srcRect l="28571" t="3209" r="25819" b="8334"/>
+                    <a:stretch/>
+                  </pic:blipFill>
+                  <pic:spPr bwMode="auto">
+                    <a:xfrm>
+                      <a:off x="0" y="0"/>
+                      <a:ext cx="2710180" cy="2699385"/>
+                    </a:xfrm>
+                    <a:prstGeom prst="rect">
+                      <a:avLst/>
+                    </a:prstGeom>
+                    <a:ln w="9525" cap="flat" cmpd="sng" algn="ctr">
+                      <a:solidFill>
+                        <a:sysClr val="windowText" lastClr="000000"/>
+                      </a:solidFill>
+                      <a:prstDash val="solid"/>
+                      <a:round/>
+                      <a:headEnd type="none" w="med" len="med"/>
+                      <a:tailEnd type="none" w="med" len="med"/>
+                    </a:ln>
+                    <a:extLst>
+                      <a:ext uri="{53640926-AAD7-44D8-BBD7-CCE9431645EC}">
+                        <a14:shadowObscured xmlns:a14="http://schemas.microsoft.com/office/drawing/2010/main"/>
+                      </a:ext>
+                    </a:extLst>
+                  </pic:spPr>
+                </pic:pic>
+              </a:graphicData>
+            </a:graphic>
+            <wp14:sizeRelH relativeFrom="margin">
+              <wp14:pctWidth>0</wp14:pctWidth>
+            </wp14:sizeRelH>
+            <wp14:sizeRelV relativeFrom="margin">
+              <wp14:pctHeight>0</wp14:pctHeight>
+            </wp14:sizeRelV>
+          </wp:anchor>
+        </w:drawing>
+      </w:r>
+    </w:p>
+    <w:p>
+      <w:pPr>
+        <w:rPr>
+          <w:lang w:bidi="ar-EG"/>
+        </w:rPr>
+      </w:pPr>
+    </w:p>
+    <w:p>
+      <w:pPr>
+        <w:rPr>
+          <w:lang w:bidi="ar-EG"/>
+        </w:rPr>
+      </w:pPr>
+    </w:p>
+    <w:p>
+      <w:pPr>
+        <w:rPr>
+          <w:lang w:bidi="ar-EG"/>
+        </w:rPr>
+      </w:pPr>
+    </w:p>
+    <w:p>
+      <w:pPr>
+        <w:rPr>
+          <w:lang w:bidi="ar-EG"/>
+        </w:rPr>
+      </w:pPr>
+    </w:p>
+    <w:p>
+      <w:pPr>
+        <w:rPr>
+          <w:lang w:bidi="ar-EG"/>
+        </w:rPr>
+      </w:pPr>
+    </w:p>
+    <w:p>
+      <w:pPr>
+        <w:rPr>
+          <w:lang w:bidi="ar-EG"/>
+        </w:rPr>
+      </w:pPr>
+    </w:p>
+    <w:p>
+      <w:pPr>
+        <w:rPr>
+          <w:lang w:bidi="ar-EG"/>
+        </w:rPr>
+      </w:pPr>
+    </w:p>
+    <w:p>
+      <w:pPr>
+        <w:rPr>
+          <w:lang w:bidi="ar-EG"/>
+        </w:rPr>
+      </w:pPr>
+    </w:p>
+    <w:p>
+      <w:pPr>
+        <w:rPr>
+          <w:lang w:bidi="ar-EG"/>
+        </w:rPr>
+      </w:pPr>
+    </w:p>
+    <w:p>
+      <w:pPr>
+        <w:rPr>
+          <w:lang w:bidi="ar-EG"/>
+        </w:rPr>
+      </w:pPr>
+    </w:p>
+    <w:p>
+      <w:pPr>
+        <w:rPr>
+          <w:lang w:bidi="ar-EG"/>
+        </w:rPr>
+      </w:pPr>
+      <w:r>
+        <w:rPr>
+          <w:noProof/>
+        </w:rPr>
+        <mc:AlternateContent>
+          <mc:Choice Requires="wps">
+            <w:drawing>
+              <wp:anchor distT="0" distB="0" distL="114300" distR="114300" simplePos="0" relativeHeight="251734016" behindDoc="0" locked="0" layoutInCell="1" allowOverlap="1" wp14:anchorId="0CB84272" wp14:editId="124A284C">
+                <wp:simplePos x="0" y="0"/>
+                <wp:positionH relativeFrom="column">
+                  <wp:posOffset>19050</wp:posOffset>
+                </wp:positionH>
+                <wp:positionV relativeFrom="paragraph">
+                  <wp:posOffset>2733040</wp:posOffset>
+                </wp:positionV>
+                <wp:extent cx="2655570" cy="635"/>
+                <wp:effectExtent l="0" t="0" r="0" b="0"/>
+                <wp:wrapThrough wrapText="bothSides">
+                  <wp:wrapPolygon edited="0">
+                    <wp:start x="0" y="0"/>
+                    <wp:lineTo x="0" y="21600"/>
+                    <wp:lineTo x="21600" y="21600"/>
+                    <wp:lineTo x="21600" y="0"/>
+                  </wp:wrapPolygon>
+                </wp:wrapThrough>
+                <wp:docPr id="201" name="Text Box 201"/>
+                <wp:cNvGraphicFramePr/>
+                <a:graphic xmlns:a="http://schemas.openxmlformats.org/drawingml/2006/main">
+                  <a:graphicData uri="http://schemas.microsoft.com/office/word/2010/wordprocessingShape">
+                    <wps:wsp>
+                      <wps:cNvSpPr txBox="1"/>
+                      <wps:spPr>
+                        <a:xfrm>
+                          <a:off x="0" y="0"/>
+                          <a:ext cx="2655570" cy="635"/>
+                        </a:xfrm>
+                        <a:prstGeom prst="rect">
+                          <a:avLst/>
+                        </a:prstGeom>
+                        <a:solidFill>
+                          <a:prstClr val="white"/>
+                        </a:solidFill>
+                        <a:ln>
+                          <a:noFill/>
+                        </a:ln>
+                      </wps:spPr>
+                      <wps:txbx>
+                        <w:txbxContent>
+                          <w:p>
+                            <w:pPr>
+                              <w:pStyle w:val="Caption"/>
+                              <w:rPr>
+                                <w:noProof/>
+                                <w:sz w:val="24"/>
+                                <w:szCs w:val="24"/>
+                                <w:lang w:bidi="ar-EG"/>
+                              </w:rPr>
+                            </w:pPr>
+                            <w:r>
+                              <w:t xml:space="preserve">Figure </w:t>
+                            </w:r>
+                            <w:fldSimple w:instr=" SEQ Figure \* ARABIC ">
+                              <w:r>
+                                <w:rPr>
+                                  <w:noProof/>
+                                </w:rPr>
+                                <w:t>19</w:t>
+                              </w:r>
+                            </w:fldSimple>
+                            <w:r>
+                              <w:t xml:space="preserve"> Noise on 8PSK with SNR = 1</w:t>
+                            </w:r>
+                            <w:r>
+                              <w:t>1</w:t>
+                            </w:r>
+                            <w:r>
+                              <w:t xml:space="preserve"> dB</w:t>
+                            </w:r>
+                          </w:p>
+                        </w:txbxContent>
+                      </wps:txbx>
+                      <wps:bodyPr rot="0" spcFirstLastPara="0" vertOverflow="overflow" horzOverflow="overflow" vert="horz" wrap="square" lIns="0" tIns="0" rIns="0" bIns="0" numCol="1" spcCol="0" rtlCol="0" fromWordArt="0" anchor="t" anchorCtr="0" forceAA="0" compatLnSpc="1">
+                        <a:prstTxWarp prst="textNoShape">
+                          <a:avLst/>
+                        </a:prstTxWarp>
+                        <a:spAutoFit/>
+                      </wps:bodyPr>
+                    </wps:wsp>
+                  </a:graphicData>
+                </a:graphic>
+              </wp:anchor>
+            </w:drawing>
+          </mc:Choice>
+          <mc:Fallback>
+            <w:pict>
+              <v:shape w14:anchorId="0CB84272" id="Text Box 201" o:spid="_x0000_s1048" type="#_x0000_t202" style="position:absolute;margin-left:1.5pt;margin-top:215.2pt;width:209.1pt;height:.05pt;z-index:251734016;visibility:visible;mso-wrap-style:square;mso-wrap-distance-left:9pt;mso-wrap-distance-top:0;mso-wrap-distance-right:9pt;mso-wrap-distance-bottom:0;mso-position-horizontal:absolute;mso-position-horizontal-relative:text;mso-position-vertical:absolute;mso-position-vertical-relative:text;v-text-anchor:top" o:gfxdata="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" stroked="f">
+                <v:textbox style="mso-fit-shape-to-text:t" inset="0,0,0,0">
+                  <w:txbxContent>
+                    <w:p>
+                      <w:pPr>
+                        <w:pStyle w:val="Caption"/>
+                        <w:rPr>
+                          <w:noProof/>
+                          <w:sz w:val="24"/>
+                          <w:szCs w:val="24"/>
+                          <w:lang w:bidi="ar-EG"/>
+                        </w:rPr>
+                      </w:pPr>
+                      <w:r>
+                        <w:t xml:space="preserve">Figure </w:t>
+                      </w:r>
+                      <w:fldSimple w:instr=" SEQ Figure \* ARABIC ">
+                        <w:r>
+                          <w:rPr>
+                            <w:noProof/>
+                          </w:rPr>
+                          <w:t>19</w:t>
+                        </w:r>
+                      </w:fldSimple>
+                      <w:r>
+                        <w:t xml:space="preserve"> Noise on 8PSK with SNR = 1</w:t>
+                      </w:r>
+                      <w:r>
+                        <w:t>1</w:t>
+                      </w:r>
+                      <w:r>
+                        <w:t xml:space="preserve"> dB</w:t>
+                      </w:r>
+                    </w:p>
+                  </w:txbxContent>
+                </v:textbox>
+                <w10:wrap type="through"/>
+              </v:shape>
+            </w:pict>
+          </mc:Fallback>
+        </mc:AlternateContent>
+      </w:r>
+      <w:r>
+        <w:rPr>
+          <w:noProof/>
+          <w:lang w:bidi="ar-EG"/>
+        </w:rPr>
+        <w:drawing>
+          <wp:anchor distT="0" distB="0" distL="114300" distR="114300" simplePos="0" relativeHeight="251729920" behindDoc="0" locked="0" layoutInCell="1" allowOverlap="1" wp14:anchorId="0B6E4143" wp14:editId="4D372777">
+            <wp:simplePos x="0" y="0"/>
+            <wp:positionH relativeFrom="margin">
+              <wp:posOffset>19050</wp:posOffset>
+            </wp:positionH>
+            <wp:positionV relativeFrom="paragraph">
+              <wp:posOffset>20320</wp:posOffset>
+            </wp:positionV>
+            <wp:extent cx="2655570" cy="2655570"/>
+            <wp:effectExtent l="19050" t="19050" r="11430" b="11430"/>
+            <wp:wrapThrough wrapText="bothSides">
+              <wp:wrapPolygon edited="0">
+                <wp:start x="-155" y="-155"/>
+                <wp:lineTo x="-155" y="21538"/>
+                <wp:lineTo x="21538" y="21538"/>
+                <wp:lineTo x="21538" y="-155"/>
+                <wp:lineTo x="-155" y="-155"/>
+              </wp:wrapPolygon>
+            </wp:wrapThrough>
+            <wp:docPr id="198" name="Picture 198"/>
+            <wp:cNvGraphicFramePr>
+              <a:graphicFrameLocks xmlns:a="http://schemas.openxmlformats.org/drawingml/2006/main" noChangeAspect="1"/>
+            </wp:cNvGraphicFramePr>
+            <a:graphic xmlns:a="http://schemas.openxmlformats.org/drawingml/2006/main">
+              <a:graphicData uri="http://schemas.openxmlformats.org/drawingml/2006/picture">
+                <pic:pic xmlns:pic="http://schemas.openxmlformats.org/drawingml/2006/picture">
+                  <pic:nvPicPr>
+                    <pic:cNvPr id="198" name="8PSK_11.png"/>
+                    <pic:cNvPicPr/>
+                  </pic:nvPicPr>
+                  <pic:blipFill rotWithShape="1">
+                    <a:blip r:embed="rId22" cstate="print">
+                      <a:extLst>
+                        <a:ext uri="{28A0092B-C50C-407E-A947-70E740481C1C}">
+                          <a14:useLocalDpi xmlns:a14="http://schemas.microsoft.com/office/drawing/2010/main" val="0"/>
+                        </a:ext>
+                      </a:extLst>
+                    </a:blip>
+                    <a:srcRect l="29487" t="4280" r="25830" b="8705"/>
+                    <a:stretch/>
+                  </pic:blipFill>
+                  <pic:spPr bwMode="auto">
+                    <a:xfrm>
+                      <a:off x="0" y="0"/>
+                      <a:ext cx="2655570" cy="2655570"/>
+                    </a:xfrm>
+                    <a:prstGeom prst="rect">
+                      <a:avLst/>
+                    </a:prstGeom>
+                    <a:ln w="9525" cap="flat" cmpd="sng" algn="ctr">
+                      <a:solidFill>
+                        <a:sysClr val="windowText" lastClr="000000"/>
+                      </a:solidFill>
+                      <a:prstDash val="solid"/>
+                      <a:round/>
+                      <a:headEnd type="none" w="med" len="med"/>
+                      <a:tailEnd type="none" w="med" len="med"/>
+                    </a:ln>
+                    <a:extLst>
+                      <a:ext uri="{53640926-AAD7-44D8-BBD7-CCE9431645EC}">
+                        <a14:shadowObscured xmlns:a14="http://schemas.microsoft.com/office/drawing/2010/main"/>
+                      </a:ext>
+                    </a:extLst>
+                  </pic:spPr>
+                </pic:pic>
+              </a:graphicData>
+            </a:graphic>
+            <wp14:sizeRelH relativeFrom="margin">
+              <wp14:pctWidth>0</wp14:pctWidth>
+            </wp14:sizeRelH>
+            <wp14:sizeRelV relativeFrom="margin">
+              <wp14:pctHeight>0</wp14:pctHeight>
+            </wp14:sizeRelV>
+          </wp:anchor>
+        </w:drawing>
+      </w:r>
+      <w:r>
+        <w:rPr>
+          <w:noProof/>
+        </w:rPr>
+        <mc:AlternateContent>
+          <mc:Choice Requires="wps">
+            <w:drawing>
+              <wp:anchor distT="0" distB="0" distL="114300" distR="114300" simplePos="0" relativeHeight="251731968" behindDoc="0" locked="0" layoutInCell="1" allowOverlap="1" wp14:anchorId="066E21AB" wp14:editId="66070C0B">
+                <wp:simplePos x="0" y="0"/>
+                <wp:positionH relativeFrom="column">
+                  <wp:posOffset>3218815</wp:posOffset>
+                </wp:positionH>
+                <wp:positionV relativeFrom="paragraph">
+                  <wp:posOffset>2731770</wp:posOffset>
+                </wp:positionV>
+                <wp:extent cx="2633980" cy="635"/>
+                <wp:effectExtent l="0" t="0" r="0" b="0"/>
+                <wp:wrapThrough wrapText="bothSides">
+                  <wp:wrapPolygon edited="0">
+                    <wp:start x="0" y="0"/>
+                    <wp:lineTo x="0" y="21600"/>
+                    <wp:lineTo x="21600" y="21600"/>
+                    <wp:lineTo x="21600" y="0"/>
+                  </wp:wrapPolygon>
+                </wp:wrapThrough>
+                <wp:docPr id="200" name="Text Box 200"/>
+                <wp:cNvGraphicFramePr/>
+                <a:graphic xmlns:a="http://schemas.openxmlformats.org/drawingml/2006/main">
+                  <a:graphicData uri="http://schemas.microsoft.com/office/word/2010/wordprocessingShape">
+                    <wps:wsp>
+                      <wps:cNvSpPr txBox="1"/>
+                      <wps:spPr>
+                        <a:xfrm>
+                          <a:off x="0" y="0"/>
+                          <a:ext cx="2633980" cy="635"/>
+                        </a:xfrm>
+                        <a:prstGeom prst="rect">
+                          <a:avLst/>
+                        </a:prstGeom>
+                        <a:solidFill>
+                          <a:prstClr val="white"/>
+                        </a:solidFill>
+                        <a:ln>
+                          <a:noFill/>
+                        </a:ln>
+                      </wps:spPr>
+                      <wps:txbx>
+                        <w:txbxContent>
+                          <w:p>
+                            <w:pPr>
+                              <w:pStyle w:val="Caption"/>
+                              <w:rPr>
+                                <w:noProof/>
+                                <w:sz w:val="24"/>
+                                <w:szCs w:val="24"/>
+                                <w:lang w:bidi="ar-EG"/>
+                              </w:rPr>
+                            </w:pPr>
+                            <w:r>
+                              <w:t xml:space="preserve">Figure </w:t>
+                            </w:r>
+                            <w:fldSimple w:instr=" SEQ Figure \* ARABIC ">
+                              <w:r>
+                                <w:rPr>
+                                  <w:noProof/>
+                                </w:rPr>
+                                <w:t>20</w:t>
+                              </w:r>
+                            </w:fldSimple>
+                            <w:r>
+                              <w:t xml:space="preserve"> </w:t>
+                            </w:r>
+                            <w:r>
+                              <w:t xml:space="preserve">Noise on </w:t>
+                            </w:r>
+                            <w:r>
+                              <w:t>8</w:t>
+                            </w:r>
+                            <w:r>
+                              <w:t>PSK with SNR = 16 dB</w:t>
+                            </w:r>
+                          </w:p>
+                        </w:txbxContent>
+                      </wps:txbx>
+                      <wps:bodyPr rot="0" spcFirstLastPara="0" vertOverflow="overflow" horzOverflow="overflow" vert="horz" wrap="square" lIns="0" tIns="0" rIns="0" bIns="0" numCol="1" spcCol="0" rtlCol="0" fromWordArt="0" anchor="t" anchorCtr="0" forceAA="0" compatLnSpc="1">
+                        <a:prstTxWarp prst="textNoShape">
+                          <a:avLst/>
+                        </a:prstTxWarp>
+                        <a:spAutoFit/>
+                      </wps:bodyPr>
+                    </wps:wsp>
+                  </a:graphicData>
+                </a:graphic>
+              </wp:anchor>
+            </w:drawing>
+          </mc:Choice>
+          <mc:Fallback>
+            <w:pict>
+              <v:shape w14:anchorId="066E21AB" id="Text Box 200" o:spid="_x0000_s1049" type="#_x0000_t202" style="position:absolute;margin-left:253.45pt;margin-top:215.1pt;width:207.4pt;height:.05pt;z-index:251731968;visibility:visible;mso-wrap-style:square;mso-wrap-distance-left:9pt;mso-wrap-distance-top:0;mso-wrap-distance-right:9pt;mso-wrap-distance-bottom:0;mso-position-horizontal:absolute;mso-position-horizontal-relative:text;mso-position-vertical:absolute;mso-position-vertical-relative:text;v-text-anchor:top" o:gfxdata="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" stroked="f">
+                <v:textbox style="mso-fit-shape-to-text:t" inset="0,0,0,0">
+                  <w:txbxContent>
+                    <w:p>
+                      <w:pPr>
+                        <w:pStyle w:val="Caption"/>
+                        <w:rPr>
+                          <w:noProof/>
+                          <w:sz w:val="24"/>
+                          <w:szCs w:val="24"/>
+                          <w:lang w:bidi="ar-EG"/>
+                        </w:rPr>
+                      </w:pPr>
+                      <w:r>
+                        <w:t xml:space="preserve">Figure </w:t>
+                      </w:r>
+                      <w:fldSimple w:instr=" SEQ Figure \* ARABIC ">
+                        <w:r>
+                          <w:rPr>
+                            <w:noProof/>
+                          </w:rPr>
+                          <w:t>20</w:t>
+                        </w:r>
+                      </w:fldSimple>
+                      <w:r>
+                        <w:t xml:space="preserve"> </w:t>
+                      </w:r>
+                      <w:r>
+                        <w:t xml:space="preserve">Noise on </w:t>
+                      </w:r>
+                      <w:r>
+                        <w:t>8</w:t>
+                      </w:r>
+                      <w:r>
+                        <w:t>PSK with SNR = 16 dB</w:t>
+                      </w:r>
+                    </w:p>
+                  </w:txbxContent>
+                </v:textbox>
+                <w10:wrap type="through"/>
+              </v:shape>
+            </w:pict>
+          </mc:Fallback>
+        </mc:AlternateContent>
+      </w:r>
+      <w:r>
+        <w:rPr>
+          <w:noProof/>
+          <w:lang w:bidi="ar-EG"/>
+        </w:rPr>
+        <w:drawing>
+          <wp:anchor distT="0" distB="0" distL="114300" distR="114300" simplePos="0" relativeHeight="251728896" behindDoc="0" locked="0" layoutInCell="1" allowOverlap="1" wp14:anchorId="297BAA57" wp14:editId="221CFD89">
+            <wp:simplePos x="0" y="0"/>
+            <wp:positionH relativeFrom="column">
+              <wp:posOffset>3218815</wp:posOffset>
+            </wp:positionH>
+            <wp:positionV relativeFrom="paragraph">
+              <wp:posOffset>19594</wp:posOffset>
+            </wp:positionV>
+            <wp:extent cx="2633980" cy="2655570"/>
+            <wp:effectExtent l="19050" t="19050" r="13970" b="11430"/>
+            <wp:wrapThrough wrapText="bothSides">
+              <wp:wrapPolygon edited="0">
+                <wp:start x="-156" y="-155"/>
+                <wp:lineTo x="-156" y="21538"/>
+                <wp:lineTo x="21558" y="21538"/>
+                <wp:lineTo x="21558" y="-155"/>
+                <wp:lineTo x="-156" y="-155"/>
+              </wp:wrapPolygon>
+            </wp:wrapThrough>
+            <wp:docPr id="199" name="Picture 199"/>
+            <wp:cNvGraphicFramePr>
+              <a:graphicFrameLocks xmlns:a="http://schemas.openxmlformats.org/drawingml/2006/main" noChangeAspect="1"/>
+            </wp:cNvGraphicFramePr>
+            <a:graphic xmlns:a="http://schemas.openxmlformats.org/drawingml/2006/main">
+              <a:graphicData uri="http://schemas.openxmlformats.org/drawingml/2006/picture">
+                <pic:pic xmlns:pic="http://schemas.openxmlformats.org/drawingml/2006/picture">
+                  <pic:nvPicPr>
+                    <pic:cNvPr id="199" name="8PSK_16.png"/>
+                    <pic:cNvPicPr/>
+                  </pic:nvPicPr>
+                  <pic:blipFill rotWithShape="1">
+                    <a:blip r:embed="rId23" cstate="print">
+                      <a:extLst>
+                        <a:ext uri="{28A0092B-C50C-407E-A947-70E740481C1C}">
+                          <a14:useLocalDpi xmlns:a14="http://schemas.microsoft.com/office/drawing/2010/main" val="0"/>
+                        </a:ext>
+                      </a:extLst>
+                    </a:blip>
+                    <a:srcRect l="29853" t="3923" r="25819" b="9053"/>
+                    <a:stretch/>
+                  </pic:blipFill>
+                  <pic:spPr bwMode="auto">
+                    <a:xfrm>
+                      <a:off x="0" y="0"/>
+                      <a:ext cx="2633980" cy="2655570"/>
+                    </a:xfrm>
+                    <a:prstGeom prst="rect">
+                      <a:avLst/>
+                    </a:prstGeom>
+                    <a:ln w="9525" cap="flat" cmpd="sng" algn="ctr">
+                      <a:solidFill>
+                        <a:sysClr val="windowText" lastClr="000000"/>
+                      </a:solidFill>
+                      <a:prstDash val="solid"/>
+                      <a:round/>
+                      <a:headEnd type="none" w="med" len="med"/>
+                      <a:tailEnd type="none" w="med" len="med"/>
+                    </a:ln>
+                    <a:extLst>
+                      <a:ext uri="{53640926-AAD7-44D8-BBD7-CCE9431645EC}">
+                        <a14:shadowObscured xmlns:a14="http://schemas.microsoft.com/office/drawing/2010/main"/>
+                      </a:ext>
+                    </a:extLst>
+                  </pic:spPr>
+                </pic:pic>
+              </a:graphicData>
+            </a:graphic>
+            <wp14:sizeRelH relativeFrom="margin">
+              <wp14:pctWidth>0</wp14:pctWidth>
+            </wp14:sizeRelH>
+            <wp14:sizeRelV relativeFrom="margin">
+              <wp14:pctHeight>0</wp14:pctHeight>
+            </wp14:sizeRelV>
+          </wp:anchor>
+        </w:drawing>
+      </w:r>
+    </w:p>
+    <w:p>
+      <w:pPr>
+        <w:rPr>
+          <w:lang w:bidi="ar-EG"/>
+        </w:rPr>
+      </w:pPr>
+    </w:p>
+    <w:p>
+      <w:pPr>
+        <w:rPr>
+          <w:lang w:bidi="ar-EG"/>
+        </w:rPr>
+      </w:pPr>
+    </w:p>
+    <w:p>
+      <w:pPr>
+        <w:rPr>
+          <w:lang w:bidi="ar-EG"/>
+        </w:rPr>
+      </w:pPr>
+    </w:p>
+    <w:p>
+      <w:pPr>
+        <w:rPr>
+          <w:lang w:bidi="ar-EG"/>
+        </w:rPr>
+      </w:pPr>
+    </w:p>
+    <w:p>
+      <w:pPr>
+        <w:rPr>
+          <w:lang w:bidi="ar-EG"/>
+        </w:rPr>
+      </w:pPr>
+    </w:p>
+    <w:p>
+      <w:pPr>
+        <w:rPr>
+          <w:lang w:bidi="ar-EG"/>
+        </w:rPr>
+      </w:pPr>
+    </w:p>
+    <w:p>
+      <w:pPr>
+        <w:rPr>
+          <w:lang w:bidi="ar-EG"/>
+        </w:rPr>
+      </w:pPr>
+    </w:p>
+    <w:p>
+      <w:pPr>
+        <w:rPr>
+          <w:lang w:bidi="ar-EG"/>
+        </w:rPr>
+      </w:pPr>
+    </w:p>
+    <w:p>
+      <w:pPr>
+        <w:rPr>
+          <w:lang w:bidi="ar-EG"/>
+        </w:rPr>
+      </w:pPr>
+    </w:p>
+    <w:p>
+      <w:pPr>
+        <w:rPr>
+          <w:lang w:bidi="ar-EG"/>
+        </w:rPr>
+      </w:pPr>
+    </w:p>
+    <w:p>
+      <w:pPr>
+        <w:rPr>
+          <w:lang w:bidi="ar-EG"/>
+        </w:rPr>
+      </w:pPr>
+    </w:p>
+    <w:p>
+      <w:pPr>
+        <w:rPr>
+          <w:lang w:bidi="ar-EG"/>
+        </w:rPr>
+      </w:pPr>
+    </w:p>
+    <w:p>
+      <w:pPr>
+        <w:rPr>
+          <w:lang w:bidi="ar-EG"/>
+        </w:rPr>
+      </w:pPr>
+      <w:r>
+        <w:rPr>
+          <w:lang w:bidi="ar-EG"/>
+        </w:rPr>
+        <w:br w:type="page"/>
+      </w:r>
+    </w:p>
+    <w:p>
+      <w:pPr>
+        <w:rPr>
+          <w:lang w:bidi="ar-EG"/>
+        </w:rPr>
+      </w:pPr>
+      <w:r>
+        <w:rPr>
+          <w:lang w:bidi="ar-EG"/>
+        </w:rPr>
+        <w:lastRenderedPageBreak/>
+        <w:t>16QAM:</w:t>
+      </w:r>
+    </w:p>
+    <w:p>
+      <w:pPr>
+        <w:rPr>
+          <w:lang w:bidi="ar-EG"/>
+        </w:rPr>
+      </w:pPr>
+    </w:p>
+    <w:p>
+      <w:pPr>
+        <w:rPr>
+          <w:lang w:bidi="ar-EG"/>
+        </w:rPr>
+      </w:pPr>
+      <w:r>
+        <w:rPr>
+          <w:noProof/>
+        </w:rPr>
+        <mc:AlternateContent>
+          <mc:Choice Requires="wps">
+            <w:drawing>
+              <wp:anchor distT="0" distB="0" distL="114300" distR="114300" simplePos="0" relativeHeight="251748352" behindDoc="0" locked="0" layoutInCell="1" allowOverlap="1" wp14:anchorId="6C845D8C" wp14:editId="4B532F39">
+                <wp:simplePos x="0" y="0"/>
+                <wp:positionH relativeFrom="column">
+                  <wp:posOffset>3314700</wp:posOffset>
+                </wp:positionH>
+                <wp:positionV relativeFrom="paragraph">
+                  <wp:posOffset>2889885</wp:posOffset>
+                </wp:positionV>
+                <wp:extent cx="2607310" cy="635"/>
+                <wp:effectExtent l="0" t="0" r="0" b="0"/>
+                <wp:wrapThrough wrapText="bothSides">
+                  <wp:wrapPolygon edited="0">
+                    <wp:start x="0" y="0"/>
+                    <wp:lineTo x="0" y="21600"/>
+                    <wp:lineTo x="21600" y="21600"/>
+                    <wp:lineTo x="21600" y="0"/>
+                  </wp:wrapPolygon>
+                </wp:wrapThrough>
+                <wp:docPr id="210" name="Text Box 210"/>
+                <wp:cNvGraphicFramePr/>
+                <a:graphic xmlns:a="http://schemas.openxmlformats.org/drawingml/2006/main">
+                  <a:graphicData uri="http://schemas.microsoft.com/office/word/2010/wordprocessingShape">
+                    <wps:wsp>
+                      <wps:cNvSpPr txBox="1"/>
+                      <wps:spPr>
+                        <a:xfrm>
+                          <a:off x="0" y="0"/>
+                          <a:ext cx="2607310" cy="635"/>
+                        </a:xfrm>
+                        <a:prstGeom prst="rect">
+                          <a:avLst/>
+                        </a:prstGeom>
+                        <a:solidFill>
+                          <a:prstClr val="white"/>
+                        </a:solidFill>
+                        <a:ln>
+                          <a:noFill/>
+                        </a:ln>
+                      </wps:spPr>
+                      <wps:txbx>
+                        <w:txbxContent>
+                          <w:p>
+                            <w:pPr>
+                              <w:pStyle w:val="Caption"/>
+                              <w:rPr>
+                                <w:noProof/>
+                                <w:sz w:val="24"/>
+                                <w:szCs w:val="24"/>
+                                <w:lang w:bidi="ar-EG"/>
+                              </w:rPr>
+                            </w:pPr>
+                            <w:r>
+                              <w:t xml:space="preserve">Figure </w:t>
+                            </w:r>
+                            <w:fldSimple w:instr=" SEQ Figure \* ARABIC ">
+                              <w:r>
+                                <w:rPr>
+                                  <w:noProof/>
+                                </w:rPr>
+                                <w:t>21</w:t>
+                              </w:r>
+                            </w:fldSimple>
+                            <w:r>
+                              <w:t xml:space="preserve"> Noise on 16QAM with SNR = 1 dB</w:t>
+                            </w:r>
+                          </w:p>
+                        </w:txbxContent>
+                      </wps:txbx>
+                      <wps:bodyPr rot="0" spcFirstLastPara="0" vertOverflow="overflow" horzOverflow="overflow" vert="horz" wrap="square" lIns="0" tIns="0" rIns="0" bIns="0" numCol="1" spcCol="0" rtlCol="0" fromWordArt="0" anchor="t" anchorCtr="0" forceAA="0" compatLnSpc="1">
+                        <a:prstTxWarp prst="textNoShape">
+                          <a:avLst/>
+                        </a:prstTxWarp>
+                        <a:spAutoFit/>
+                      </wps:bodyPr>
+                    </wps:wsp>
+                  </a:graphicData>
+                </a:graphic>
+              </wp:anchor>
+            </w:drawing>
+          </mc:Choice>
+          <mc:Fallback>
+            <w:pict>
+              <v:shape w14:anchorId="6C845D8C" id="Text Box 210" o:spid="_x0000_s1050" type="#_x0000_t202" style="position:absolute;margin-left:261pt;margin-top:227.55pt;width:205.3pt;height:.05pt;z-index:251748352;visibility:visible;mso-wrap-style:square;mso-wrap-distance-left:9pt;mso-wrap-distance-top:0;mso-wrap-distance-right:9pt;mso-wrap-distance-bottom:0;mso-position-horizontal:absolute;mso-position-horizontal-relative:text;mso-position-vertical:absolute;mso-position-vertical-relative:text;v-text-anchor:top" o:gfxdata="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" stroked="f">
+                <v:textbox style="mso-fit-shape-to-text:t" inset="0,0,0,0">
+                  <w:txbxContent>
+                    <w:p>
+                      <w:pPr>
+                        <w:pStyle w:val="Caption"/>
+                        <w:rPr>
+                          <w:noProof/>
+                          <w:sz w:val="24"/>
+                          <w:szCs w:val="24"/>
+                          <w:lang w:bidi="ar-EG"/>
+                        </w:rPr>
+                      </w:pPr>
+                      <w:r>
+                        <w:t xml:space="preserve">Figure </w:t>
+                      </w:r>
+                      <w:fldSimple w:instr=" SEQ Figure \* ARABIC ">
+                        <w:r>
+                          <w:rPr>
+                            <w:noProof/>
+                          </w:rPr>
+                          <w:t>21</w:t>
+                        </w:r>
+                      </w:fldSimple>
+                      <w:r>
+                        <w:t xml:space="preserve"> Noise on 16QAM with SNR = 1 dB</w:t>
+                      </w:r>
+                    </w:p>
+                  </w:txbxContent>
+                </v:textbox>
+                <w10:wrap type="through"/>
+              </v:shape>
+            </w:pict>
+          </mc:Fallback>
+        </mc:AlternateContent>
+      </w:r>
+      <w:r>
+        <w:rPr>
+          <w:noProof/>
+          <w:lang w:bidi="ar-EG"/>
+        </w:rPr>
+        <w:drawing>
+          <wp:anchor distT="0" distB="0" distL="114300" distR="114300" simplePos="0" relativeHeight="251742208" behindDoc="0" locked="0" layoutInCell="1" allowOverlap="1" wp14:anchorId="76735040" wp14:editId="057935A5">
+            <wp:simplePos x="0" y="0"/>
+            <wp:positionH relativeFrom="margin">
+              <wp:align>right</wp:align>
+            </wp:positionH>
+            <wp:positionV relativeFrom="paragraph">
+              <wp:posOffset>149225</wp:posOffset>
+            </wp:positionV>
+            <wp:extent cx="2607310" cy="2683510"/>
+            <wp:effectExtent l="19050" t="19050" r="21590" b="21590"/>
+            <wp:wrapThrough wrapText="bothSides">
+              <wp:wrapPolygon edited="0">
+                <wp:start x="-158" y="-153"/>
+                <wp:lineTo x="-158" y="21620"/>
+                <wp:lineTo x="21621" y="21620"/>
+                <wp:lineTo x="21621" y="-153"/>
+                <wp:lineTo x="-158" y="-153"/>
+              </wp:wrapPolygon>
+            </wp:wrapThrough>
+            <wp:docPr id="205" name="Picture 205"/>
+            <wp:cNvGraphicFramePr>
+              <a:graphicFrameLocks xmlns:a="http://schemas.openxmlformats.org/drawingml/2006/main" noChangeAspect="1"/>
+            </wp:cNvGraphicFramePr>
+            <a:graphic xmlns:a="http://schemas.openxmlformats.org/drawingml/2006/main">
+              <a:graphicData uri="http://schemas.openxmlformats.org/drawingml/2006/picture">
+                <pic:pic xmlns:pic="http://schemas.openxmlformats.org/drawingml/2006/picture">
+                  <pic:nvPicPr>
+                    <pic:cNvPr id="205" name="16QAM_6.png"/>
+                    <pic:cNvPicPr/>
+                  </pic:nvPicPr>
+                  <pic:blipFill rotWithShape="1">
+                    <a:blip r:embed="rId24" cstate="print">
+                      <a:extLst>
+                        <a:ext uri="{28A0092B-C50C-407E-A947-70E740481C1C}">
+                          <a14:useLocalDpi xmlns:a14="http://schemas.microsoft.com/office/drawing/2010/main" val="0"/>
+                        </a:ext>
+                      </a:extLst>
+                    </a:blip>
+                    <a:srcRect l="29487" t="3606" r="26638" b="8467"/>
+                    <a:stretch/>
+                  </pic:blipFill>
+                  <pic:spPr bwMode="auto">
+                    <a:xfrm>
+                      <a:off x="0" y="0"/>
+                      <a:ext cx="2607310" cy="2683510"/>
+                    </a:xfrm>
+                    <a:prstGeom prst="rect">
+                      <a:avLst/>
+                    </a:prstGeom>
+                    <a:ln w="9525" cap="flat" cmpd="sng" algn="ctr">
+                      <a:solidFill>
+                        <a:sysClr val="windowText" lastClr="000000"/>
+                      </a:solidFill>
+                      <a:prstDash val="solid"/>
+                      <a:round/>
+                      <a:headEnd type="none" w="med" len="med"/>
+                      <a:tailEnd type="none" w="med" len="med"/>
+                    </a:ln>
+                    <a:extLst>
+                      <a:ext uri="{53640926-AAD7-44D8-BBD7-CCE9431645EC}">
+                        <a14:shadowObscured xmlns:a14="http://schemas.microsoft.com/office/drawing/2010/main"/>
+                      </a:ext>
+                    </a:extLst>
+                  </pic:spPr>
+                </pic:pic>
+              </a:graphicData>
+            </a:graphic>
+            <wp14:sizeRelH relativeFrom="margin">
+              <wp14:pctWidth>0</wp14:pctWidth>
+            </wp14:sizeRelH>
+            <wp14:sizeRelV relativeFrom="margin">
+              <wp14:pctHeight>0</wp14:pctHeight>
+            </wp14:sizeRelV>
+          </wp:anchor>
+        </w:drawing>
+      </w:r>
+      <w:r>
+        <w:rPr>
+          <w:noProof/>
+        </w:rPr>
+        <mc:AlternateContent>
+          <mc:Choice Requires="wps">
+            <w:drawing>
+              <wp:anchor distT="0" distB="0" distL="114300" distR="114300" simplePos="0" relativeHeight="251750400" behindDoc="0" locked="0" layoutInCell="1" allowOverlap="1" wp14:anchorId="5D2DB810" wp14:editId="3BC2140E">
+                <wp:simplePos x="0" y="0"/>
+                <wp:positionH relativeFrom="column">
+                  <wp:posOffset>19050</wp:posOffset>
+                </wp:positionH>
+                <wp:positionV relativeFrom="paragraph">
+                  <wp:posOffset>2856230</wp:posOffset>
+                </wp:positionV>
+                <wp:extent cx="2607310" cy="635"/>
+                <wp:effectExtent l="0" t="0" r="0" b="0"/>
+                <wp:wrapThrough wrapText="bothSides">
+                  <wp:wrapPolygon edited="0">
+                    <wp:start x="0" y="0"/>
+                    <wp:lineTo x="0" y="21600"/>
+                    <wp:lineTo x="21600" y="21600"/>
+                    <wp:lineTo x="21600" y="0"/>
+                  </wp:wrapPolygon>
+                </wp:wrapThrough>
+                <wp:docPr id="211" name="Text Box 211"/>
+                <wp:cNvGraphicFramePr/>
+                <a:graphic xmlns:a="http://schemas.openxmlformats.org/drawingml/2006/main">
+                  <a:graphicData uri="http://schemas.microsoft.com/office/word/2010/wordprocessingShape">
+                    <wps:wsp>
+                      <wps:cNvSpPr txBox="1"/>
+                      <wps:spPr>
+                        <a:xfrm>
+                          <a:off x="0" y="0"/>
+                          <a:ext cx="2607310" cy="635"/>
+                        </a:xfrm>
+                        <a:prstGeom prst="rect">
+                          <a:avLst/>
+                        </a:prstGeom>
+                        <a:solidFill>
+                          <a:prstClr val="white"/>
+                        </a:solidFill>
+                        <a:ln>
+                          <a:noFill/>
+                        </a:ln>
+                      </wps:spPr>
+                      <wps:txbx>
+                        <w:txbxContent>
+                          <w:p>
+                            <w:pPr>
+                              <w:pStyle w:val="Caption"/>
+                              <w:rPr>
+                                <w:noProof/>
+                                <w:sz w:val="24"/>
+                                <w:szCs w:val="24"/>
+                              </w:rPr>
+                            </w:pPr>
+                            <w:r>
+                              <w:t xml:space="preserve">Figure </w:t>
+                            </w:r>
+                            <w:fldSimple w:instr=" SEQ Figure \* ARABIC ">
+                              <w:r>
+                                <w:rPr>
+                                  <w:noProof/>
+                                </w:rPr>
+                                <w:t>22</w:t>
+                              </w:r>
+                            </w:fldSimple>
+                            <w:r>
+                              <w:t xml:space="preserve"> Noise on 16QAM with SNR = </w:t>
+                            </w:r>
+                            <w:r>
+                              <w:t>-4</w:t>
+                            </w:r>
+                            <w:r>
+                              <w:t xml:space="preserve"> dB</w:t>
+                            </w:r>
+                          </w:p>
+                        </w:txbxContent>
+                      </wps:txbx>
+                      <wps:bodyPr rot="0" spcFirstLastPara="0" vertOverflow="overflow" horzOverflow="overflow" vert="horz" wrap="square" lIns="0" tIns="0" rIns="0" bIns="0" numCol="1" spcCol="0" rtlCol="0" fromWordArt="0" anchor="t" anchorCtr="0" forceAA="0" compatLnSpc="1">
+                        <a:prstTxWarp prst="textNoShape">
+                          <a:avLst/>
+                        </a:prstTxWarp>
+                        <a:spAutoFit/>
+                      </wps:bodyPr>
+                    </wps:wsp>
+                  </a:graphicData>
+                </a:graphic>
+              </wp:anchor>
+            </w:drawing>
+          </mc:Choice>
+          <mc:Fallback>
+            <w:pict>
+              <v:shape w14:anchorId="5D2DB810" id="Text Box 211" o:spid="_x0000_s1051" type="#_x0000_t202" style="position:absolute;margin-left:1.5pt;margin-top:224.9pt;width:205.3pt;height:.05pt;z-index:251750400;visibility:visible;mso-wrap-style:square;mso-wrap-distance-left:9pt;mso-wrap-distance-top:0;mso-wrap-distance-right:9pt;mso-wrap-distance-bottom:0;mso-position-horizontal:absolute;mso-position-horizontal-relative:text;mso-position-vertical:absolute;mso-position-vertical-relative:text;v-text-anchor:top" o:gfxdata="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" stroked="f">
+                <v:textbox style="mso-fit-shape-to-text:t" inset="0,0,0,0">
+                  <w:txbxContent>
+                    <w:p>
+                      <w:pPr>
+                        <w:pStyle w:val="Caption"/>
+                        <w:rPr>
+                          <w:noProof/>
+                          <w:sz w:val="24"/>
+                          <w:szCs w:val="24"/>
+                        </w:rPr>
+                      </w:pPr>
+                      <w:r>
+                        <w:t xml:space="preserve">Figure </w:t>
+                      </w:r>
+                      <w:fldSimple w:instr=" SEQ Figure \* ARABIC ">
+                        <w:r>
+                          <w:rPr>
+                            <w:noProof/>
+                          </w:rPr>
+                          <w:t>22</w:t>
+                        </w:r>
+                      </w:fldSimple>
+                      <w:r>
+                        <w:t xml:space="preserve"> Noise on 16QAM with SNR = </w:t>
+                      </w:r>
+                      <w:r>
+                        <w:t>-4</w:t>
+                      </w:r>
+                      <w:r>
+                        <w:t xml:space="preserve"> dB</w:t>
+                      </w:r>
+                    </w:p>
+                  </w:txbxContent>
+                </v:textbox>
+                <w10:wrap type="through"/>
+              </v:shape>
+            </w:pict>
+          </mc:Fallback>
+        </mc:AlternateContent>
+      </w:r>
+      <w:r>
+        <w:rPr>
+          <w:noProof/>
+          <w:lang w:bidi="ar-EG"/>
+        </w:rPr>
+        <w:drawing>
+          <wp:anchor distT="0" distB="0" distL="114300" distR="114300" simplePos="0" relativeHeight="251741184" behindDoc="0" locked="0" layoutInCell="1" allowOverlap="1" wp14:anchorId="4528FF49" wp14:editId="4782F18B">
+            <wp:simplePos x="0" y="0"/>
+            <wp:positionH relativeFrom="margin">
+              <wp:align>left</wp:align>
+            </wp:positionH>
+            <wp:positionV relativeFrom="paragraph">
+              <wp:posOffset>149225</wp:posOffset>
+            </wp:positionV>
+            <wp:extent cx="2607310" cy="2649855"/>
+            <wp:effectExtent l="19050" t="19050" r="21590" b="17145"/>
+            <wp:wrapThrough wrapText="bothSides">
+              <wp:wrapPolygon edited="0">
+                <wp:start x="-158" y="-155"/>
+                <wp:lineTo x="-158" y="21584"/>
+                <wp:lineTo x="21621" y="21584"/>
+                <wp:lineTo x="21621" y="-155"/>
+                <wp:lineTo x="-158" y="-155"/>
+              </wp:wrapPolygon>
+            </wp:wrapThrough>
+            <wp:docPr id="204" name="Picture 204"/>
+            <wp:cNvGraphicFramePr>
+              <a:graphicFrameLocks xmlns:a="http://schemas.openxmlformats.org/drawingml/2006/main" noChangeAspect="1"/>
+            </wp:cNvGraphicFramePr>
+            <a:graphic xmlns:a="http://schemas.openxmlformats.org/drawingml/2006/main">
+              <a:graphicData uri="http://schemas.openxmlformats.org/drawingml/2006/picture">
+                <pic:pic xmlns:pic="http://schemas.openxmlformats.org/drawingml/2006/picture">
+                  <pic:nvPicPr>
+                    <pic:cNvPr id="204" name="16QAM_-4.png"/>
+                    <pic:cNvPicPr/>
+                  </pic:nvPicPr>
+                  <pic:blipFill rotWithShape="1">
+                    <a:blip r:embed="rId25" cstate="print">
+                      <a:extLst>
+                        <a:ext uri="{28A0092B-C50C-407E-A947-70E740481C1C}">
+                          <a14:useLocalDpi xmlns:a14="http://schemas.microsoft.com/office/drawing/2010/main" val="0"/>
+                        </a:ext>
+                      </a:extLst>
+                    </a:blip>
+                    <a:srcRect l="30200" t="4161" r="25924" b="9021"/>
+                    <a:stretch/>
+                  </pic:blipFill>
+                  <pic:spPr bwMode="auto">
+                    <a:xfrm>
+                      <a:off x="0" y="0"/>
+                      <a:ext cx="2607310" cy="2649855"/>
+                    </a:xfrm>
+                    <a:prstGeom prst="rect">
+                      <a:avLst/>
+                    </a:prstGeom>
+                    <a:ln w="9525" cap="flat" cmpd="sng" algn="ctr">
+                      <a:solidFill>
+                        <a:sysClr val="windowText" lastClr="000000"/>
+                      </a:solidFill>
+                      <a:prstDash val="solid"/>
+                      <a:round/>
+                      <a:headEnd type="none" w="med" len="med"/>
+                      <a:tailEnd type="none" w="med" len="med"/>
+                    </a:ln>
+                    <a:extLst>
+                      <a:ext uri="{53640926-AAD7-44D8-BBD7-CCE9431645EC}">
+                        <a14:shadowObscured xmlns:a14="http://schemas.microsoft.com/office/drawing/2010/main"/>
+                      </a:ext>
+                    </a:extLst>
+                  </pic:spPr>
+                </pic:pic>
+              </a:graphicData>
+            </a:graphic>
+            <wp14:sizeRelH relativeFrom="margin">
+              <wp14:pctWidth>0</wp14:pctWidth>
+            </wp14:sizeRelH>
+            <wp14:sizeRelV relativeFrom="margin">
+              <wp14:pctHeight>0</wp14:pctHeight>
+            </wp14:sizeRelV>
+          </wp:anchor>
+        </w:drawing>
+      </w:r>
+    </w:p>
+    <w:p>
+      <w:pPr>
+        <w:rPr>
+          <w:lang w:bidi="ar-EG"/>
+        </w:rPr>
+      </w:pPr>
+    </w:p>
+    <w:p>
+      <w:pPr>
+        <w:rPr>
+          <w:lang w:bidi="ar-EG"/>
+        </w:rPr>
+      </w:pPr>
+    </w:p>
+    <w:p>
+      <w:pPr>
+        <w:rPr>
+          <w:lang w:bidi="ar-EG"/>
+        </w:rPr>
+      </w:pPr>
+    </w:p>
+    <w:p>
+      <w:pPr>
+        <w:rPr>
+          <w:lang w:bidi="ar-EG"/>
+        </w:rPr>
+      </w:pPr>
+    </w:p>
+    <w:p>
+      <w:pPr>
+        <w:rPr>
+          <w:lang w:bidi="ar-EG"/>
+        </w:rPr>
+      </w:pPr>
+    </w:p>
+    <w:p>
+      <w:pPr>
+        <w:rPr>
+          <w:lang w:bidi="ar-EG"/>
+        </w:rPr>
+      </w:pPr>
+    </w:p>
+    <w:p>
+      <w:pPr>
+        <w:rPr>
+          <w:lang w:bidi="ar-EG"/>
+        </w:rPr>
+      </w:pPr>
+    </w:p>
+    <w:p>
+      <w:pPr>
+        <w:rPr>
+          <w:lang w:bidi="ar-EG"/>
+        </w:rPr>
+      </w:pPr>
+    </w:p>
+    <w:p>
+      <w:pPr>
+        <w:rPr>
+          <w:lang w:bidi="ar-EG"/>
+        </w:rPr>
+      </w:pPr>
+    </w:p>
+    <w:p>
+      <w:pPr>
+        <w:rPr>
+          <w:lang w:bidi="ar-EG"/>
+        </w:rPr>
+      </w:pPr>
+    </w:p>
+    <w:p>
+      <w:pPr>
+        <w:rPr>
+          <w:lang w:bidi="ar-EG"/>
+        </w:rPr>
+      </w:pPr>
+      <w:r>
+        <w:rPr>
+          <w:noProof/>
+        </w:rPr>
+        <mc:AlternateContent>
+          <mc:Choice Requires="wps">
+            <w:drawing>
+              <wp:anchor distT="0" distB="0" distL="114300" distR="114300" simplePos="0" relativeHeight="251744256" behindDoc="0" locked="0" layoutInCell="1" allowOverlap="1" wp14:anchorId="35B1D8D4" wp14:editId="347EB389">
+                <wp:simplePos x="0" y="0"/>
+                <wp:positionH relativeFrom="column">
+                  <wp:posOffset>3295650</wp:posOffset>
+                </wp:positionH>
+                <wp:positionV relativeFrom="paragraph">
+                  <wp:posOffset>2772410</wp:posOffset>
+                </wp:positionV>
+                <wp:extent cx="2632710" cy="635"/>
+                <wp:effectExtent l="0" t="0" r="0" b="0"/>
+                <wp:wrapThrough wrapText="bothSides">
+                  <wp:wrapPolygon edited="0">
+                    <wp:start x="0" y="0"/>
+                    <wp:lineTo x="0" y="21600"/>
+                    <wp:lineTo x="21600" y="21600"/>
+                    <wp:lineTo x="21600" y="0"/>
+                  </wp:wrapPolygon>
+                </wp:wrapThrough>
+                <wp:docPr id="208" name="Text Box 208"/>
+                <wp:cNvGraphicFramePr/>
+                <a:graphic xmlns:a="http://schemas.openxmlformats.org/drawingml/2006/main">
+                  <a:graphicData uri="http://schemas.microsoft.com/office/word/2010/wordprocessingShape">
+                    <wps:wsp>
+                      <wps:cNvSpPr txBox="1"/>
+                      <wps:spPr>
+                        <a:xfrm>
+                          <a:off x="0" y="0"/>
+                          <a:ext cx="2632710" cy="635"/>
+                        </a:xfrm>
+                        <a:prstGeom prst="rect">
+                          <a:avLst/>
+                        </a:prstGeom>
+                        <a:solidFill>
+                          <a:prstClr val="white"/>
+                        </a:solidFill>
+                        <a:ln>
+                          <a:noFill/>
+                        </a:ln>
+                      </wps:spPr>
+                      <wps:txbx>
+                        <w:txbxContent>
+                          <w:p>
+                            <w:pPr>
+                              <w:pStyle w:val="Caption"/>
+                              <w:rPr>
+                                <w:noProof/>
+                                <w:sz w:val="24"/>
+                                <w:szCs w:val="24"/>
+                                <w:lang w:bidi="ar-EG"/>
+                              </w:rPr>
+                            </w:pPr>
+                            <w:r>
+                              <w:t xml:space="preserve">Figure </w:t>
+                            </w:r>
+                            <w:fldSimple w:instr=" SEQ Figure \* ARABIC ">
+                              <w:r>
+                                <w:rPr>
+                                  <w:noProof/>
+                                </w:rPr>
+                                <w:t>23</w:t>
+                              </w:r>
+                            </w:fldSimple>
+                            <w:r>
+                              <w:t xml:space="preserve"> </w:t>
+                            </w:r>
+                            <w:r>
+                              <w:t xml:space="preserve">Noise on </w:t>
+                            </w:r>
+                            <w:r>
+                              <w:t>16QAM</w:t>
+                            </w:r>
+                            <w:r>
+                              <w:t xml:space="preserve"> with SNR = 16 dB</w:t>
+                            </w:r>
+                          </w:p>
+                        </w:txbxContent>
+                      </wps:txbx>
+                      <wps:bodyPr rot="0" spcFirstLastPara="0" vertOverflow="overflow" horzOverflow="overflow" vert="horz" wrap="square" lIns="0" tIns="0" rIns="0" bIns="0" numCol="1" spcCol="0" rtlCol="0" fromWordArt="0" anchor="t" anchorCtr="0" forceAA="0" compatLnSpc="1">
+                        <a:prstTxWarp prst="textNoShape">
+                          <a:avLst/>
+                        </a:prstTxWarp>
+                        <a:spAutoFit/>
+                      </wps:bodyPr>
+                    </wps:wsp>
+                  </a:graphicData>
+                </a:graphic>
+              </wp:anchor>
+            </w:drawing>
+          </mc:Choice>
+          <mc:Fallback>
+            <w:pict>
+              <v:shape w14:anchorId="35B1D8D4" id="Text Box 208" o:spid="_x0000_s1052" type="#_x0000_t202" style="position:absolute;margin-left:259.5pt;margin-top:218.3pt;width:207.3pt;height:.05pt;z-index:251744256;visibility:visible;mso-wrap-style:square;mso-wrap-distance-left:9pt;mso-wrap-distance-top:0;mso-wrap-distance-right:9pt;mso-wrap-distance-bottom:0;mso-position-horizontal:absolute;mso-position-horizontal-relative:text;mso-position-vertical:absolute;mso-position-vertical-relative:text;v-text-anchor:top" o:gfxdata="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" stroked="f">
+                <v:textbox style="mso-fit-shape-to-text:t" inset="0,0,0,0">
+                  <w:txbxContent>
+                    <w:p>
+                      <w:pPr>
+                        <w:pStyle w:val="Caption"/>
+                        <w:rPr>
+                          <w:noProof/>
+                          <w:sz w:val="24"/>
+                          <w:szCs w:val="24"/>
+                          <w:lang w:bidi="ar-EG"/>
+                        </w:rPr>
+                      </w:pPr>
+                      <w:r>
+                        <w:t xml:space="preserve">Figure </w:t>
+                      </w:r>
+                      <w:fldSimple w:instr=" SEQ Figure \* ARABIC ">
+                        <w:r>
+                          <w:rPr>
+                            <w:noProof/>
+                          </w:rPr>
+                          <w:t>23</w:t>
+                        </w:r>
+                      </w:fldSimple>
+                      <w:r>
+                        <w:t xml:space="preserve"> </w:t>
+                      </w:r>
+                      <w:r>
+                        <w:t xml:space="preserve">Noise on </w:t>
+                      </w:r>
+                      <w:r>
+                        <w:t>16QAM</w:t>
+                      </w:r>
+                      <w:r>
+                        <w:t xml:space="preserve"> with SNR = 16 dB</w:t>
+                      </w:r>
+                    </w:p>
+                  </w:txbxContent>
+                </v:textbox>
+                <w10:wrap type="through"/>
+              </v:shape>
+            </w:pict>
+          </mc:Fallback>
+        </mc:AlternateContent>
+      </w:r>
+      <w:r>
+        <w:rPr>
+          <w:noProof/>
+          <w:lang w:bidi="ar-EG"/>
+        </w:rPr>
+        <w:drawing>
+          <wp:anchor distT="0" distB="0" distL="114300" distR="114300" simplePos="0" relativeHeight="251739136" behindDoc="0" locked="0" layoutInCell="1" allowOverlap="1" wp14:anchorId="2D662B57" wp14:editId="591531B5">
+            <wp:simplePos x="0" y="0"/>
+            <wp:positionH relativeFrom="margin">
+              <wp:align>right</wp:align>
+            </wp:positionH>
+            <wp:positionV relativeFrom="paragraph">
+              <wp:posOffset>15452</wp:posOffset>
+            </wp:positionV>
+            <wp:extent cx="2632710" cy="2700020"/>
+            <wp:effectExtent l="19050" t="19050" r="15240" b="24130"/>
+            <wp:wrapThrough wrapText="bothSides">
+              <wp:wrapPolygon edited="0">
+                <wp:start x="-156" y="-152"/>
+                <wp:lineTo x="-156" y="21641"/>
+                <wp:lineTo x="21569" y="21641"/>
+                <wp:lineTo x="21569" y="-152"/>
+                <wp:lineTo x="-156" y="-152"/>
+              </wp:wrapPolygon>
+            </wp:wrapThrough>
+            <wp:docPr id="207" name="Picture 207"/>
+            <wp:cNvGraphicFramePr>
+              <a:graphicFrameLocks xmlns:a="http://schemas.openxmlformats.org/drawingml/2006/main" noChangeAspect="1"/>
+            </wp:cNvGraphicFramePr>
+            <a:graphic xmlns:a="http://schemas.openxmlformats.org/drawingml/2006/main">
+              <a:graphicData uri="http://schemas.openxmlformats.org/drawingml/2006/picture">
+                <pic:pic xmlns:pic="http://schemas.openxmlformats.org/drawingml/2006/picture">
+                  <pic:nvPicPr>
+                    <pic:cNvPr id="207" name="16QAM_16.png"/>
+                    <pic:cNvPicPr/>
+                  </pic:nvPicPr>
+                  <pic:blipFill rotWithShape="1">
+                    <a:blip r:embed="rId26" cstate="print">
+                      <a:extLst>
+                        <a:ext uri="{28A0092B-C50C-407E-A947-70E740481C1C}">
+                          <a14:useLocalDpi xmlns:a14="http://schemas.microsoft.com/office/drawing/2010/main" val="0"/>
+                        </a:ext>
+                      </a:extLst>
+                    </a:blip>
+                    <a:srcRect l="29060" t="3607" r="26638" b="7912"/>
+                    <a:stretch/>
+                  </pic:blipFill>
+                  <pic:spPr bwMode="auto">
+                    <a:xfrm>
+                      <a:off x="0" y="0"/>
+                      <a:ext cx="2632710" cy="2700020"/>
+                    </a:xfrm>
+                    <a:prstGeom prst="rect">
+                      <a:avLst/>
+                    </a:prstGeom>
+                    <a:ln w="9525" cap="flat" cmpd="sng" algn="ctr">
+                      <a:solidFill>
+                        <a:sysClr val="windowText" lastClr="000000"/>
+                      </a:solidFill>
+                      <a:prstDash val="solid"/>
+                      <a:round/>
+                      <a:headEnd type="none" w="med" len="med"/>
+                      <a:tailEnd type="none" w="med" len="med"/>
+                    </a:ln>
+                    <a:extLst>
+                      <a:ext uri="{53640926-AAD7-44D8-BBD7-CCE9431645EC}">
+                        <a14:shadowObscured xmlns:a14="http://schemas.microsoft.com/office/drawing/2010/main"/>
+                      </a:ext>
+                    </a:extLst>
+                  </pic:spPr>
+                </pic:pic>
+              </a:graphicData>
+            </a:graphic>
+            <wp14:sizeRelH relativeFrom="margin">
+              <wp14:pctWidth>0</wp14:pctWidth>
+            </wp14:sizeRelH>
+            <wp14:sizeRelV relativeFrom="margin">
+              <wp14:pctHeight>0</wp14:pctHeight>
+            </wp14:sizeRelV>
+          </wp:anchor>
+        </w:drawing>
+      </w:r>
+      <w:r>
+        <w:rPr>
+          <w:noProof/>
+        </w:rPr>
+        <mc:AlternateContent>
+          <mc:Choice Requires="wps">
+            <w:drawing>
+              <wp:anchor distT="0" distB="0" distL="114300" distR="114300" simplePos="0" relativeHeight="251746304" behindDoc="0" locked="0" layoutInCell="1" allowOverlap="1" wp14:anchorId="7AAF3857" wp14:editId="69108C2C">
+                <wp:simplePos x="0" y="0"/>
+                <wp:positionH relativeFrom="column">
+                  <wp:posOffset>19050</wp:posOffset>
+                </wp:positionH>
+                <wp:positionV relativeFrom="paragraph">
+                  <wp:posOffset>2743200</wp:posOffset>
+                </wp:positionV>
+                <wp:extent cx="2556510" cy="635"/>
+                <wp:effectExtent l="0" t="0" r="0" b="0"/>
+                <wp:wrapThrough wrapText="bothSides">
+                  <wp:wrapPolygon edited="0">
+                    <wp:start x="0" y="0"/>
+                    <wp:lineTo x="0" y="21600"/>
+                    <wp:lineTo x="21600" y="21600"/>
+                    <wp:lineTo x="21600" y="0"/>
+                  </wp:wrapPolygon>
+                </wp:wrapThrough>
+                <wp:docPr id="209" name="Text Box 209"/>
+                <wp:cNvGraphicFramePr/>
+                <a:graphic xmlns:a="http://schemas.openxmlformats.org/drawingml/2006/main">
+                  <a:graphicData uri="http://schemas.microsoft.com/office/word/2010/wordprocessingShape">
+                    <wps:wsp>
+                      <wps:cNvSpPr txBox="1"/>
+                      <wps:spPr>
+                        <a:xfrm>
+                          <a:off x="0" y="0"/>
+                          <a:ext cx="2556510" cy="635"/>
+                        </a:xfrm>
+                        <a:prstGeom prst="rect">
+                          <a:avLst/>
+                        </a:prstGeom>
+                        <a:solidFill>
+                          <a:prstClr val="white"/>
+                        </a:solidFill>
+                        <a:ln>
+                          <a:noFill/>
+                        </a:ln>
+                      </wps:spPr>
+                      <wps:txbx>
+                        <w:txbxContent>
+                          <w:p>
+                            <w:pPr>
+                              <w:pStyle w:val="Caption"/>
+                              <w:rPr>
+                                <w:noProof/>
+                                <w:sz w:val="24"/>
+                                <w:szCs w:val="24"/>
+                              </w:rPr>
+                            </w:pPr>
+                            <w:r>
+                              <w:t xml:space="preserve">Figure </w:t>
+                            </w:r>
+                            <w:fldSimple w:instr=" SEQ Figure \* ARABIC ">
+                              <w:r>
+                                <w:rPr>
+                                  <w:noProof/>
+                                </w:rPr>
+                                <w:t>24</w:t>
+                              </w:r>
+                            </w:fldSimple>
+                            <w:r>
+                              <w:t xml:space="preserve"> Noise on 16QAM with SNR = 1</w:t>
+                            </w:r>
+                            <w:r>
+                              <w:t>1</w:t>
+                            </w:r>
+                            <w:r>
+                              <w:t xml:space="preserve"> dB</w:t>
+                            </w:r>
+                          </w:p>
+                        </w:txbxContent>
+                      </wps:txbx>
+                      <wps:bodyPr rot="0" spcFirstLastPara="0" vertOverflow="overflow" horzOverflow="overflow" vert="horz" wrap="square" lIns="0" tIns="0" rIns="0" bIns="0" numCol="1" spcCol="0" rtlCol="0" fromWordArt="0" anchor="t" anchorCtr="0" forceAA="0" compatLnSpc="1">
+                        <a:prstTxWarp prst="textNoShape">
+                          <a:avLst/>
+                        </a:prstTxWarp>
+                        <a:spAutoFit/>
+                      </wps:bodyPr>
+                    </wps:wsp>
+                  </a:graphicData>
+                </a:graphic>
+              </wp:anchor>
+            </w:drawing>
+          </mc:Choice>
+          <mc:Fallback>
+            <w:pict>
+              <v:shape w14:anchorId="7AAF3857" id="Text Box 209" o:spid="_x0000_s1053" type="#_x0000_t202" style="position:absolute;margin-left:1.5pt;margin-top:3in;width:201.3pt;height:.05pt;z-index:251746304;visibility:visible;mso-wrap-style:square;mso-wrap-distance-left:9pt;mso-wrap-distance-top:0;mso-wrap-distance-right:9pt;mso-wrap-distance-bottom:0;mso-position-horizontal:absolute;mso-position-horizontal-relative:text;mso-position-vertical:absolute;mso-position-vertical-relative:text;v-text-anchor:top" o:gfxdata="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" stroked="f">
+                <v:textbox style="mso-fit-shape-to-text:t" inset="0,0,0,0">
+                  <w:txbxContent>
+                    <w:p>
+                      <w:pPr>
+                        <w:pStyle w:val="Caption"/>
+                        <w:rPr>
+                          <w:noProof/>
+                          <w:sz w:val="24"/>
+                          <w:szCs w:val="24"/>
+                        </w:rPr>
+                      </w:pPr>
+                      <w:r>
+                        <w:t xml:space="preserve">Figure </w:t>
+                      </w:r>
+                      <w:fldSimple w:instr=" SEQ Figure \* ARABIC ">
+                        <w:r>
+                          <w:rPr>
+                            <w:noProof/>
+                          </w:rPr>
+                          <w:t>24</w:t>
+                        </w:r>
+                      </w:fldSimple>
+                      <w:r>
+                        <w:t xml:space="preserve"> Noise on 16QAM with SNR = 1</w:t>
+                      </w:r>
+                      <w:r>
+                        <w:t>1</w:t>
+                      </w:r>
+                      <w:r>
+                        <w:t xml:space="preserve"> dB</w:t>
+                      </w:r>
+                    </w:p>
+                  </w:txbxContent>
+                </v:textbox>
+                <w10:wrap type="through"/>
+              </v:shape>
+            </w:pict>
+          </mc:Fallback>
+        </mc:AlternateContent>
+      </w:r>
+      <w:r>
+        <w:rPr>
+          <w:noProof/>
+          <w:lang w:bidi="ar-EG"/>
+        </w:rPr>
+        <w:drawing>
+          <wp:anchor distT="0" distB="0" distL="114300" distR="114300" simplePos="0" relativeHeight="251740160" behindDoc="0" locked="0" layoutInCell="1" allowOverlap="1" wp14:anchorId="5EA5887B" wp14:editId="160BADBF">
+            <wp:simplePos x="0" y="0"/>
+            <wp:positionH relativeFrom="margin">
+              <wp:align>left</wp:align>
+            </wp:positionH>
+            <wp:positionV relativeFrom="paragraph">
+              <wp:posOffset>19685</wp:posOffset>
+            </wp:positionV>
+            <wp:extent cx="2556510" cy="2666365"/>
+            <wp:effectExtent l="19050" t="19050" r="15240" b="19685"/>
+            <wp:wrapThrough wrapText="bothSides">
+              <wp:wrapPolygon edited="0">
+                <wp:start x="-161" y="-154"/>
+                <wp:lineTo x="-161" y="21605"/>
+                <wp:lineTo x="21568" y="21605"/>
+                <wp:lineTo x="21568" y="-154"/>
+                <wp:lineTo x="-161" y="-154"/>
+              </wp:wrapPolygon>
+            </wp:wrapThrough>
+            <wp:docPr id="206" name="Picture 206"/>
+            <wp:cNvGraphicFramePr>
+              <a:graphicFrameLocks xmlns:a="http://schemas.openxmlformats.org/drawingml/2006/main" noChangeAspect="1"/>
+            </wp:cNvGraphicFramePr>
+            <a:graphic xmlns:a="http://schemas.openxmlformats.org/drawingml/2006/main">
+              <a:graphicData uri="http://schemas.openxmlformats.org/drawingml/2006/picture">
+                <pic:pic xmlns:pic="http://schemas.openxmlformats.org/drawingml/2006/picture">
+                  <pic:nvPicPr>
+                    <pic:cNvPr id="206" name="16QAM_11.png"/>
+                    <pic:cNvPicPr/>
+                  </pic:nvPicPr>
+                  <pic:blipFill rotWithShape="1">
+                    <a:blip r:embed="rId27" cstate="print">
+                      <a:extLst>
+                        <a:ext uri="{28A0092B-C50C-407E-A947-70E740481C1C}">
+                          <a14:useLocalDpi xmlns:a14="http://schemas.microsoft.com/office/drawing/2010/main" val="0"/>
+                        </a:ext>
+                      </a:extLst>
+                    </a:blip>
+                    <a:srcRect l="30484" t="3606" r="26491" b="9021"/>
+                    <a:stretch/>
+                  </pic:blipFill>
+                  <pic:spPr bwMode="auto">
+                    <a:xfrm>
+                      <a:off x="0" y="0"/>
+                      <a:ext cx="2556510" cy="2666365"/>
+                    </a:xfrm>
+                    <a:prstGeom prst="rect">
+                      <a:avLst/>
+                    </a:prstGeom>
+                    <a:ln w="9525" cap="flat" cmpd="sng" algn="ctr">
+                      <a:solidFill>
+                        <a:sysClr val="windowText" lastClr="000000"/>
+                      </a:solidFill>
+                      <a:prstDash val="solid"/>
+                      <a:round/>
+                      <a:headEnd type="none" w="med" len="med"/>
+                      <a:tailEnd type="none" w="med" len="med"/>
+                    </a:ln>
+                    <a:extLst>
+                      <a:ext uri="{53640926-AAD7-44D8-BBD7-CCE9431645EC}">
+                        <a14:shadowObscured xmlns:a14="http://schemas.microsoft.com/office/drawing/2010/main"/>
+                      </a:ext>
+                    </a:extLst>
+                  </pic:spPr>
+                </pic:pic>
+              </a:graphicData>
+            </a:graphic>
+            <wp14:sizeRelH relativeFrom="margin">
+              <wp14:pctWidth>0</wp14:pctWidth>
+            </wp14:sizeRelH>
+            <wp14:sizeRelV relativeFrom="margin">
+              <wp14:pctHeight>0</wp14:pctHeight>
+            </wp14:sizeRelV>
+          </wp:anchor>
+        </w:drawing>
+      </w:r>
+    </w:p>
+    <w:p>
+      <w:pPr>
+        <w:rPr>
+          <w:lang w:bidi="ar-EG"/>
+        </w:rPr>
+      </w:pPr>
+    </w:p>
+    <w:p>
+      <w:pPr>
+        <w:rPr>
+          <w:lang w:bidi="ar-EG"/>
+        </w:rPr>
+      </w:pPr>
+    </w:p>
+    <w:p>
+      <w:pPr>
+        <w:rPr>
+          <w:lang w:bidi="ar-EG"/>
+        </w:rPr>
+      </w:pPr>
+    </w:p>
+    <w:p>
+      <w:pPr>
+        <w:rPr>
+          <w:lang w:bidi="ar-EG"/>
+        </w:rPr>
+      </w:pPr>
+    </w:p>
+    <w:p>
+      <w:pPr>
+        <w:rPr>
+          <w:lang w:bidi="ar-EG"/>
+        </w:rPr>
+      </w:pPr>
+    </w:p>
+    <w:p>
+      <w:pPr>
+        <w:rPr>
+          <w:lang w:bidi="ar-EG"/>
+        </w:rPr>
+      </w:pPr>
+    </w:p>
+    <w:p>
+      <w:pPr>
+        <w:rPr>
+          <w:lang w:bidi="ar-EG"/>
+        </w:rPr>
+      </w:pPr>
+    </w:p>
+    <w:p>
+      <w:pPr>
+        <w:rPr>
+          <w:lang w:bidi="ar-EG"/>
+        </w:rPr>
+      </w:pPr>
+    </w:p>
+    <w:p>
+      <w:pPr>
+        <w:rPr>
+          <w:lang w:bidi="ar-EG"/>
+        </w:rPr>
+      </w:pPr>
+    </w:p>
+    <w:p>
+      <w:pPr>
+        <w:rPr>
+          <w:lang w:bidi="ar-EG"/>
+        </w:rPr>
+      </w:pPr>
+    </w:p>
+    <w:p>
+      <w:pPr>
+        <w:rPr>
+          <w:lang w:bidi="ar-EG"/>
+        </w:rPr>
+      </w:pPr>
+      <w:r>
+        <w:rPr>
+          <w:lang w:bidi="ar-EG"/>
+        </w:rPr>
+        <w:br w:type="page"/>
+      </w:r>
+    </w:p>
+    <w:p>
+      <w:pPr>
+        <w:rPr>
+          <w:lang w:bidi="ar-EG"/>
+        </w:rPr>
+      </w:pPr>
+      <w:r>
+        <w:rPr>
+          <w:rFonts w:ascii="CIDFont+F3" w:hAnsi="CIDFont+F3"/>
+          <w:color w:val="000000"/>
+        </w:rPr>
+        <w:lastRenderedPageBreak/>
+        <w:t>It is obvious that noise affects the location of sent symbols on constellation and from the</w:t>
+      </w:r>
+      <w:r>
+        <w:rPr>
+          <w:rFonts w:ascii="CIDFont+F3" w:hAnsi="CIDFont+F3"/>
+          <w:color w:val="000000"/>
+        </w:rPr>
+        <w:br/>
+        <w:t>plots we can estimate how good the BER for each scheme based on how good the</w:t>
+      </w:r>
+      <w:r>
+        <w:rPr>
+          <w:rFonts w:ascii="CIDFont+F3" w:hAnsi="CIDFont+F3"/>
+          <w:color w:val="000000"/>
+        </w:rPr>
+        <w:br/>
+        <w:t>symbols are well separated where BPSK&lt;QPSK&lt;8PSK16QAM&lt;BFSK.</w:t>
+      </w:r>
       <w:bookmarkStart w:id="0" w:name="_GoBack"/>
       <w:bookmarkEnd w:id="0"/>
     </w:p>

</xml_diff>

<commit_message>
Finished part 2 report
BER is finished!
</commit_message>
<xml_diff>
--- a/P3-TXX.docx
+++ b/P3-TXX.docx
@@ -16088,7 +16088,6 @@
         <w:rPr>
           <w:noProof/>
         </w:rPr>
-        <w:lastRenderedPageBreak/>
         <mc:AlternateContent>
           <mc:Choice Requires="wps">
             <w:drawing>
@@ -16369,19 +16368,7 @@
           <w:lang w:bidi="ar-EG"/>
         </w:rPr>
         <w:lastRenderedPageBreak/>
-        <w:t xml:space="preserve">Part </w:t>
-      </w:r>
-      <w:r>
-        <w:rPr>
-          <w:lang w:bidi="ar-EG"/>
-        </w:rPr>
-        <w:t>2</w:t>
-      </w:r>
-      <w:r>
-        <w:rPr>
-          <w:lang w:bidi="ar-EG"/>
-        </w:rPr>
-        <w:t xml:space="preserve"> </w:t>
+        <w:t xml:space="preserve">Part 2 </w:t>
       </w:r>
       <w:r>
         <w:rPr>
@@ -20806,24 +20793,14 @@
                             <w:r>
                               <w:t xml:space="preserve">Figure </w:t>
                             </w:r>
-                            <w:r>
-                              <w:fldChar w:fldCharType="begin"/>
-                            </w:r>
-                            <w:r>
-                              <w:instrText xml:space="preserve"> SEQ Figure \* ARABIC </w:instrText>
-                            </w:r>
-                            <w:r>
-                              <w:fldChar w:fldCharType="separate"/>
-                            </w:r>
-                            <w:r>
-                              <w:rPr>
-                                <w:noProof/>
-                              </w:rPr>
-                              <w:t>9</w:t>
-                            </w:r>
-                            <w:r>
-                              <w:fldChar w:fldCharType="end"/>
-                            </w:r>
+                            <w:fldSimple w:instr=" SEQ Figure \* ARABIC ">
+                              <w:r>
+                                <w:rPr>
+                                  <w:noProof/>
+                                </w:rPr>
+                                <w:t>9</w:t>
+                              </w:r>
+                            </w:fldSimple>
                             <w:r>
                               <w:t xml:space="preserve"> Noise on BPSK with SNR = -4 dB</w:t>
                             </w:r>
@@ -20860,24 +20837,14 @@
                       <w:r>
                         <w:t xml:space="preserve">Figure </w:t>
                       </w:r>
-                      <w:r>
-                        <w:fldChar w:fldCharType="begin"/>
-                      </w:r>
-                      <w:r>
-                        <w:instrText xml:space="preserve"> SEQ Figure \* ARABIC </w:instrText>
-                      </w:r>
-                      <w:r>
-                        <w:fldChar w:fldCharType="separate"/>
-                      </w:r>
-                      <w:r>
-                        <w:rPr>
-                          <w:noProof/>
-                        </w:rPr>
-                        <w:t>9</w:t>
-                      </w:r>
-                      <w:r>
-                        <w:fldChar w:fldCharType="end"/>
-                      </w:r>
+                      <w:fldSimple w:instr=" SEQ Figure \* ARABIC ">
+                        <w:r>
+                          <w:rPr>
+                            <w:noProof/>
+                          </w:rPr>
+                          <w:t>9</w:t>
+                        </w:r>
+                      </w:fldSimple>
                       <w:r>
                         <w:t xml:space="preserve"> Noise on BPSK with SNR = -4 dB</w:t>
                       </w:r>
@@ -20952,24 +20919,14 @@
                             <w:r>
                               <w:t xml:space="preserve">Figure </w:t>
                             </w:r>
-                            <w:r>
-                              <w:fldChar w:fldCharType="begin"/>
-                            </w:r>
-                            <w:r>
-                              <w:instrText xml:space="preserve"> SEQ Figure \* ARABIC </w:instrText>
-                            </w:r>
-                            <w:r>
-                              <w:fldChar w:fldCharType="separate"/>
-                            </w:r>
-                            <w:r>
-                              <w:rPr>
-                                <w:noProof/>
-                              </w:rPr>
-                              <w:t>10</w:t>
-                            </w:r>
-                            <w:r>
-                              <w:fldChar w:fldCharType="end"/>
-                            </w:r>
+                            <w:fldSimple w:instr=" SEQ Figure \* ARABIC ">
+                              <w:r>
+                                <w:rPr>
+                                  <w:noProof/>
+                                </w:rPr>
+                                <w:t>10</w:t>
+                              </w:r>
+                            </w:fldSimple>
                             <w:r>
                               <w:t xml:space="preserve"> </w:t>
                             </w:r>
@@ -21015,24 +20972,14 @@
                       <w:r>
                         <w:t xml:space="preserve">Figure </w:t>
                       </w:r>
-                      <w:r>
-                        <w:fldChar w:fldCharType="begin"/>
-                      </w:r>
-                      <w:r>
-                        <w:instrText xml:space="preserve"> SEQ Figure \* ARABIC </w:instrText>
-                      </w:r>
-                      <w:r>
-                        <w:fldChar w:fldCharType="separate"/>
-                      </w:r>
-                      <w:r>
-                        <w:rPr>
-                          <w:noProof/>
-                        </w:rPr>
-                        <w:t>10</w:t>
-                      </w:r>
-                      <w:r>
-                        <w:fldChar w:fldCharType="end"/>
-                      </w:r>
+                      <w:fldSimple w:instr=" SEQ Figure \* ARABIC ">
+                        <w:r>
+                          <w:rPr>
+                            <w:noProof/>
+                          </w:rPr>
+                          <w:t>10</w:t>
+                        </w:r>
+                      </w:fldSimple>
                       <w:r>
                         <w:t xml:space="preserve"> </w:t>
                       </w:r>
@@ -21193,24 +21140,14 @@
                             <w:r>
                               <w:t xml:space="preserve">Figure </w:t>
                             </w:r>
-                            <w:r>
-                              <w:fldChar w:fldCharType="begin"/>
-                            </w:r>
-                            <w:r>
-                              <w:instrText xml:space="preserve"> SEQ Figure \* ARABIC </w:instrText>
-                            </w:r>
-                            <w:r>
-                              <w:fldChar w:fldCharType="separate"/>
-                            </w:r>
-                            <w:r>
-                              <w:rPr>
-                                <w:noProof/>
-                              </w:rPr>
-                              <w:t>11</w:t>
-                            </w:r>
-                            <w:r>
-                              <w:fldChar w:fldCharType="end"/>
-                            </w:r>
+                            <w:fldSimple w:instr=" SEQ Figure \* ARABIC ">
+                              <w:r>
+                                <w:rPr>
+                                  <w:noProof/>
+                                </w:rPr>
+                                <w:t>11</w:t>
+                              </w:r>
+                            </w:fldSimple>
                             <w:r>
                               <w:t xml:space="preserve"> </w:t>
                             </w:r>
@@ -21256,24 +21193,14 @@
                       <w:r>
                         <w:t xml:space="preserve">Figure </w:t>
                       </w:r>
-                      <w:r>
-                        <w:fldChar w:fldCharType="begin"/>
-                      </w:r>
-                      <w:r>
-                        <w:instrText xml:space="preserve"> SEQ Figure \* ARABIC </w:instrText>
-                      </w:r>
-                      <w:r>
-                        <w:fldChar w:fldCharType="separate"/>
-                      </w:r>
-                      <w:r>
-                        <w:rPr>
-                          <w:noProof/>
-                        </w:rPr>
-                        <w:t>11</w:t>
-                      </w:r>
-                      <w:r>
-                        <w:fldChar w:fldCharType="end"/>
-                      </w:r>
+                      <w:fldSimple w:instr=" SEQ Figure \* ARABIC ">
+                        <w:r>
+                          <w:rPr>
+                            <w:noProof/>
+                          </w:rPr>
+                          <w:t>11</w:t>
+                        </w:r>
+                      </w:fldSimple>
                       <w:r>
                         <w:t xml:space="preserve"> </w:t>
                       </w:r>
@@ -21363,24 +21290,14 @@
                             <w:r>
                               <w:t xml:space="preserve">Figure </w:t>
                             </w:r>
-                            <w:r>
-                              <w:fldChar w:fldCharType="begin"/>
-                            </w:r>
-                            <w:r>
-                              <w:instrText xml:space="preserve"> SEQ Figure \* ARABIC </w:instrText>
-                            </w:r>
-                            <w:r>
-                              <w:fldChar w:fldCharType="separate"/>
-                            </w:r>
-                            <w:r>
-                              <w:rPr>
-                                <w:noProof/>
-                              </w:rPr>
-                              <w:t>12</w:t>
-                            </w:r>
-                            <w:r>
-                              <w:fldChar w:fldCharType="end"/>
-                            </w:r>
+                            <w:fldSimple w:instr=" SEQ Figure \* ARABIC ">
+                              <w:r>
+                                <w:rPr>
+                                  <w:noProof/>
+                                </w:rPr>
+                                <w:t>12</w:t>
+                              </w:r>
+                            </w:fldSimple>
                             <w:r>
                               <w:t xml:space="preserve"> </w:t>
                             </w:r>
@@ -21426,24 +21343,14 @@
                       <w:r>
                         <w:t xml:space="preserve">Figure </w:t>
                       </w:r>
-                      <w:r>
-                        <w:fldChar w:fldCharType="begin"/>
-                      </w:r>
-                      <w:r>
-                        <w:instrText xml:space="preserve"> SEQ Figure \* ARABIC </w:instrText>
-                      </w:r>
-                      <w:r>
-                        <w:fldChar w:fldCharType="separate"/>
-                      </w:r>
-                      <w:r>
-                        <w:rPr>
-                          <w:noProof/>
-                        </w:rPr>
-                        <w:t>12</w:t>
-                      </w:r>
-                      <w:r>
-                        <w:fldChar w:fldCharType="end"/>
-                      </w:r>
+                      <w:fldSimple w:instr=" SEQ Figure \* ARABIC ">
+                        <w:r>
+                          <w:rPr>
+                            <w:noProof/>
+                          </w:rPr>
+                          <w:t>12</w:t>
+                        </w:r>
+                      </w:fldSimple>
                       <w:r>
                         <w:t xml:space="preserve"> </w:t>
                       </w:r>
@@ -21574,14 +21481,36 @@
                             <w:r>
                               <w:t xml:space="preserve">Figure </w:t>
                             </w:r>
-                            <w:fldSimple w:instr=" SEQ Figure \* ARABIC ">
-                              <w:r>
-                                <w:rPr>
-                                  <w:noProof/>
-                                </w:rPr>
-                                <w:t>13</w:t>
-                              </w:r>
-                            </w:fldSimple>
+                            <w:r>
+                              <w:rPr>
+                                <w:noProof/>
+                              </w:rPr>
+                              <w:fldChar w:fldCharType="begin"/>
+                            </w:r>
+                            <w:r>
+                              <w:rPr>
+                                <w:noProof/>
+                              </w:rPr>
+                              <w:instrText xml:space="preserve"> SEQ Figure \* ARABIC </w:instrText>
+                            </w:r>
+                            <w:r>
+                              <w:rPr>
+                                <w:noProof/>
+                              </w:rPr>
+                              <w:fldChar w:fldCharType="separate"/>
+                            </w:r>
+                            <w:r>
+                              <w:rPr>
+                                <w:noProof/>
+                              </w:rPr>
+                              <w:t>13</w:t>
+                            </w:r>
+                            <w:r>
+                              <w:rPr>
+                                <w:noProof/>
+                              </w:rPr>
+                              <w:fldChar w:fldCharType="end"/>
+                            </w:r>
                             <w:r>
                               <w:t xml:space="preserve"> </w:t>
                             </w:r>
@@ -21627,14 +21556,36 @@
                       <w:r>
                         <w:t xml:space="preserve">Figure </w:t>
                       </w:r>
-                      <w:fldSimple w:instr=" SEQ Figure \* ARABIC ">
-                        <w:r>
-                          <w:rPr>
-                            <w:noProof/>
-                          </w:rPr>
-                          <w:t>13</w:t>
-                        </w:r>
-                      </w:fldSimple>
+                      <w:r>
+                        <w:rPr>
+                          <w:noProof/>
+                        </w:rPr>
+                        <w:fldChar w:fldCharType="begin"/>
+                      </w:r>
+                      <w:r>
+                        <w:rPr>
+                          <w:noProof/>
+                        </w:rPr>
+                        <w:instrText xml:space="preserve"> SEQ Figure \* ARABIC </w:instrText>
+                      </w:r>
+                      <w:r>
+                        <w:rPr>
+                          <w:noProof/>
+                        </w:rPr>
+                        <w:fldChar w:fldCharType="separate"/>
+                      </w:r>
+                      <w:r>
+                        <w:rPr>
+                          <w:noProof/>
+                        </w:rPr>
+                        <w:t>13</w:t>
+                      </w:r>
+                      <w:r>
+                        <w:rPr>
+                          <w:noProof/>
+                        </w:rPr>
+                        <w:fldChar w:fldCharType="end"/>
+                      </w:r>
                       <w:r>
                         <w:t xml:space="preserve"> </w:t>
                       </w:r>
@@ -21788,14 +21739,36 @@
                             <w:r>
                               <w:t xml:space="preserve">Figure </w:t>
                             </w:r>
-                            <w:fldSimple w:instr=" SEQ Figure \* ARABIC ">
-                              <w:r>
-                                <w:rPr>
-                                  <w:noProof/>
-                                </w:rPr>
-                                <w:t>14</w:t>
-                              </w:r>
-                            </w:fldSimple>
+                            <w:r>
+                              <w:rPr>
+                                <w:noProof/>
+                              </w:rPr>
+                              <w:fldChar w:fldCharType="begin"/>
+                            </w:r>
+                            <w:r>
+                              <w:rPr>
+                                <w:noProof/>
+                              </w:rPr>
+                              <w:instrText xml:space="preserve"> SEQ Figure \* ARABIC </w:instrText>
+                            </w:r>
+                            <w:r>
+                              <w:rPr>
+                                <w:noProof/>
+                              </w:rPr>
+                              <w:fldChar w:fldCharType="separate"/>
+                            </w:r>
+                            <w:r>
+                              <w:rPr>
+                                <w:noProof/>
+                              </w:rPr>
+                              <w:t>14</w:t>
+                            </w:r>
+                            <w:r>
+                              <w:rPr>
+                                <w:noProof/>
+                              </w:rPr>
+                              <w:fldChar w:fldCharType="end"/>
+                            </w:r>
                             <w:r>
                               <w:t xml:space="preserve"> Noise on QPSK with SNR = </w:t>
                             </w:r>
@@ -21837,14 +21810,36 @@
                       <w:r>
                         <w:t xml:space="preserve">Figure </w:t>
                       </w:r>
-                      <w:fldSimple w:instr=" SEQ Figure \* ARABIC ">
-                        <w:r>
-                          <w:rPr>
-                            <w:noProof/>
-                          </w:rPr>
-                          <w:t>14</w:t>
-                        </w:r>
-                      </w:fldSimple>
+                      <w:r>
+                        <w:rPr>
+                          <w:noProof/>
+                        </w:rPr>
+                        <w:fldChar w:fldCharType="begin"/>
+                      </w:r>
+                      <w:r>
+                        <w:rPr>
+                          <w:noProof/>
+                        </w:rPr>
+                        <w:instrText xml:space="preserve"> SEQ Figure \* ARABIC </w:instrText>
+                      </w:r>
+                      <w:r>
+                        <w:rPr>
+                          <w:noProof/>
+                        </w:rPr>
+                        <w:fldChar w:fldCharType="separate"/>
+                      </w:r>
+                      <w:r>
+                        <w:rPr>
+                          <w:noProof/>
+                        </w:rPr>
+                        <w:t>14</w:t>
+                      </w:r>
+                      <w:r>
+                        <w:rPr>
+                          <w:noProof/>
+                        </w:rPr>
+                        <w:fldChar w:fldCharType="end"/>
+                      </w:r>
                       <w:r>
                         <w:t xml:space="preserve"> Noise on QPSK with SNR = </w:t>
                       </w:r>
@@ -22073,14 +22068,36 @@
                             <w:r>
                               <w:t xml:space="preserve">Figure </w:t>
                             </w:r>
-                            <w:fldSimple w:instr=" SEQ Figure \* ARABIC ">
-                              <w:r>
-                                <w:rPr>
-                                  <w:noProof/>
-                                </w:rPr>
-                                <w:t>15</w:t>
-                              </w:r>
-                            </w:fldSimple>
+                            <w:r>
+                              <w:rPr>
+                                <w:noProof/>
+                              </w:rPr>
+                              <w:fldChar w:fldCharType="begin"/>
+                            </w:r>
+                            <w:r>
+                              <w:rPr>
+                                <w:noProof/>
+                              </w:rPr>
+                              <w:instrText xml:space="preserve"> SEQ Figure \* ARABIC </w:instrText>
+                            </w:r>
+                            <w:r>
+                              <w:rPr>
+                                <w:noProof/>
+                              </w:rPr>
+                              <w:fldChar w:fldCharType="separate"/>
+                            </w:r>
+                            <w:r>
+                              <w:rPr>
+                                <w:noProof/>
+                              </w:rPr>
+                              <w:t>15</w:t>
+                            </w:r>
+                            <w:r>
+                              <w:rPr>
+                                <w:noProof/>
+                              </w:rPr>
+                              <w:fldChar w:fldCharType="end"/>
+                            </w:r>
                             <w:r>
                               <w:t xml:space="preserve"> Noise on QPSK with SNR = </w:t>
                             </w:r>
@@ -22123,14 +22140,36 @@
                       <w:r>
                         <w:t xml:space="preserve">Figure </w:t>
                       </w:r>
-                      <w:fldSimple w:instr=" SEQ Figure \* ARABIC ">
-                        <w:r>
-                          <w:rPr>
-                            <w:noProof/>
-                          </w:rPr>
-                          <w:t>15</w:t>
-                        </w:r>
-                      </w:fldSimple>
+                      <w:r>
+                        <w:rPr>
+                          <w:noProof/>
+                        </w:rPr>
+                        <w:fldChar w:fldCharType="begin"/>
+                      </w:r>
+                      <w:r>
+                        <w:rPr>
+                          <w:noProof/>
+                        </w:rPr>
+                        <w:instrText xml:space="preserve"> SEQ Figure \* ARABIC </w:instrText>
+                      </w:r>
+                      <w:r>
+                        <w:rPr>
+                          <w:noProof/>
+                        </w:rPr>
+                        <w:fldChar w:fldCharType="separate"/>
+                      </w:r>
+                      <w:r>
+                        <w:rPr>
+                          <w:noProof/>
+                        </w:rPr>
+                        <w:t>15</w:t>
+                      </w:r>
+                      <w:r>
+                        <w:rPr>
+                          <w:noProof/>
+                        </w:rPr>
+                        <w:fldChar w:fldCharType="end"/>
+                      </w:r>
                       <w:r>
                         <w:t xml:space="preserve"> Noise on QPSK with SNR = </w:t>
                       </w:r>
@@ -22292,14 +22331,36 @@
                             <w:r>
                               <w:t xml:space="preserve">Figure </w:t>
                             </w:r>
-                            <w:fldSimple w:instr=" SEQ Figure \* ARABIC ">
-                              <w:r>
-                                <w:rPr>
-                                  <w:noProof/>
-                                </w:rPr>
-                                <w:t>16</w:t>
-                              </w:r>
-                            </w:fldSimple>
+                            <w:r>
+                              <w:rPr>
+                                <w:noProof/>
+                              </w:rPr>
+                              <w:fldChar w:fldCharType="begin"/>
+                            </w:r>
+                            <w:r>
+                              <w:rPr>
+                                <w:noProof/>
+                              </w:rPr>
+                              <w:instrText xml:space="preserve"> SEQ Figure \* ARABIC </w:instrText>
+                            </w:r>
+                            <w:r>
+                              <w:rPr>
+                                <w:noProof/>
+                              </w:rPr>
+                              <w:fldChar w:fldCharType="separate"/>
+                            </w:r>
+                            <w:r>
+                              <w:rPr>
+                                <w:noProof/>
+                              </w:rPr>
+                              <w:t>16</w:t>
+                            </w:r>
+                            <w:r>
+                              <w:rPr>
+                                <w:noProof/>
+                              </w:rPr>
+                              <w:fldChar w:fldCharType="end"/>
+                            </w:r>
                             <w:r>
                               <w:t xml:space="preserve"> Noise on QPSK with SNR = </w:t>
                             </w:r>
@@ -22342,14 +22403,36 @@
                       <w:r>
                         <w:t xml:space="preserve">Figure </w:t>
                       </w:r>
-                      <w:fldSimple w:instr=" SEQ Figure \* ARABIC ">
-                        <w:r>
-                          <w:rPr>
-                            <w:noProof/>
-                          </w:rPr>
-                          <w:t>16</w:t>
-                        </w:r>
-                      </w:fldSimple>
+                      <w:r>
+                        <w:rPr>
+                          <w:noProof/>
+                        </w:rPr>
+                        <w:fldChar w:fldCharType="begin"/>
+                      </w:r>
+                      <w:r>
+                        <w:rPr>
+                          <w:noProof/>
+                        </w:rPr>
+                        <w:instrText xml:space="preserve"> SEQ Figure \* ARABIC </w:instrText>
+                      </w:r>
+                      <w:r>
+                        <w:rPr>
+                          <w:noProof/>
+                        </w:rPr>
+                        <w:fldChar w:fldCharType="separate"/>
+                      </w:r>
+                      <w:r>
+                        <w:rPr>
+                          <w:noProof/>
+                        </w:rPr>
+                        <w:t>16</w:t>
+                      </w:r>
+                      <w:r>
+                        <w:rPr>
+                          <w:noProof/>
+                        </w:rPr>
+                        <w:fldChar w:fldCharType="end"/>
+                      </w:r>
                       <w:r>
                         <w:t xml:space="preserve"> Noise on QPSK with SNR = </w:t>
                       </w:r>
@@ -22622,14 +22705,36 @@
                             <w:r>
                               <w:t xml:space="preserve">Figure </w:t>
                             </w:r>
-                            <w:fldSimple w:instr=" SEQ Figure \* ARABIC ">
-                              <w:r>
-                                <w:rPr>
-                                  <w:noProof/>
-                                </w:rPr>
-                                <w:t>17</w:t>
-                              </w:r>
-                            </w:fldSimple>
+                            <w:r>
+                              <w:rPr>
+                                <w:noProof/>
+                              </w:rPr>
+                              <w:fldChar w:fldCharType="begin"/>
+                            </w:r>
+                            <w:r>
+                              <w:rPr>
+                                <w:noProof/>
+                              </w:rPr>
+                              <w:instrText xml:space="preserve"> SEQ Figure \* ARABIC </w:instrText>
+                            </w:r>
+                            <w:r>
+                              <w:rPr>
+                                <w:noProof/>
+                              </w:rPr>
+                              <w:fldChar w:fldCharType="separate"/>
+                            </w:r>
+                            <w:r>
+                              <w:rPr>
+                                <w:noProof/>
+                              </w:rPr>
+                              <w:t>17</w:t>
+                            </w:r>
+                            <w:r>
+                              <w:rPr>
+                                <w:noProof/>
+                              </w:rPr>
+                              <w:fldChar w:fldCharType="end"/>
+                            </w:r>
                             <w:r>
                               <w:t xml:space="preserve"> Noise on 8PSK with SNR = </w:t>
                             </w:r>
@@ -22672,14 +22777,36 @@
                       <w:r>
                         <w:t xml:space="preserve">Figure </w:t>
                       </w:r>
-                      <w:fldSimple w:instr=" SEQ Figure \* ARABIC ">
-                        <w:r>
-                          <w:rPr>
-                            <w:noProof/>
-                          </w:rPr>
-                          <w:t>17</w:t>
-                        </w:r>
-                      </w:fldSimple>
+                      <w:r>
+                        <w:rPr>
+                          <w:noProof/>
+                        </w:rPr>
+                        <w:fldChar w:fldCharType="begin"/>
+                      </w:r>
+                      <w:r>
+                        <w:rPr>
+                          <w:noProof/>
+                        </w:rPr>
+                        <w:instrText xml:space="preserve"> SEQ Figure \* ARABIC </w:instrText>
+                      </w:r>
+                      <w:r>
+                        <w:rPr>
+                          <w:noProof/>
+                        </w:rPr>
+                        <w:fldChar w:fldCharType="separate"/>
+                      </w:r>
+                      <w:r>
+                        <w:rPr>
+                          <w:noProof/>
+                        </w:rPr>
+                        <w:t>17</w:t>
+                      </w:r>
+                      <w:r>
+                        <w:rPr>
+                          <w:noProof/>
+                        </w:rPr>
+                        <w:fldChar w:fldCharType="end"/>
+                      </w:r>
                       <w:r>
                         <w:t xml:space="preserve"> Noise on 8PSK with SNR = </w:t>
                       </w:r>
@@ -22848,14 +22975,36 @@
                             <w:r>
                               <w:t xml:space="preserve">Figure </w:t>
                             </w:r>
-                            <w:fldSimple w:instr=" SEQ Figure \* ARABIC ">
-                              <w:r>
-                                <w:rPr>
-                                  <w:noProof/>
-                                </w:rPr>
-                                <w:t>18</w:t>
-                              </w:r>
-                            </w:fldSimple>
+                            <w:r>
+                              <w:rPr>
+                                <w:noProof/>
+                              </w:rPr>
+                              <w:fldChar w:fldCharType="begin"/>
+                            </w:r>
+                            <w:r>
+                              <w:rPr>
+                                <w:noProof/>
+                              </w:rPr>
+                              <w:instrText xml:space="preserve"> SEQ Figure \* ARABIC </w:instrText>
+                            </w:r>
+                            <w:r>
+                              <w:rPr>
+                                <w:noProof/>
+                              </w:rPr>
+                              <w:fldChar w:fldCharType="separate"/>
+                            </w:r>
+                            <w:r>
+                              <w:rPr>
+                                <w:noProof/>
+                              </w:rPr>
+                              <w:t>18</w:t>
+                            </w:r>
+                            <w:r>
+                              <w:rPr>
+                                <w:noProof/>
+                              </w:rPr>
+                              <w:fldChar w:fldCharType="end"/>
+                            </w:r>
                             <w:r>
                               <w:t xml:space="preserve"> Noise on 8PSK with SNR = 6 dB</w:t>
                             </w:r>
@@ -22892,14 +23041,36 @@
                       <w:r>
                         <w:t xml:space="preserve">Figure </w:t>
                       </w:r>
-                      <w:fldSimple w:instr=" SEQ Figure \* ARABIC ">
-                        <w:r>
-                          <w:rPr>
-                            <w:noProof/>
-                          </w:rPr>
-                          <w:t>18</w:t>
-                        </w:r>
-                      </w:fldSimple>
+                      <w:r>
+                        <w:rPr>
+                          <w:noProof/>
+                        </w:rPr>
+                        <w:fldChar w:fldCharType="begin"/>
+                      </w:r>
+                      <w:r>
+                        <w:rPr>
+                          <w:noProof/>
+                        </w:rPr>
+                        <w:instrText xml:space="preserve"> SEQ Figure \* ARABIC </w:instrText>
+                      </w:r>
+                      <w:r>
+                        <w:rPr>
+                          <w:noProof/>
+                        </w:rPr>
+                        <w:fldChar w:fldCharType="separate"/>
+                      </w:r>
+                      <w:r>
+                        <w:rPr>
+                          <w:noProof/>
+                        </w:rPr>
+                        <w:t>18</w:t>
+                      </w:r>
+                      <w:r>
+                        <w:rPr>
+                          <w:noProof/>
+                        </w:rPr>
+                        <w:fldChar w:fldCharType="end"/>
+                      </w:r>
                       <w:r>
                         <w:t xml:space="preserve"> Noise on 8PSK with SNR = 6 dB</w:t>
                       </w:r>
@@ -23132,14 +23303,36 @@
                             <w:r>
                               <w:t xml:space="preserve">Figure </w:t>
                             </w:r>
-                            <w:fldSimple w:instr=" SEQ Figure \* ARABIC ">
-                              <w:r>
-                                <w:rPr>
-                                  <w:noProof/>
-                                </w:rPr>
-                                <w:t>19</w:t>
-                              </w:r>
-                            </w:fldSimple>
+                            <w:r>
+                              <w:rPr>
+                                <w:noProof/>
+                              </w:rPr>
+                              <w:fldChar w:fldCharType="begin"/>
+                            </w:r>
+                            <w:r>
+                              <w:rPr>
+                                <w:noProof/>
+                              </w:rPr>
+                              <w:instrText xml:space="preserve"> SEQ Figure \* ARABIC </w:instrText>
+                            </w:r>
+                            <w:r>
+                              <w:rPr>
+                                <w:noProof/>
+                              </w:rPr>
+                              <w:fldChar w:fldCharType="separate"/>
+                            </w:r>
+                            <w:r>
+                              <w:rPr>
+                                <w:noProof/>
+                              </w:rPr>
+                              <w:t>19</w:t>
+                            </w:r>
+                            <w:r>
+                              <w:rPr>
+                                <w:noProof/>
+                              </w:rPr>
+                              <w:fldChar w:fldCharType="end"/>
+                            </w:r>
                             <w:r>
                               <w:t xml:space="preserve"> Noise on 8PSK with SNR = 1</w:t>
                             </w:r>
@@ -23182,14 +23375,36 @@
                       <w:r>
                         <w:t xml:space="preserve">Figure </w:t>
                       </w:r>
-                      <w:fldSimple w:instr=" SEQ Figure \* ARABIC ">
-                        <w:r>
-                          <w:rPr>
-                            <w:noProof/>
-                          </w:rPr>
-                          <w:t>19</w:t>
-                        </w:r>
-                      </w:fldSimple>
+                      <w:r>
+                        <w:rPr>
+                          <w:noProof/>
+                        </w:rPr>
+                        <w:fldChar w:fldCharType="begin"/>
+                      </w:r>
+                      <w:r>
+                        <w:rPr>
+                          <w:noProof/>
+                        </w:rPr>
+                        <w:instrText xml:space="preserve"> SEQ Figure \* ARABIC </w:instrText>
+                      </w:r>
+                      <w:r>
+                        <w:rPr>
+                          <w:noProof/>
+                        </w:rPr>
+                        <w:fldChar w:fldCharType="separate"/>
+                      </w:r>
+                      <w:r>
+                        <w:rPr>
+                          <w:noProof/>
+                        </w:rPr>
+                        <w:t>19</w:t>
+                      </w:r>
+                      <w:r>
+                        <w:rPr>
+                          <w:noProof/>
+                        </w:rPr>
+                        <w:fldChar w:fldCharType="end"/>
+                      </w:r>
                       <w:r>
                         <w:t xml:space="preserve"> Noise on 8PSK with SNR = 1</w:t>
                       </w:r>
@@ -23351,14 +23566,36 @@
                             <w:r>
                               <w:t xml:space="preserve">Figure </w:t>
                             </w:r>
-                            <w:fldSimple w:instr=" SEQ Figure \* ARABIC ">
-                              <w:r>
-                                <w:rPr>
-                                  <w:noProof/>
-                                </w:rPr>
-                                <w:t>20</w:t>
-                              </w:r>
-                            </w:fldSimple>
+                            <w:r>
+                              <w:rPr>
+                                <w:noProof/>
+                              </w:rPr>
+                              <w:fldChar w:fldCharType="begin"/>
+                            </w:r>
+                            <w:r>
+                              <w:rPr>
+                                <w:noProof/>
+                              </w:rPr>
+                              <w:instrText xml:space="preserve"> SEQ Figure \* ARABIC </w:instrText>
+                            </w:r>
+                            <w:r>
+                              <w:rPr>
+                                <w:noProof/>
+                              </w:rPr>
+                              <w:fldChar w:fldCharType="separate"/>
+                            </w:r>
+                            <w:r>
+                              <w:rPr>
+                                <w:noProof/>
+                              </w:rPr>
+                              <w:t>20</w:t>
+                            </w:r>
+                            <w:r>
+                              <w:rPr>
+                                <w:noProof/>
+                              </w:rPr>
+                              <w:fldChar w:fldCharType="end"/>
+                            </w:r>
                             <w:r>
                               <w:t xml:space="preserve"> </w:t>
                             </w:r>
@@ -23404,14 +23641,36 @@
                       <w:r>
                         <w:t xml:space="preserve">Figure </w:t>
                       </w:r>
-                      <w:fldSimple w:instr=" SEQ Figure \* ARABIC ">
-                        <w:r>
-                          <w:rPr>
-                            <w:noProof/>
-                          </w:rPr>
-                          <w:t>20</w:t>
-                        </w:r>
-                      </w:fldSimple>
+                      <w:r>
+                        <w:rPr>
+                          <w:noProof/>
+                        </w:rPr>
+                        <w:fldChar w:fldCharType="begin"/>
+                      </w:r>
+                      <w:r>
+                        <w:rPr>
+                          <w:noProof/>
+                        </w:rPr>
+                        <w:instrText xml:space="preserve"> SEQ Figure \* ARABIC </w:instrText>
+                      </w:r>
+                      <w:r>
+                        <w:rPr>
+                          <w:noProof/>
+                        </w:rPr>
+                        <w:fldChar w:fldCharType="separate"/>
+                      </w:r>
+                      <w:r>
+                        <w:rPr>
+                          <w:noProof/>
+                        </w:rPr>
+                        <w:t>20</w:t>
+                      </w:r>
+                      <w:r>
+                        <w:rPr>
+                          <w:noProof/>
+                        </w:rPr>
+                        <w:fldChar w:fldCharType="end"/>
+                      </w:r>
                       <w:r>
                         <w:t xml:space="preserve"> </w:t>
                       </w:r>
@@ -23701,14 +23960,36 @@
                             <w:r>
                               <w:t xml:space="preserve">Figure </w:t>
                             </w:r>
-                            <w:fldSimple w:instr=" SEQ Figure \* ARABIC ">
-                              <w:r>
-                                <w:rPr>
-                                  <w:noProof/>
-                                </w:rPr>
-                                <w:t>21</w:t>
-                              </w:r>
-                            </w:fldSimple>
+                            <w:r>
+                              <w:rPr>
+                                <w:noProof/>
+                              </w:rPr>
+                              <w:fldChar w:fldCharType="begin"/>
+                            </w:r>
+                            <w:r>
+                              <w:rPr>
+                                <w:noProof/>
+                              </w:rPr>
+                              <w:instrText xml:space="preserve"> SEQ Figure \* ARABIC </w:instrText>
+                            </w:r>
+                            <w:r>
+                              <w:rPr>
+                                <w:noProof/>
+                              </w:rPr>
+                              <w:fldChar w:fldCharType="separate"/>
+                            </w:r>
+                            <w:r>
+                              <w:rPr>
+                                <w:noProof/>
+                              </w:rPr>
+                              <w:t>21</w:t>
+                            </w:r>
+                            <w:r>
+                              <w:rPr>
+                                <w:noProof/>
+                              </w:rPr>
+                              <w:fldChar w:fldCharType="end"/>
+                            </w:r>
                             <w:r>
                               <w:t xml:space="preserve"> Noise on 16QAM with SNR = 1 dB</w:t>
                             </w:r>
@@ -23745,14 +24026,36 @@
                       <w:r>
                         <w:t xml:space="preserve">Figure </w:t>
                       </w:r>
-                      <w:fldSimple w:instr=" SEQ Figure \* ARABIC ">
-                        <w:r>
-                          <w:rPr>
-                            <w:noProof/>
-                          </w:rPr>
-                          <w:t>21</w:t>
-                        </w:r>
-                      </w:fldSimple>
+                      <w:r>
+                        <w:rPr>
+                          <w:noProof/>
+                        </w:rPr>
+                        <w:fldChar w:fldCharType="begin"/>
+                      </w:r>
+                      <w:r>
+                        <w:rPr>
+                          <w:noProof/>
+                        </w:rPr>
+                        <w:instrText xml:space="preserve"> SEQ Figure \* ARABIC </w:instrText>
+                      </w:r>
+                      <w:r>
+                        <w:rPr>
+                          <w:noProof/>
+                        </w:rPr>
+                        <w:fldChar w:fldCharType="separate"/>
+                      </w:r>
+                      <w:r>
+                        <w:rPr>
+                          <w:noProof/>
+                        </w:rPr>
+                        <w:t>21</w:t>
+                      </w:r>
+                      <w:r>
+                        <w:rPr>
+                          <w:noProof/>
+                        </w:rPr>
+                        <w:fldChar w:fldCharType="end"/>
+                      </w:r>
                       <w:r>
                         <w:t xml:space="preserve"> Noise on 16QAM with SNR = 1 dB</w:t>
                       </w:r>
@@ -23907,14 +24210,36 @@
                             <w:r>
                               <w:t xml:space="preserve">Figure </w:t>
                             </w:r>
-                            <w:fldSimple w:instr=" SEQ Figure \* ARABIC ">
-                              <w:r>
-                                <w:rPr>
-                                  <w:noProof/>
-                                </w:rPr>
-                                <w:t>22</w:t>
-                              </w:r>
-                            </w:fldSimple>
+                            <w:r>
+                              <w:rPr>
+                                <w:noProof/>
+                              </w:rPr>
+                              <w:fldChar w:fldCharType="begin"/>
+                            </w:r>
+                            <w:r>
+                              <w:rPr>
+                                <w:noProof/>
+                              </w:rPr>
+                              <w:instrText xml:space="preserve"> SEQ Figure \* ARABIC </w:instrText>
+                            </w:r>
+                            <w:r>
+                              <w:rPr>
+                                <w:noProof/>
+                              </w:rPr>
+                              <w:fldChar w:fldCharType="separate"/>
+                            </w:r>
+                            <w:r>
+                              <w:rPr>
+                                <w:noProof/>
+                              </w:rPr>
+                              <w:t>22</w:t>
+                            </w:r>
+                            <w:r>
+                              <w:rPr>
+                                <w:noProof/>
+                              </w:rPr>
+                              <w:fldChar w:fldCharType="end"/>
+                            </w:r>
                             <w:r>
                               <w:t xml:space="preserve"> Noise on 16QAM with SNR = </w:t>
                             </w:r>
@@ -23956,14 +24281,36 @@
                       <w:r>
                         <w:t xml:space="preserve">Figure </w:t>
                       </w:r>
-                      <w:fldSimple w:instr=" SEQ Figure \* ARABIC ">
-                        <w:r>
-                          <w:rPr>
-                            <w:noProof/>
-                          </w:rPr>
-                          <w:t>22</w:t>
-                        </w:r>
-                      </w:fldSimple>
+                      <w:r>
+                        <w:rPr>
+                          <w:noProof/>
+                        </w:rPr>
+                        <w:fldChar w:fldCharType="begin"/>
+                      </w:r>
+                      <w:r>
+                        <w:rPr>
+                          <w:noProof/>
+                        </w:rPr>
+                        <w:instrText xml:space="preserve"> SEQ Figure \* ARABIC </w:instrText>
+                      </w:r>
+                      <w:r>
+                        <w:rPr>
+                          <w:noProof/>
+                        </w:rPr>
+                        <w:fldChar w:fldCharType="separate"/>
+                      </w:r>
+                      <w:r>
+                        <w:rPr>
+                          <w:noProof/>
+                        </w:rPr>
+                        <w:t>22</w:t>
+                      </w:r>
+                      <w:r>
+                        <w:rPr>
+                          <w:noProof/>
+                        </w:rPr>
+                        <w:fldChar w:fldCharType="end"/>
+                      </w:r>
                       <w:r>
                         <w:t xml:space="preserve"> Noise on 16QAM with SNR = </w:t>
                       </w:r>
@@ -24202,14 +24549,36 @@
                             <w:r>
                               <w:t xml:space="preserve">Figure </w:t>
                             </w:r>
-                            <w:fldSimple w:instr=" SEQ Figure \* ARABIC ">
-                              <w:r>
-                                <w:rPr>
-                                  <w:noProof/>
-                                </w:rPr>
-                                <w:t>23</w:t>
-                              </w:r>
-                            </w:fldSimple>
+                            <w:r>
+                              <w:rPr>
+                                <w:noProof/>
+                              </w:rPr>
+                              <w:fldChar w:fldCharType="begin"/>
+                            </w:r>
+                            <w:r>
+                              <w:rPr>
+                                <w:noProof/>
+                              </w:rPr>
+                              <w:instrText xml:space="preserve"> SEQ Figure \* ARABIC </w:instrText>
+                            </w:r>
+                            <w:r>
+                              <w:rPr>
+                                <w:noProof/>
+                              </w:rPr>
+                              <w:fldChar w:fldCharType="separate"/>
+                            </w:r>
+                            <w:r>
+                              <w:rPr>
+                                <w:noProof/>
+                              </w:rPr>
+                              <w:t>23</w:t>
+                            </w:r>
+                            <w:r>
+                              <w:rPr>
+                                <w:noProof/>
+                              </w:rPr>
+                              <w:fldChar w:fldCharType="end"/>
+                            </w:r>
                             <w:r>
                               <w:t xml:space="preserve"> </w:t>
                             </w:r>
@@ -24255,14 +24624,36 @@
                       <w:r>
                         <w:t xml:space="preserve">Figure </w:t>
                       </w:r>
-                      <w:fldSimple w:instr=" SEQ Figure \* ARABIC ">
-                        <w:r>
-                          <w:rPr>
-                            <w:noProof/>
-                          </w:rPr>
-                          <w:t>23</w:t>
-                        </w:r>
-                      </w:fldSimple>
+                      <w:r>
+                        <w:rPr>
+                          <w:noProof/>
+                        </w:rPr>
+                        <w:fldChar w:fldCharType="begin"/>
+                      </w:r>
+                      <w:r>
+                        <w:rPr>
+                          <w:noProof/>
+                        </w:rPr>
+                        <w:instrText xml:space="preserve"> SEQ Figure \* ARABIC </w:instrText>
+                      </w:r>
+                      <w:r>
+                        <w:rPr>
+                          <w:noProof/>
+                        </w:rPr>
+                        <w:fldChar w:fldCharType="separate"/>
+                      </w:r>
+                      <w:r>
+                        <w:rPr>
+                          <w:noProof/>
+                        </w:rPr>
+                        <w:t>23</w:t>
+                      </w:r>
+                      <w:r>
+                        <w:rPr>
+                          <w:noProof/>
+                        </w:rPr>
+                        <w:fldChar w:fldCharType="end"/>
+                      </w:r>
                       <w:r>
                         <w:t xml:space="preserve"> </w:t>
                       </w:r>
@@ -24426,14 +24817,36 @@
                             <w:r>
                               <w:t xml:space="preserve">Figure </w:t>
                             </w:r>
-                            <w:fldSimple w:instr=" SEQ Figure \* ARABIC ">
-                              <w:r>
-                                <w:rPr>
-                                  <w:noProof/>
-                                </w:rPr>
-                                <w:t>24</w:t>
-                              </w:r>
-                            </w:fldSimple>
+                            <w:r>
+                              <w:rPr>
+                                <w:noProof/>
+                              </w:rPr>
+                              <w:fldChar w:fldCharType="begin"/>
+                            </w:r>
+                            <w:r>
+                              <w:rPr>
+                                <w:noProof/>
+                              </w:rPr>
+                              <w:instrText xml:space="preserve"> SEQ Figure \* ARABIC </w:instrText>
+                            </w:r>
+                            <w:r>
+                              <w:rPr>
+                                <w:noProof/>
+                              </w:rPr>
+                              <w:fldChar w:fldCharType="separate"/>
+                            </w:r>
+                            <w:r>
+                              <w:rPr>
+                                <w:noProof/>
+                              </w:rPr>
+                              <w:t>24</w:t>
+                            </w:r>
+                            <w:r>
+                              <w:rPr>
+                                <w:noProof/>
+                              </w:rPr>
+                              <w:fldChar w:fldCharType="end"/>
+                            </w:r>
                             <w:r>
                               <w:t xml:space="preserve"> Noise on 16QAM with SNR = 1</w:t>
                             </w:r>
@@ -24475,14 +24888,36 @@
                       <w:r>
                         <w:t xml:space="preserve">Figure </w:t>
                       </w:r>
-                      <w:fldSimple w:instr=" SEQ Figure \* ARABIC ">
-                        <w:r>
-                          <w:rPr>
-                            <w:noProof/>
-                          </w:rPr>
-                          <w:t>24</w:t>
-                        </w:r>
-                      </w:fldSimple>
+                      <w:r>
+                        <w:rPr>
+                          <w:noProof/>
+                        </w:rPr>
+                        <w:fldChar w:fldCharType="begin"/>
+                      </w:r>
+                      <w:r>
+                        <w:rPr>
+                          <w:noProof/>
+                        </w:rPr>
+                        <w:instrText xml:space="preserve"> SEQ Figure \* ARABIC </w:instrText>
+                      </w:r>
+                      <w:r>
+                        <w:rPr>
+                          <w:noProof/>
+                        </w:rPr>
+                        <w:fldChar w:fldCharType="separate"/>
+                      </w:r>
+                      <w:r>
+                        <w:rPr>
+                          <w:noProof/>
+                        </w:rPr>
+                        <w:t>24</w:t>
+                      </w:r>
+                      <w:r>
+                        <w:rPr>
+                          <w:noProof/>
+                        </w:rPr>
+                        <w:fldChar w:fldCharType="end"/>
+                      </w:r>
                       <w:r>
                         <w:t xml:space="preserve"> Noise on 16QAM with SNR = 1</w:t>
                       </w:r>
@@ -24670,7 +25105,8 @@
     <w:p>
       <w:pPr>
         <w:rPr>
-          <w:lang w:bidi="ar-EG"/>
+          <w:rFonts w:ascii="CIDFont+F3" w:hAnsi="CIDFont+F3"/>
+          <w:color w:val="000000"/>
         </w:rPr>
       </w:pPr>
       <w:r>
@@ -24697,12 +25133,1819 @@
         <w:br/>
         <w:t>symbols are well separated where BPSK&lt;QPSK&lt;8PSK16QAM&lt;BFSK.</w:t>
       </w:r>
+    </w:p>
+    <w:p>
+      <w:pPr>
+        <w:rPr>
+          <w:lang w:bidi="ar-EG"/>
+        </w:rPr>
+      </w:pPr>
+      <w:r>
+        <w:rPr>
+          <w:lang w:bidi="ar-EG"/>
+        </w:rPr>
+        <w:br w:type="page"/>
+      </w:r>
+    </w:p>
+    <w:p>
+      <w:pPr>
+        <w:rPr>
+          <w:lang w:bidi="ar-EG"/>
+        </w:rPr>
+      </w:pPr>
+      <w:r>
+        <w:rPr>
+          <w:lang w:bidi="ar-EG"/>
+        </w:rPr>
+        <w:lastRenderedPageBreak/>
+        <w:t>Tasks</w:t>
+      </w:r>
+    </w:p>
+    <w:p>
+      <w:pPr>
+        <w:rPr>
+          <w:lang w:bidi="ar-EG"/>
+        </w:rPr>
+      </w:pPr>
+      <w:r>
+        <w:rPr>
+          <w:noProof/>
+        </w:rPr>
+        <mc:AlternateContent>
+          <mc:Choice Requires="wps">
+            <w:drawing>
+              <wp:anchor distT="0" distB="0" distL="114300" distR="114300" simplePos="0" relativeHeight="251763712" behindDoc="0" locked="0" layoutInCell="1" allowOverlap="1" wp14:anchorId="245B7D86" wp14:editId="7AD5FACA">
+                <wp:simplePos x="0" y="0"/>
+                <wp:positionH relativeFrom="column">
+                  <wp:posOffset>3151505</wp:posOffset>
+                </wp:positionH>
+                <wp:positionV relativeFrom="paragraph">
+                  <wp:posOffset>4792980</wp:posOffset>
+                </wp:positionV>
+                <wp:extent cx="3466465" cy="179705"/>
+                <wp:effectExtent l="0" t="0" r="635" b="0"/>
+                <wp:wrapThrough wrapText="bothSides">
+                  <wp:wrapPolygon edited="0">
+                    <wp:start x="0" y="0"/>
+                    <wp:lineTo x="0" y="18318"/>
+                    <wp:lineTo x="21485" y="18318"/>
+                    <wp:lineTo x="21485" y="0"/>
+                    <wp:lineTo x="0" y="0"/>
+                  </wp:wrapPolygon>
+                </wp:wrapThrough>
+                <wp:docPr id="221" name="Text Box 221"/>
+                <wp:cNvGraphicFramePr/>
+                <a:graphic xmlns:a="http://schemas.openxmlformats.org/drawingml/2006/main">
+                  <a:graphicData uri="http://schemas.microsoft.com/office/word/2010/wordprocessingShape">
+                    <wps:wsp>
+                      <wps:cNvSpPr txBox="1"/>
+                      <wps:spPr>
+                        <a:xfrm>
+                          <a:off x="0" y="0"/>
+                          <a:ext cx="3466465" cy="179705"/>
+                        </a:xfrm>
+                        <a:prstGeom prst="rect">
+                          <a:avLst/>
+                        </a:prstGeom>
+                        <a:solidFill>
+                          <a:prstClr val="white"/>
+                        </a:solidFill>
+                        <a:ln>
+                          <a:noFill/>
+                        </a:ln>
+                      </wps:spPr>
+                      <wps:txbx>
+                        <w:txbxContent>
+                          <w:p>
+                            <w:pPr>
+                              <w:pStyle w:val="Caption"/>
+                              <w:rPr>
+                                <w:noProof/>
+                                <w:sz w:val="24"/>
+                                <w:szCs w:val="24"/>
+                                <w:lang w:bidi="ar-EG"/>
+                              </w:rPr>
+                            </w:pPr>
+                            <w:r>
+                              <w:t xml:space="preserve">Figure </w:t>
+                            </w:r>
+                            <w:fldSimple w:instr=" SEQ Figure \* ARABIC ">
+                              <w:r>
+                                <w:rPr>
+                                  <w:noProof/>
+                                </w:rPr>
+                                <w:t>25</w:t>
+                              </w:r>
+                            </w:fldSimple>
+                            <w:r>
+                              <w:t xml:space="preserve"> Simulated vs Theoretical BER for </w:t>
+                            </w:r>
+                            <w:r>
+                              <w:t>8PSK</w:t>
+                            </w:r>
+                          </w:p>
+                        </w:txbxContent>
+                      </wps:txbx>
+                      <wps:bodyPr rot="0" spcFirstLastPara="0" vertOverflow="overflow" horzOverflow="overflow" vert="horz" wrap="square" lIns="0" tIns="0" rIns="0" bIns="0" numCol="1" spcCol="0" rtlCol="0" fromWordArt="0" anchor="t" anchorCtr="0" forceAA="0" compatLnSpc="1">
+                        <a:prstTxWarp prst="textNoShape">
+                          <a:avLst/>
+                        </a:prstTxWarp>
+                        <a:noAutofit/>
+                      </wps:bodyPr>
+                    </wps:wsp>
+                  </a:graphicData>
+                </a:graphic>
+                <wp14:sizeRelV relativeFrom="margin">
+                  <wp14:pctHeight>0</wp14:pctHeight>
+                </wp14:sizeRelV>
+              </wp:anchor>
+            </w:drawing>
+          </mc:Choice>
+          <mc:Fallback>
+            <w:pict>
+              <v:shape w14:anchorId="245B7D86" id="Text Box 221" o:spid="_x0000_s1054" type="#_x0000_t202" style="position:absolute;margin-left:248.15pt;margin-top:377.4pt;width:272.95pt;height:14.15pt;z-index:251763712;visibility:visible;mso-wrap-style:square;mso-height-percent:0;mso-wrap-distance-left:9pt;mso-wrap-distance-top:0;mso-wrap-distance-right:9pt;mso-wrap-distance-bottom:0;mso-position-horizontal:absolute;mso-position-horizontal-relative:text;mso-position-vertical:absolute;mso-position-vertical-relative:text;mso-height-percent:0;mso-height-relative:margin;v-text-anchor:top" o:gfxdata="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" stroked="f">
+                <v:textbox inset="0,0,0,0">
+                  <w:txbxContent>
+                    <w:p>
+                      <w:pPr>
+                        <w:pStyle w:val="Caption"/>
+                        <w:rPr>
+                          <w:noProof/>
+                          <w:sz w:val="24"/>
+                          <w:szCs w:val="24"/>
+                          <w:lang w:bidi="ar-EG"/>
+                        </w:rPr>
+                      </w:pPr>
+                      <w:r>
+                        <w:t xml:space="preserve">Figure </w:t>
+                      </w:r>
+                      <w:fldSimple w:instr=" SEQ Figure \* ARABIC ">
+                        <w:r>
+                          <w:rPr>
+                            <w:noProof/>
+                          </w:rPr>
+                          <w:t>25</w:t>
+                        </w:r>
+                      </w:fldSimple>
+                      <w:r>
+                        <w:t xml:space="preserve"> Simulated vs Theoretical BER for </w:t>
+                      </w:r>
+                      <w:r>
+                        <w:t>8PSK</w:t>
+                      </w:r>
+                    </w:p>
+                  </w:txbxContent>
+                </v:textbox>
+                <w10:wrap type="through"/>
+              </v:shape>
+            </w:pict>
+          </mc:Fallback>
+        </mc:AlternateContent>
+      </w:r>
+      <w:r>
+        <w:rPr>
+          <w:noProof/>
+        </w:rPr>
+        <mc:AlternateContent>
+          <mc:Choice Requires="wps">
+            <w:drawing>
+              <wp:anchor distT="0" distB="0" distL="114300" distR="114300" simplePos="0" relativeHeight="251761664" behindDoc="0" locked="0" layoutInCell="1" allowOverlap="1" wp14:anchorId="1869B406" wp14:editId="49A67453">
+                <wp:simplePos x="0" y="0"/>
+                <wp:positionH relativeFrom="column">
+                  <wp:posOffset>-679450</wp:posOffset>
+                </wp:positionH>
+                <wp:positionV relativeFrom="paragraph">
+                  <wp:posOffset>4820920</wp:posOffset>
+                </wp:positionV>
+                <wp:extent cx="3466465" cy="152400"/>
+                <wp:effectExtent l="0" t="0" r="635" b="0"/>
+                <wp:wrapThrough wrapText="bothSides">
+                  <wp:wrapPolygon edited="0">
+                    <wp:start x="0" y="0"/>
+                    <wp:lineTo x="0" y="18900"/>
+                    <wp:lineTo x="21485" y="18900"/>
+                    <wp:lineTo x="21485" y="0"/>
+                    <wp:lineTo x="0" y="0"/>
+                  </wp:wrapPolygon>
+                </wp:wrapThrough>
+                <wp:docPr id="220" name="Text Box 220"/>
+                <wp:cNvGraphicFramePr/>
+                <a:graphic xmlns:a="http://schemas.openxmlformats.org/drawingml/2006/main">
+                  <a:graphicData uri="http://schemas.microsoft.com/office/word/2010/wordprocessingShape">
+                    <wps:wsp>
+                      <wps:cNvSpPr txBox="1"/>
+                      <wps:spPr>
+                        <a:xfrm>
+                          <a:off x="0" y="0"/>
+                          <a:ext cx="3466465" cy="152400"/>
+                        </a:xfrm>
+                        <a:prstGeom prst="rect">
+                          <a:avLst/>
+                        </a:prstGeom>
+                        <a:solidFill>
+                          <a:prstClr val="white"/>
+                        </a:solidFill>
+                        <a:ln>
+                          <a:noFill/>
+                        </a:ln>
+                      </wps:spPr>
+                      <wps:txbx>
+                        <w:txbxContent>
+                          <w:p>
+                            <w:pPr>
+                              <w:pStyle w:val="Caption"/>
+                              <w:rPr>
+                                <w:noProof/>
+                                <w:sz w:val="24"/>
+                                <w:szCs w:val="24"/>
+                                <w:lang w:bidi="ar-EG"/>
+                              </w:rPr>
+                            </w:pPr>
+                            <w:r>
+                              <w:t xml:space="preserve">Figure </w:t>
+                            </w:r>
+                            <w:fldSimple w:instr=" SEQ Figure \* ARABIC ">
+                              <w:r>
+                                <w:rPr>
+                                  <w:noProof/>
+                                </w:rPr>
+                                <w:t>26</w:t>
+                              </w:r>
+                            </w:fldSimple>
+                            <w:r>
+                              <w:t xml:space="preserve"> </w:t>
+                            </w:r>
+                            <w:r>
+                              <w:t xml:space="preserve">Simulated vs Theoretical BER for </w:t>
+                            </w:r>
+                            <w:r>
+                              <w:t>16QAM</w:t>
+                            </w:r>
+                          </w:p>
+                        </w:txbxContent>
+                      </wps:txbx>
+                      <wps:bodyPr rot="0" spcFirstLastPara="0" vertOverflow="overflow" horzOverflow="overflow" vert="horz" wrap="square" lIns="0" tIns="0" rIns="0" bIns="0" numCol="1" spcCol="0" rtlCol="0" fromWordArt="0" anchor="t" anchorCtr="0" forceAA="0" compatLnSpc="1">
+                        <a:prstTxWarp prst="textNoShape">
+                          <a:avLst/>
+                        </a:prstTxWarp>
+                        <a:noAutofit/>
+                      </wps:bodyPr>
+                    </wps:wsp>
+                  </a:graphicData>
+                </a:graphic>
+                <wp14:sizeRelV relativeFrom="margin">
+                  <wp14:pctHeight>0</wp14:pctHeight>
+                </wp14:sizeRelV>
+              </wp:anchor>
+            </w:drawing>
+          </mc:Choice>
+          <mc:Fallback>
+            <w:pict>
+              <v:shape w14:anchorId="1869B406" id="Text Box 220" o:spid="_x0000_s1055" type="#_x0000_t202" style="position:absolute;margin-left:-53.5pt;margin-top:379.6pt;width:272.95pt;height:12pt;z-index:251761664;visibility:visible;mso-wrap-style:square;mso-height-percent:0;mso-wrap-distance-left:9pt;mso-wrap-distance-top:0;mso-wrap-distance-right:9pt;mso-wrap-distance-bottom:0;mso-position-horizontal:absolute;mso-position-horizontal-relative:text;mso-position-vertical:absolute;mso-position-vertical-relative:text;mso-height-percent:0;mso-height-relative:margin;v-text-anchor:top" o:gfxdata="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" stroked="f">
+                <v:textbox inset="0,0,0,0">
+                  <w:txbxContent>
+                    <w:p>
+                      <w:pPr>
+                        <w:pStyle w:val="Caption"/>
+                        <w:rPr>
+                          <w:noProof/>
+                          <w:sz w:val="24"/>
+                          <w:szCs w:val="24"/>
+                          <w:lang w:bidi="ar-EG"/>
+                        </w:rPr>
+                      </w:pPr>
+                      <w:r>
+                        <w:t xml:space="preserve">Figure </w:t>
+                      </w:r>
+                      <w:fldSimple w:instr=" SEQ Figure \* ARABIC ">
+                        <w:r>
+                          <w:rPr>
+                            <w:noProof/>
+                          </w:rPr>
+                          <w:t>26</w:t>
+                        </w:r>
+                      </w:fldSimple>
+                      <w:r>
+                        <w:t xml:space="preserve"> </w:t>
+                      </w:r>
+                      <w:r>
+                        <w:t xml:space="preserve">Simulated vs Theoretical BER for </w:t>
+                      </w:r>
+                      <w:r>
+                        <w:t>16QAM</w:t>
+                      </w:r>
+                    </w:p>
+                  </w:txbxContent>
+                </v:textbox>
+                <w10:wrap type="through"/>
+              </v:shape>
+            </w:pict>
+          </mc:Fallback>
+        </mc:AlternateContent>
+      </w:r>
+      <w:r>
+        <w:rPr>
+          <w:noProof/>
+        </w:rPr>
+        <mc:AlternateContent>
+          <mc:Choice Requires="wps">
+            <w:drawing>
+              <wp:anchor distT="0" distB="0" distL="114300" distR="114300" simplePos="0" relativeHeight="251759616" behindDoc="0" locked="0" layoutInCell="1" allowOverlap="1" wp14:anchorId="2BDA37B6" wp14:editId="1AA5C1EA">
+                <wp:simplePos x="0" y="0"/>
+                <wp:positionH relativeFrom="column">
+                  <wp:posOffset>3213735</wp:posOffset>
+                </wp:positionH>
+                <wp:positionV relativeFrom="paragraph">
+                  <wp:posOffset>2520950</wp:posOffset>
+                </wp:positionV>
+                <wp:extent cx="3423920" cy="158750"/>
+                <wp:effectExtent l="0" t="0" r="5080" b="0"/>
+                <wp:wrapThrough wrapText="bothSides">
+                  <wp:wrapPolygon edited="0">
+                    <wp:start x="0" y="0"/>
+                    <wp:lineTo x="0" y="18144"/>
+                    <wp:lineTo x="21512" y="18144"/>
+                    <wp:lineTo x="21512" y="0"/>
+                    <wp:lineTo x="0" y="0"/>
+                  </wp:wrapPolygon>
+                </wp:wrapThrough>
+                <wp:docPr id="219" name="Text Box 219"/>
+                <wp:cNvGraphicFramePr/>
+                <a:graphic xmlns:a="http://schemas.openxmlformats.org/drawingml/2006/main">
+                  <a:graphicData uri="http://schemas.microsoft.com/office/word/2010/wordprocessingShape">
+                    <wps:wsp>
+                      <wps:cNvSpPr txBox="1"/>
+                      <wps:spPr>
+                        <a:xfrm>
+                          <a:off x="0" y="0"/>
+                          <a:ext cx="3423920" cy="158750"/>
+                        </a:xfrm>
+                        <a:prstGeom prst="rect">
+                          <a:avLst/>
+                        </a:prstGeom>
+                        <a:solidFill>
+                          <a:prstClr val="white"/>
+                        </a:solidFill>
+                        <a:ln>
+                          <a:noFill/>
+                        </a:ln>
+                      </wps:spPr>
+                      <wps:txbx>
+                        <w:txbxContent>
+                          <w:p>
+                            <w:pPr>
+                              <w:pStyle w:val="Caption"/>
+                              <w:rPr>
+                                <w:noProof/>
+                                <w:sz w:val="24"/>
+                                <w:szCs w:val="24"/>
+                                <w:lang w:bidi="ar-EG"/>
+                              </w:rPr>
+                            </w:pPr>
+                            <w:r>
+                              <w:t xml:space="preserve">Figure </w:t>
+                            </w:r>
+                            <w:fldSimple w:instr=" SEQ Figure \* ARABIC ">
+                              <w:r>
+                                <w:rPr>
+                                  <w:noProof/>
+                                </w:rPr>
+                                <w:t>27</w:t>
+                              </w:r>
+                            </w:fldSimple>
+                            <w:r>
+                              <w:t xml:space="preserve"> Simulated vs Theoretical BER for </w:t>
+                            </w:r>
+                            <w:r>
+                              <w:t>Q</w:t>
+                            </w:r>
+                            <w:r>
+                              <w:t>PSK</w:t>
+                            </w:r>
+                          </w:p>
+                        </w:txbxContent>
+                      </wps:txbx>
+                      <wps:bodyPr rot="0" spcFirstLastPara="0" vertOverflow="overflow" horzOverflow="overflow" vert="horz" wrap="square" lIns="0" tIns="0" rIns="0" bIns="0" numCol="1" spcCol="0" rtlCol="0" fromWordArt="0" anchor="t" anchorCtr="0" forceAA="0" compatLnSpc="1">
+                        <a:prstTxWarp prst="textNoShape">
+                          <a:avLst/>
+                        </a:prstTxWarp>
+                        <a:noAutofit/>
+                      </wps:bodyPr>
+                    </wps:wsp>
+                  </a:graphicData>
+                </a:graphic>
+                <wp14:sizeRelV relativeFrom="margin">
+                  <wp14:pctHeight>0</wp14:pctHeight>
+                </wp14:sizeRelV>
+              </wp:anchor>
+            </w:drawing>
+          </mc:Choice>
+          <mc:Fallback>
+            <w:pict>
+              <v:shape w14:anchorId="2BDA37B6" id="Text Box 219" o:spid="_x0000_s1056" type="#_x0000_t202" style="position:absolute;margin-left:253.05pt;margin-top:198.5pt;width:269.6pt;height:12.5pt;z-index:251759616;visibility:visible;mso-wrap-style:square;mso-height-percent:0;mso-wrap-distance-left:9pt;mso-wrap-distance-top:0;mso-wrap-distance-right:9pt;mso-wrap-distance-bottom:0;mso-position-horizontal:absolute;mso-position-horizontal-relative:text;mso-position-vertical:absolute;mso-position-vertical-relative:text;mso-height-percent:0;mso-height-relative:margin;v-text-anchor:top" o:gfxdata="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" stroked="f">
+                <v:textbox inset="0,0,0,0">
+                  <w:txbxContent>
+                    <w:p>
+                      <w:pPr>
+                        <w:pStyle w:val="Caption"/>
+                        <w:rPr>
+                          <w:noProof/>
+                          <w:sz w:val="24"/>
+                          <w:szCs w:val="24"/>
+                          <w:lang w:bidi="ar-EG"/>
+                        </w:rPr>
+                      </w:pPr>
+                      <w:r>
+                        <w:t xml:space="preserve">Figure </w:t>
+                      </w:r>
+                      <w:fldSimple w:instr=" SEQ Figure \* ARABIC ">
+                        <w:r>
+                          <w:rPr>
+                            <w:noProof/>
+                          </w:rPr>
+                          <w:t>27</w:t>
+                        </w:r>
+                      </w:fldSimple>
+                      <w:r>
+                        <w:t xml:space="preserve"> Simulated vs Theoretical BER for </w:t>
+                      </w:r>
+                      <w:r>
+                        <w:t>Q</w:t>
+                      </w:r>
+                      <w:r>
+                        <w:t>PSK</w:t>
+                      </w:r>
+                    </w:p>
+                  </w:txbxContent>
+                </v:textbox>
+                <w10:wrap type="through"/>
+              </v:shape>
+            </w:pict>
+          </mc:Fallback>
+        </mc:AlternateContent>
+      </w:r>
+      <w:r>
+        <w:rPr>
+          <w:noProof/>
+        </w:rPr>
+        <mc:AlternateContent>
+          <mc:Choice Requires="wps">
+            <w:drawing>
+              <wp:anchor distT="0" distB="0" distL="114300" distR="114300" simplePos="0" relativeHeight="251757568" behindDoc="0" locked="0" layoutInCell="1" allowOverlap="1" wp14:anchorId="19AF70C2" wp14:editId="485A713A">
+                <wp:simplePos x="0" y="0"/>
+                <wp:positionH relativeFrom="column">
+                  <wp:posOffset>-630555</wp:posOffset>
+                </wp:positionH>
+                <wp:positionV relativeFrom="paragraph">
+                  <wp:posOffset>2499995</wp:posOffset>
+                </wp:positionV>
+                <wp:extent cx="3422650" cy="179705"/>
+                <wp:effectExtent l="0" t="0" r="6350" b="0"/>
+                <wp:wrapThrough wrapText="bothSides">
+                  <wp:wrapPolygon edited="0">
+                    <wp:start x="0" y="0"/>
+                    <wp:lineTo x="0" y="18318"/>
+                    <wp:lineTo x="21520" y="18318"/>
+                    <wp:lineTo x="21520" y="0"/>
+                    <wp:lineTo x="0" y="0"/>
+                  </wp:wrapPolygon>
+                </wp:wrapThrough>
+                <wp:docPr id="218" name="Text Box 218"/>
+                <wp:cNvGraphicFramePr/>
+                <a:graphic xmlns:a="http://schemas.openxmlformats.org/drawingml/2006/main">
+                  <a:graphicData uri="http://schemas.microsoft.com/office/word/2010/wordprocessingShape">
+                    <wps:wsp>
+                      <wps:cNvSpPr txBox="1"/>
+                      <wps:spPr>
+                        <a:xfrm>
+                          <a:off x="0" y="0"/>
+                          <a:ext cx="3422650" cy="179705"/>
+                        </a:xfrm>
+                        <a:prstGeom prst="rect">
+                          <a:avLst/>
+                        </a:prstGeom>
+                        <a:solidFill>
+                          <a:prstClr val="white"/>
+                        </a:solidFill>
+                        <a:ln>
+                          <a:noFill/>
+                        </a:ln>
+                      </wps:spPr>
+                      <wps:txbx>
+                        <w:txbxContent>
+                          <w:p>
+                            <w:pPr>
+                              <w:pStyle w:val="Caption"/>
+                              <w:rPr>
+                                <w:noProof/>
+                                <w:sz w:val="24"/>
+                                <w:szCs w:val="24"/>
+                                <w:lang w:bidi="ar-EG"/>
+                              </w:rPr>
+                            </w:pPr>
+                            <w:r>
+                              <w:t xml:space="preserve">Figure </w:t>
+                            </w:r>
+                            <w:fldSimple w:instr=" SEQ Figure \* ARABIC ">
+                              <w:r>
+                                <w:rPr>
+                                  <w:noProof/>
+                                </w:rPr>
+                                <w:t>28</w:t>
+                              </w:r>
+                            </w:fldSimple>
+                            <w:r>
+                              <w:t xml:space="preserve"> </w:t>
+                            </w:r>
+                            <w:r>
+                              <w:t xml:space="preserve"> Simulated vs Theoretical BER for BPSK</w:t>
+                            </w:r>
+                          </w:p>
+                        </w:txbxContent>
+                      </wps:txbx>
+                      <wps:bodyPr rot="0" spcFirstLastPara="0" vertOverflow="overflow" horzOverflow="overflow" vert="horz" wrap="square" lIns="0" tIns="0" rIns="0" bIns="0" numCol="1" spcCol="0" rtlCol="0" fromWordArt="0" anchor="t" anchorCtr="0" forceAA="0" compatLnSpc="1">
+                        <a:prstTxWarp prst="textNoShape">
+                          <a:avLst/>
+                        </a:prstTxWarp>
+                        <a:noAutofit/>
+                      </wps:bodyPr>
+                    </wps:wsp>
+                  </a:graphicData>
+                </a:graphic>
+                <wp14:sizeRelV relativeFrom="margin">
+                  <wp14:pctHeight>0</wp14:pctHeight>
+                </wp14:sizeRelV>
+              </wp:anchor>
+            </w:drawing>
+          </mc:Choice>
+          <mc:Fallback>
+            <w:pict>
+              <v:shape w14:anchorId="19AF70C2" id="Text Box 218" o:spid="_x0000_s1057" type="#_x0000_t202" style="position:absolute;margin-left:-49.65pt;margin-top:196.85pt;width:269.5pt;height:14.15pt;z-index:251757568;visibility:visible;mso-wrap-style:square;mso-height-percent:0;mso-wrap-distance-left:9pt;mso-wrap-distance-top:0;mso-wrap-distance-right:9pt;mso-wrap-distance-bottom:0;mso-position-horizontal:absolute;mso-position-horizontal-relative:text;mso-position-vertical:absolute;mso-position-vertical-relative:text;mso-height-percent:0;mso-height-relative:margin;v-text-anchor:top" o:gfxdata="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" stroked="f">
+                <v:textbox inset="0,0,0,0">
+                  <w:txbxContent>
+                    <w:p>
+                      <w:pPr>
+                        <w:pStyle w:val="Caption"/>
+                        <w:rPr>
+                          <w:noProof/>
+                          <w:sz w:val="24"/>
+                          <w:szCs w:val="24"/>
+                          <w:lang w:bidi="ar-EG"/>
+                        </w:rPr>
+                      </w:pPr>
+                      <w:r>
+                        <w:t xml:space="preserve">Figure </w:t>
+                      </w:r>
+                      <w:fldSimple w:instr=" SEQ Figure \* ARABIC ">
+                        <w:r>
+                          <w:rPr>
+                            <w:noProof/>
+                          </w:rPr>
+                          <w:t>28</w:t>
+                        </w:r>
+                      </w:fldSimple>
+                      <w:r>
+                        <w:t xml:space="preserve"> </w:t>
+                      </w:r>
+                      <w:r>
+                        <w:t xml:space="preserve"> Simulated vs Theoretical BER for BPSK</w:t>
+                      </w:r>
+                    </w:p>
+                  </w:txbxContent>
+                </v:textbox>
+                <w10:wrap type="through"/>
+              </v:shape>
+            </w:pict>
+          </mc:Fallback>
+        </mc:AlternateContent>
+      </w:r>
+      <w:r>
+        <w:rPr>
+          <w:lang w:bidi="ar-EG"/>
+        </w:rPr>
+        <w:t>Task 1</w:t>
+      </w:r>
+    </w:p>
+    <w:p>
+      <w:pPr>
+        <w:rPr>
+          <w:lang w:bidi="ar-EG"/>
+        </w:rPr>
+      </w:pPr>
+      <w:r>
+        <w:rPr>
+          <w:noProof/>
+          <w:lang w:bidi="ar-EG"/>
+        </w:rPr>
+        <w:drawing>
+          <wp:anchor distT="0" distB="0" distL="114300" distR="114300" simplePos="0" relativeHeight="251752448" behindDoc="0" locked="0" layoutInCell="1" allowOverlap="1" wp14:anchorId="0E018655" wp14:editId="4BD09C07">
+            <wp:simplePos x="0" y="0"/>
+            <wp:positionH relativeFrom="margin">
+              <wp:posOffset>495300</wp:posOffset>
+            </wp:positionH>
+            <wp:positionV relativeFrom="paragraph">
+              <wp:posOffset>4749165</wp:posOffset>
+            </wp:positionV>
+            <wp:extent cx="4953000" cy="2870200"/>
+            <wp:effectExtent l="19050" t="19050" r="19050" b="25400"/>
+            <wp:wrapThrough wrapText="bothSides">
+              <wp:wrapPolygon edited="0">
+                <wp:start x="-83" y="-143"/>
+                <wp:lineTo x="-83" y="21648"/>
+                <wp:lineTo x="21600" y="21648"/>
+                <wp:lineTo x="21600" y="-143"/>
+                <wp:lineTo x="-83" y="-143"/>
+              </wp:wrapPolygon>
+            </wp:wrapThrough>
+            <wp:docPr id="214" name="Picture 214"/>
+            <wp:cNvGraphicFramePr>
+              <a:graphicFrameLocks xmlns:a="http://schemas.openxmlformats.org/drawingml/2006/main" noChangeAspect="1"/>
+            </wp:cNvGraphicFramePr>
+            <a:graphic xmlns:a="http://schemas.openxmlformats.org/drawingml/2006/main">
+              <a:graphicData uri="http://schemas.openxmlformats.org/drawingml/2006/picture">
+                <pic:pic xmlns:pic="http://schemas.openxmlformats.org/drawingml/2006/picture">
+                  <pic:nvPicPr>
+                    <pic:cNvPr id="214" name="BER_ALL.png"/>
+                    <pic:cNvPicPr/>
+                  </pic:nvPicPr>
+                  <pic:blipFill rotWithShape="1">
+                    <a:blip r:embed="rId28" cstate="print">
+                      <a:extLst>
+                        <a:ext uri="{28A0092B-C50C-407E-A947-70E740481C1C}">
+                          <a14:useLocalDpi xmlns:a14="http://schemas.microsoft.com/office/drawing/2010/main" val="0"/>
+                        </a:ext>
+                      </a:extLst>
+                    </a:blip>
+                    <a:srcRect l="8689" t="2496" r="7971" b="3474"/>
+                    <a:stretch/>
+                  </pic:blipFill>
+                  <pic:spPr bwMode="auto">
+                    <a:xfrm>
+                      <a:off x="0" y="0"/>
+                      <a:ext cx="4953000" cy="2870200"/>
+                    </a:xfrm>
+                    <a:prstGeom prst="rect">
+                      <a:avLst/>
+                    </a:prstGeom>
+                    <a:ln w="9525" cap="flat" cmpd="sng" algn="ctr">
+                      <a:solidFill>
+                        <a:sysClr val="windowText" lastClr="000000"/>
+                      </a:solidFill>
+                      <a:prstDash val="solid"/>
+                      <a:round/>
+                      <a:headEnd type="none" w="med" len="med"/>
+                      <a:tailEnd type="none" w="med" len="med"/>
+                    </a:ln>
+                    <a:extLst>
+                      <a:ext uri="{53640926-AAD7-44D8-BBD7-CCE9431645EC}">
+                        <a14:shadowObscured xmlns:a14="http://schemas.microsoft.com/office/drawing/2010/main"/>
+                      </a:ext>
+                    </a:extLst>
+                  </pic:spPr>
+                </pic:pic>
+              </a:graphicData>
+            </a:graphic>
+            <wp14:sizeRelH relativeFrom="margin">
+              <wp14:pctWidth>0</wp14:pctWidth>
+            </wp14:sizeRelH>
+            <wp14:sizeRelV relativeFrom="margin">
+              <wp14:pctHeight>0</wp14:pctHeight>
+            </wp14:sizeRelV>
+          </wp:anchor>
+        </w:drawing>
+      </w:r>
+      <w:r>
+        <w:rPr>
+          <w:noProof/>
+          <w:lang w:bidi="ar-EG"/>
+        </w:rPr>
+        <w:drawing>
+          <wp:anchor distT="0" distB="0" distL="114300" distR="114300" simplePos="0" relativeHeight="251754496" behindDoc="0" locked="0" layoutInCell="1" allowOverlap="1" wp14:anchorId="435FE149" wp14:editId="771969A4">
+            <wp:simplePos x="0" y="0"/>
+            <wp:positionH relativeFrom="column">
+              <wp:posOffset>3148965</wp:posOffset>
+            </wp:positionH>
+            <wp:positionV relativeFrom="paragraph">
+              <wp:posOffset>2455545</wp:posOffset>
+            </wp:positionV>
+            <wp:extent cx="3466465" cy="1990725"/>
+            <wp:effectExtent l="19050" t="19050" r="19685" b="28575"/>
+            <wp:wrapThrough wrapText="bothSides">
+              <wp:wrapPolygon edited="0">
+                <wp:start x="-119" y="-207"/>
+                <wp:lineTo x="-119" y="21703"/>
+                <wp:lineTo x="21604" y="21703"/>
+                <wp:lineTo x="21604" y="-207"/>
+                <wp:lineTo x="-119" y="-207"/>
+              </wp:wrapPolygon>
+            </wp:wrapThrough>
+            <wp:docPr id="212" name="Picture 212"/>
+            <wp:cNvGraphicFramePr>
+              <a:graphicFrameLocks xmlns:a="http://schemas.openxmlformats.org/drawingml/2006/main" noChangeAspect="1"/>
+            </wp:cNvGraphicFramePr>
+            <a:graphic xmlns:a="http://schemas.openxmlformats.org/drawingml/2006/main">
+              <a:graphicData uri="http://schemas.openxmlformats.org/drawingml/2006/picture">
+                <pic:pic xmlns:pic="http://schemas.openxmlformats.org/drawingml/2006/picture">
+                  <pic:nvPicPr>
+                    <pic:cNvPr id="212" name="BER_8PSK.png"/>
+                    <pic:cNvPicPr/>
+                  </pic:nvPicPr>
+                  <pic:blipFill rotWithShape="1">
+                    <a:blip r:embed="rId29" cstate="print">
+                      <a:extLst>
+                        <a:ext uri="{28A0092B-C50C-407E-A947-70E740481C1C}">
+                          <a14:useLocalDpi xmlns:a14="http://schemas.microsoft.com/office/drawing/2010/main" val="0"/>
+                        </a:ext>
+                      </a:extLst>
+                    </a:blip>
+                    <a:srcRect l="8689" t="3051" r="7971" b="3752"/>
+                    <a:stretch/>
+                  </pic:blipFill>
+                  <pic:spPr bwMode="auto">
+                    <a:xfrm>
+                      <a:off x="0" y="0"/>
+                      <a:ext cx="3466465" cy="1990725"/>
+                    </a:xfrm>
+                    <a:prstGeom prst="rect">
+                      <a:avLst/>
+                    </a:prstGeom>
+                    <a:ln w="9525" cap="flat" cmpd="sng" algn="ctr">
+                      <a:solidFill>
+                        <a:sysClr val="windowText" lastClr="000000"/>
+                      </a:solidFill>
+                      <a:prstDash val="solid"/>
+                      <a:round/>
+                      <a:headEnd type="none" w="med" len="med"/>
+                      <a:tailEnd type="none" w="med" len="med"/>
+                    </a:ln>
+                    <a:extLst>
+                      <a:ext uri="{53640926-AAD7-44D8-BBD7-CCE9431645EC}">
+                        <a14:shadowObscured xmlns:a14="http://schemas.microsoft.com/office/drawing/2010/main"/>
+                      </a:ext>
+                    </a:extLst>
+                  </pic:spPr>
+                </pic:pic>
+              </a:graphicData>
+            </a:graphic>
+            <wp14:sizeRelH relativeFrom="margin">
+              <wp14:pctWidth>0</wp14:pctWidth>
+            </wp14:sizeRelH>
+            <wp14:sizeRelV relativeFrom="margin">
+              <wp14:pctHeight>0</wp14:pctHeight>
+            </wp14:sizeRelV>
+          </wp:anchor>
+        </w:drawing>
+      </w:r>
+      <w:r>
+        <w:rPr>
+          <w:noProof/>
+          <w:lang w:bidi="ar-EG"/>
+        </w:rPr>
+        <w:drawing>
+          <wp:anchor distT="0" distB="0" distL="114300" distR="114300" simplePos="0" relativeHeight="251755520" behindDoc="0" locked="0" layoutInCell="1" allowOverlap="1" wp14:anchorId="5A6C5969" wp14:editId="5EB8178B">
+            <wp:simplePos x="0" y="0"/>
+            <wp:positionH relativeFrom="margin">
+              <wp:posOffset>3215640</wp:posOffset>
+            </wp:positionH>
+            <wp:positionV relativeFrom="paragraph">
+              <wp:posOffset>181610</wp:posOffset>
+            </wp:positionV>
+            <wp:extent cx="3423920" cy="1991995"/>
+            <wp:effectExtent l="19050" t="19050" r="24130" b="27305"/>
+            <wp:wrapThrough wrapText="bothSides">
+              <wp:wrapPolygon edited="0">
+                <wp:start x="-120" y="-207"/>
+                <wp:lineTo x="-120" y="21690"/>
+                <wp:lineTo x="21632" y="21690"/>
+                <wp:lineTo x="21632" y="-207"/>
+                <wp:lineTo x="-120" y="-207"/>
+              </wp:wrapPolygon>
+            </wp:wrapThrough>
+            <wp:docPr id="216" name="Picture 216"/>
+            <wp:cNvGraphicFramePr>
+              <a:graphicFrameLocks xmlns:a="http://schemas.openxmlformats.org/drawingml/2006/main" noChangeAspect="1"/>
+            </wp:cNvGraphicFramePr>
+            <a:graphic xmlns:a="http://schemas.openxmlformats.org/drawingml/2006/main">
+              <a:graphicData uri="http://schemas.openxmlformats.org/drawingml/2006/picture">
+                <pic:pic xmlns:pic="http://schemas.openxmlformats.org/drawingml/2006/picture">
+                  <pic:nvPicPr>
+                    <pic:cNvPr id="216" name="BER_QPSK.png"/>
+                    <pic:cNvPicPr/>
+                  </pic:nvPicPr>
+                  <pic:blipFill rotWithShape="1">
+                    <a:blip r:embed="rId30" cstate="print">
+                      <a:extLst>
+                        <a:ext uri="{28A0092B-C50C-407E-A947-70E740481C1C}">
+                          <a14:useLocalDpi xmlns:a14="http://schemas.microsoft.com/office/drawing/2010/main" val="0"/>
+                        </a:ext>
+                      </a:extLst>
+                    </a:blip>
+                    <a:srcRect l="8405" t="2774" r="8401" b="2920"/>
+                    <a:stretch/>
+                  </pic:blipFill>
+                  <pic:spPr bwMode="auto">
+                    <a:xfrm>
+                      <a:off x="0" y="0"/>
+                      <a:ext cx="3423920" cy="1991995"/>
+                    </a:xfrm>
+                    <a:prstGeom prst="rect">
+                      <a:avLst/>
+                    </a:prstGeom>
+                    <a:ln w="9525" cap="flat" cmpd="sng" algn="ctr">
+                      <a:solidFill>
+                        <a:sysClr val="windowText" lastClr="000000"/>
+                      </a:solidFill>
+                      <a:prstDash val="solid"/>
+                      <a:round/>
+                      <a:headEnd type="none" w="med" len="med"/>
+                      <a:tailEnd type="none" w="med" len="med"/>
+                    </a:ln>
+                    <a:extLst>
+                      <a:ext uri="{53640926-AAD7-44D8-BBD7-CCE9431645EC}">
+                        <a14:shadowObscured xmlns:a14="http://schemas.microsoft.com/office/drawing/2010/main"/>
+                      </a:ext>
+                    </a:extLst>
+                  </pic:spPr>
+                </pic:pic>
+              </a:graphicData>
+            </a:graphic>
+            <wp14:sizeRelH relativeFrom="margin">
+              <wp14:pctWidth>0</wp14:pctWidth>
+            </wp14:sizeRelH>
+            <wp14:sizeRelV relativeFrom="margin">
+              <wp14:pctHeight>0</wp14:pctHeight>
+            </wp14:sizeRelV>
+          </wp:anchor>
+        </w:drawing>
+      </w:r>
+      <w:r>
+        <w:rPr>
+          <w:noProof/>
+          <w:lang w:bidi="ar-EG"/>
+        </w:rPr>
+        <w:drawing>
+          <wp:anchor distT="0" distB="0" distL="114300" distR="114300" simplePos="0" relativeHeight="251751424" behindDoc="0" locked="0" layoutInCell="1" allowOverlap="1" wp14:anchorId="13C9A532" wp14:editId="302F90D6">
+            <wp:simplePos x="0" y="0"/>
+            <wp:positionH relativeFrom="margin">
+              <wp:posOffset>-632460</wp:posOffset>
+            </wp:positionH>
+            <wp:positionV relativeFrom="paragraph">
+              <wp:posOffset>192405</wp:posOffset>
+            </wp:positionV>
+            <wp:extent cx="3422650" cy="1957705"/>
+            <wp:effectExtent l="19050" t="19050" r="25400" b="23495"/>
+            <wp:wrapThrough wrapText="bothSides">
+              <wp:wrapPolygon edited="0">
+                <wp:start x="-120" y="-210"/>
+                <wp:lineTo x="-120" y="21649"/>
+                <wp:lineTo x="21640" y="21649"/>
+                <wp:lineTo x="21640" y="-210"/>
+                <wp:lineTo x="-120" y="-210"/>
+              </wp:wrapPolygon>
+            </wp:wrapThrough>
+            <wp:docPr id="215" name="Picture 215"/>
+            <wp:cNvGraphicFramePr>
+              <a:graphicFrameLocks xmlns:a="http://schemas.openxmlformats.org/drawingml/2006/main" noChangeAspect="1"/>
+            </wp:cNvGraphicFramePr>
+            <a:graphic xmlns:a="http://schemas.openxmlformats.org/drawingml/2006/main">
+              <a:graphicData uri="http://schemas.openxmlformats.org/drawingml/2006/picture">
+                <pic:pic xmlns:pic="http://schemas.openxmlformats.org/drawingml/2006/picture">
+                  <pic:nvPicPr>
+                    <pic:cNvPr id="215" name="BER_BPSK.png"/>
+                    <pic:cNvPicPr/>
+                  </pic:nvPicPr>
+                  <pic:blipFill rotWithShape="1">
+                    <a:blip r:embed="rId31" cstate="print">
+                      <a:extLst>
+                        <a:ext uri="{28A0092B-C50C-407E-A947-70E740481C1C}">
+                          <a14:useLocalDpi xmlns:a14="http://schemas.microsoft.com/office/drawing/2010/main" val="0"/>
+                        </a:ext>
+                      </a:extLst>
+                    </a:blip>
+                    <a:srcRect l="8832" t="2773" r="7262" b="3738"/>
+                    <a:stretch/>
+                  </pic:blipFill>
+                  <pic:spPr bwMode="auto">
+                    <a:xfrm>
+                      <a:off x="0" y="0"/>
+                      <a:ext cx="3422650" cy="1957705"/>
+                    </a:xfrm>
+                    <a:prstGeom prst="rect">
+                      <a:avLst/>
+                    </a:prstGeom>
+                    <a:ln w="9525" cap="flat" cmpd="sng" algn="ctr">
+                      <a:solidFill>
+                        <a:sysClr val="windowText" lastClr="000000"/>
+                      </a:solidFill>
+                      <a:prstDash val="solid"/>
+                      <a:round/>
+                      <a:headEnd type="none" w="med" len="med"/>
+                      <a:tailEnd type="none" w="med" len="med"/>
+                    </a:ln>
+                    <a:extLst>
+                      <a:ext uri="{53640926-AAD7-44D8-BBD7-CCE9431645EC}">
+                        <a14:shadowObscured xmlns:a14="http://schemas.microsoft.com/office/drawing/2010/main"/>
+                      </a:ext>
+                    </a:extLst>
+                  </pic:spPr>
+                </pic:pic>
+              </a:graphicData>
+            </a:graphic>
+            <wp14:sizeRelH relativeFrom="margin">
+              <wp14:pctWidth>0</wp14:pctWidth>
+            </wp14:sizeRelH>
+            <wp14:sizeRelV relativeFrom="margin">
+              <wp14:pctHeight>0</wp14:pctHeight>
+            </wp14:sizeRelV>
+          </wp:anchor>
+        </w:drawing>
+      </w:r>
+      <w:r>
+        <w:rPr>
+          <w:noProof/>
+          <w:lang w:bidi="ar-EG"/>
+        </w:rPr>
+        <w:drawing>
+          <wp:anchor distT="0" distB="0" distL="114300" distR="114300" simplePos="0" relativeHeight="251753472" behindDoc="0" locked="0" layoutInCell="1" allowOverlap="1" wp14:anchorId="473C7B69" wp14:editId="44A5E5B3">
+            <wp:simplePos x="0" y="0"/>
+            <wp:positionH relativeFrom="column">
+              <wp:posOffset>-678180</wp:posOffset>
+            </wp:positionH>
+            <wp:positionV relativeFrom="paragraph">
+              <wp:posOffset>2467610</wp:posOffset>
+            </wp:positionV>
+            <wp:extent cx="3466465" cy="2005330"/>
+            <wp:effectExtent l="19050" t="19050" r="19685" b="13970"/>
+            <wp:wrapThrough wrapText="bothSides">
+              <wp:wrapPolygon edited="0">
+                <wp:start x="-119" y="-205"/>
+                <wp:lineTo x="-119" y="21545"/>
+                <wp:lineTo x="21604" y="21545"/>
+                <wp:lineTo x="21604" y="-205"/>
+                <wp:lineTo x="-119" y="-205"/>
+              </wp:wrapPolygon>
+            </wp:wrapThrough>
+            <wp:docPr id="213" name="Picture 213"/>
+            <wp:cNvGraphicFramePr>
+              <a:graphicFrameLocks xmlns:a="http://schemas.openxmlformats.org/drawingml/2006/main" noChangeAspect="1"/>
+            </wp:cNvGraphicFramePr>
+            <a:graphic xmlns:a="http://schemas.openxmlformats.org/drawingml/2006/main">
+              <a:graphicData uri="http://schemas.openxmlformats.org/drawingml/2006/picture">
+                <pic:pic xmlns:pic="http://schemas.openxmlformats.org/drawingml/2006/picture">
+                  <pic:nvPicPr>
+                    <pic:cNvPr id="213" name="BER_16QAM.png"/>
+                    <pic:cNvPicPr/>
+                  </pic:nvPicPr>
+                  <pic:blipFill rotWithShape="1">
+                    <a:blip r:embed="rId32" cstate="print">
+                      <a:extLst>
+                        <a:ext uri="{28A0092B-C50C-407E-A947-70E740481C1C}">
+                          <a14:useLocalDpi xmlns:a14="http://schemas.microsoft.com/office/drawing/2010/main" val="0"/>
+                        </a:ext>
+                      </a:extLst>
+                    </a:blip>
+                    <a:srcRect l="8547" t="2496" r="7977" b="3474"/>
+                    <a:stretch/>
+                  </pic:blipFill>
+                  <pic:spPr bwMode="auto">
+                    <a:xfrm>
+                      <a:off x="0" y="0"/>
+                      <a:ext cx="3466465" cy="2005330"/>
+                    </a:xfrm>
+                    <a:prstGeom prst="rect">
+                      <a:avLst/>
+                    </a:prstGeom>
+                    <a:ln w="9525" cap="flat" cmpd="sng" algn="ctr">
+                      <a:solidFill>
+                        <a:sysClr val="windowText" lastClr="000000"/>
+                      </a:solidFill>
+                      <a:prstDash val="solid"/>
+                      <a:round/>
+                      <a:headEnd type="none" w="med" len="med"/>
+                      <a:tailEnd type="none" w="med" len="med"/>
+                    </a:ln>
+                    <a:extLst>
+                      <a:ext uri="{53640926-AAD7-44D8-BBD7-CCE9431645EC}">
+                        <a14:shadowObscured xmlns:a14="http://schemas.microsoft.com/office/drawing/2010/main"/>
+                      </a:ext>
+                    </a:extLst>
+                  </pic:spPr>
+                </pic:pic>
+              </a:graphicData>
+            </a:graphic>
+            <wp14:sizeRelH relativeFrom="margin">
+              <wp14:pctWidth>0</wp14:pctWidth>
+            </wp14:sizeRelH>
+            <wp14:sizeRelV relativeFrom="margin">
+              <wp14:pctHeight>0</wp14:pctHeight>
+            </wp14:sizeRelV>
+          </wp:anchor>
+        </w:drawing>
+      </w:r>
+    </w:p>
+    <w:p>
+      <w:pPr>
+        <w:rPr>
+          <w:lang w:bidi="ar-EG"/>
+        </w:rPr>
+      </w:pPr>
+    </w:p>
+    <w:p>
+      <w:pPr>
+        <w:rPr>
+          <w:lang w:bidi="ar-EG"/>
+        </w:rPr>
+      </w:pPr>
+    </w:p>
+    <w:p>
+      <w:pPr>
+        <w:rPr>
+          <w:lang w:bidi="ar-EG"/>
+        </w:rPr>
+      </w:pPr>
+    </w:p>
+    <w:p>
+      <w:pPr>
+        <w:rPr>
+          <w:lang w:bidi="ar-EG"/>
+        </w:rPr>
+      </w:pPr>
+    </w:p>
+    <w:p>
+      <w:pPr>
+        <w:rPr>
+          <w:lang w:bidi="ar-EG"/>
+        </w:rPr>
+      </w:pPr>
+    </w:p>
+    <w:p>
+      <w:pPr>
+        <w:rPr>
+          <w:lang w:bidi="ar-EG"/>
+        </w:rPr>
+      </w:pPr>
+    </w:p>
+    <w:p>
+      <w:pPr>
+        <w:rPr>
+          <w:lang w:bidi="ar-EG"/>
+        </w:rPr>
+      </w:pPr>
+    </w:p>
+    <w:p>
+      <w:pPr>
+        <w:rPr>
+          <w:lang w:bidi="ar-EG"/>
+        </w:rPr>
+      </w:pPr>
+    </w:p>
+    <w:p>
+      <w:pPr>
+        <w:rPr>
+          <w:lang w:bidi="ar-EG"/>
+        </w:rPr>
+      </w:pPr>
+    </w:p>
+    <w:p>
+      <w:pPr>
+        <w:rPr>
+          <w:lang w:bidi="ar-EG"/>
+        </w:rPr>
+      </w:pPr>
+      <w:r>
+        <w:rPr>
+          <w:noProof/>
+        </w:rPr>
+        <mc:AlternateContent>
+          <mc:Choice Requires="wps">
+            <w:drawing>
+              <wp:anchor distT="0" distB="0" distL="114300" distR="114300" simplePos="0" relativeHeight="251765760" behindDoc="0" locked="0" layoutInCell="1" allowOverlap="1" wp14:anchorId="763C2D1D" wp14:editId="03A40164">
+                <wp:simplePos x="0" y="0"/>
+                <wp:positionH relativeFrom="column">
+                  <wp:posOffset>498475</wp:posOffset>
+                </wp:positionH>
+                <wp:positionV relativeFrom="paragraph">
+                  <wp:posOffset>20378</wp:posOffset>
+                </wp:positionV>
+                <wp:extent cx="4953000" cy="158750"/>
+                <wp:effectExtent l="0" t="0" r="0" b="0"/>
+                <wp:wrapThrough wrapText="bothSides">
+                  <wp:wrapPolygon edited="0">
+                    <wp:start x="0" y="0"/>
+                    <wp:lineTo x="0" y="18144"/>
+                    <wp:lineTo x="21517" y="18144"/>
+                    <wp:lineTo x="21517" y="0"/>
+                    <wp:lineTo x="0" y="0"/>
+                  </wp:wrapPolygon>
+                </wp:wrapThrough>
+                <wp:docPr id="222" name="Text Box 222"/>
+                <wp:cNvGraphicFramePr/>
+                <a:graphic xmlns:a="http://schemas.openxmlformats.org/drawingml/2006/main">
+                  <a:graphicData uri="http://schemas.microsoft.com/office/word/2010/wordprocessingShape">
+                    <wps:wsp>
+                      <wps:cNvSpPr txBox="1"/>
+                      <wps:spPr>
+                        <a:xfrm>
+                          <a:off x="0" y="0"/>
+                          <a:ext cx="4953000" cy="158750"/>
+                        </a:xfrm>
+                        <a:prstGeom prst="rect">
+                          <a:avLst/>
+                        </a:prstGeom>
+                        <a:solidFill>
+                          <a:prstClr val="white"/>
+                        </a:solidFill>
+                        <a:ln>
+                          <a:noFill/>
+                        </a:ln>
+                      </wps:spPr>
+                      <wps:txbx>
+                        <w:txbxContent>
+                          <w:p>
+                            <w:pPr>
+                              <w:pStyle w:val="Caption"/>
+                              <w:rPr>
+                                <w:noProof/>
+                                <w:sz w:val="24"/>
+                                <w:szCs w:val="24"/>
+                                <w:lang w:bidi="ar-EG"/>
+                              </w:rPr>
+                            </w:pPr>
+                            <w:r>
+                              <w:t xml:space="preserve">Figure </w:t>
+                            </w:r>
+                            <w:fldSimple w:instr=" SEQ Figure \* ARABIC ">
+                              <w:r>
+                                <w:rPr>
+                                  <w:noProof/>
+                                </w:rPr>
+                                <w:t>29</w:t>
+                              </w:r>
+                            </w:fldSimple>
+                            <w:r>
+                              <w:t xml:space="preserve"> Simulated and </w:t>
+                            </w:r>
+                            <w:proofErr w:type="spellStart"/>
+                            <w:r>
+                              <w:t>Theoritical</w:t>
+                            </w:r>
+                            <w:proofErr w:type="spellEnd"/>
+                            <w:r>
+                              <w:t xml:space="preserve"> BER for BPSK, QPSK, 8PSK and 16QAM</w:t>
+                            </w:r>
+                          </w:p>
+                        </w:txbxContent>
+                      </wps:txbx>
+                      <wps:bodyPr rot="0" spcFirstLastPara="0" vertOverflow="overflow" horzOverflow="overflow" vert="horz" wrap="square" lIns="0" tIns="0" rIns="0" bIns="0" numCol="1" spcCol="0" rtlCol="0" fromWordArt="0" anchor="t" anchorCtr="0" forceAA="0" compatLnSpc="1">
+                        <a:prstTxWarp prst="textNoShape">
+                          <a:avLst/>
+                        </a:prstTxWarp>
+                        <a:noAutofit/>
+                      </wps:bodyPr>
+                    </wps:wsp>
+                  </a:graphicData>
+                </a:graphic>
+                <wp14:sizeRelV relativeFrom="margin">
+                  <wp14:pctHeight>0</wp14:pctHeight>
+                </wp14:sizeRelV>
+              </wp:anchor>
+            </w:drawing>
+          </mc:Choice>
+          <mc:Fallback>
+            <w:pict>
+              <v:shape w14:anchorId="763C2D1D" id="Text Box 222" o:spid="_x0000_s1058" type="#_x0000_t202" style="position:absolute;margin-left:39.25pt;margin-top:1.6pt;width:390pt;height:12.5pt;z-index:251765760;visibility:visible;mso-wrap-style:square;mso-height-percent:0;mso-wrap-distance-left:9pt;mso-wrap-distance-top:0;mso-wrap-distance-right:9pt;mso-wrap-distance-bottom:0;mso-position-horizontal:absolute;mso-position-horizontal-relative:text;mso-position-vertical:absolute;mso-position-vertical-relative:text;mso-height-percent:0;mso-height-relative:margin;v-text-anchor:top" o:gfxdata="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" stroked="f">
+                <v:textbox inset="0,0,0,0">
+                  <w:txbxContent>
+                    <w:p>
+                      <w:pPr>
+                        <w:pStyle w:val="Caption"/>
+                        <w:rPr>
+                          <w:noProof/>
+                          <w:sz w:val="24"/>
+                          <w:szCs w:val="24"/>
+                          <w:lang w:bidi="ar-EG"/>
+                        </w:rPr>
+                      </w:pPr>
+                      <w:r>
+                        <w:t xml:space="preserve">Figure </w:t>
+                      </w:r>
+                      <w:fldSimple w:instr=" SEQ Figure \* ARABIC ">
+                        <w:r>
+                          <w:rPr>
+                            <w:noProof/>
+                          </w:rPr>
+                          <w:t>29</w:t>
+                        </w:r>
+                      </w:fldSimple>
+                      <w:r>
+                        <w:t xml:space="preserve"> Simulated and </w:t>
+                      </w:r>
+                      <w:proofErr w:type="spellStart"/>
+                      <w:r>
+                        <w:t>Theoritical</w:t>
+                      </w:r>
+                      <w:proofErr w:type="spellEnd"/>
+                      <w:r>
+                        <w:t xml:space="preserve"> BER for BPSK, QPSK, 8PSK and 16QAM</w:t>
+                      </w:r>
+                    </w:p>
+                  </w:txbxContent>
+                </v:textbox>
+                <w10:wrap type="through"/>
+              </v:shape>
+            </w:pict>
+          </mc:Fallback>
+        </mc:AlternateContent>
+      </w:r>
+    </w:p>
+    <w:p>
+      <w:pPr>
+        <w:rPr>
+          <w:lang w:bidi="ar-EG"/>
+        </w:rPr>
+      </w:pPr>
+      <w:r>
+        <w:rPr>
+          <w:lang w:bidi="ar-EG"/>
+        </w:rPr>
+        <w:lastRenderedPageBreak/>
+        <w:t>Task 2</w:t>
+      </w:r>
+    </w:p>
+    <w:p>
+      <w:pPr>
+        <w:rPr>
+          <w:lang w:bidi="ar-EG"/>
+        </w:rPr>
+      </w:pPr>
+      <w:r>
+        <w:rPr>
+          <w:noProof/>
+          <w:lang w:bidi="ar-EG"/>
+        </w:rPr>
+        <w:drawing>
+          <wp:anchor distT="0" distB="0" distL="114300" distR="114300" simplePos="0" relativeHeight="251766784" behindDoc="0" locked="0" layoutInCell="1" allowOverlap="1" wp14:anchorId="556B9624" wp14:editId="02CBF4BD">
+            <wp:simplePos x="0" y="0"/>
+            <wp:positionH relativeFrom="margin">
+              <wp:posOffset>1590675</wp:posOffset>
+            </wp:positionH>
+            <wp:positionV relativeFrom="paragraph">
+              <wp:posOffset>234084</wp:posOffset>
+            </wp:positionV>
+            <wp:extent cx="2763378" cy="2693901"/>
+            <wp:effectExtent l="19050" t="19050" r="18415" b="11430"/>
+            <wp:wrapThrough wrapText="bothSides">
+              <wp:wrapPolygon edited="0">
+                <wp:start x="-149" y="-153"/>
+                <wp:lineTo x="-149" y="21539"/>
+                <wp:lineTo x="21595" y="21539"/>
+                <wp:lineTo x="21595" y="-153"/>
+                <wp:lineTo x="-149" y="-153"/>
+              </wp:wrapPolygon>
+            </wp:wrapThrough>
+            <wp:docPr id="223" name="Picture 223"/>
+            <wp:cNvGraphicFramePr>
+              <a:graphicFrameLocks xmlns:a="http://schemas.openxmlformats.org/drawingml/2006/main" noChangeAspect="1"/>
+            </wp:cNvGraphicFramePr>
+            <a:graphic xmlns:a="http://schemas.openxmlformats.org/drawingml/2006/main">
+              <a:graphicData uri="http://schemas.openxmlformats.org/drawingml/2006/picture">
+                <pic:pic xmlns:pic="http://schemas.openxmlformats.org/drawingml/2006/picture">
+                  <pic:nvPicPr>
+                    <pic:cNvPr id="223" name="QPSKNG_Const.png"/>
+                    <pic:cNvPicPr/>
+                  </pic:nvPicPr>
+                  <pic:blipFill rotWithShape="1">
+                    <a:blip r:embed="rId33" cstate="print">
+                      <a:extLst>
+                        <a:ext uri="{28A0092B-C50C-407E-A947-70E740481C1C}">
+                          <a14:useLocalDpi xmlns:a14="http://schemas.microsoft.com/office/drawing/2010/main" val="0"/>
+                        </a:ext>
+                      </a:extLst>
+                    </a:blip>
+                    <a:srcRect l="27740" t="3405" r="25752" b="8315"/>
+                    <a:stretch/>
+                  </pic:blipFill>
+                  <pic:spPr bwMode="auto">
+                    <a:xfrm>
+                      <a:off x="0" y="0"/>
+                      <a:ext cx="2763378" cy="2693901"/>
+                    </a:xfrm>
+                    <a:prstGeom prst="rect">
+                      <a:avLst/>
+                    </a:prstGeom>
+                    <a:ln w="9525" cap="flat" cmpd="sng" algn="ctr">
+                      <a:solidFill>
+                        <a:schemeClr val="tx1"/>
+                      </a:solidFill>
+                      <a:prstDash val="solid"/>
+                      <a:round/>
+                      <a:headEnd type="none" w="med" len="med"/>
+                      <a:tailEnd type="none" w="med" len="med"/>
+                    </a:ln>
+                    <a:extLst>
+                      <a:ext uri="{53640926-AAD7-44D8-BBD7-CCE9431645EC}">
+                        <a14:shadowObscured xmlns:a14="http://schemas.microsoft.com/office/drawing/2010/main"/>
+                      </a:ext>
+                    </a:extLst>
+                  </pic:spPr>
+                </pic:pic>
+              </a:graphicData>
+            </a:graphic>
+          </wp:anchor>
+        </w:drawing>
+      </w:r>
+      <w:r>
+        <w:rPr>
+          <w:lang w:bidi="ar-EG"/>
+        </w:rPr>
+        <w:t>QPSK not Grey</w:t>
+      </w:r>
+    </w:p>
+    <w:p>
+      <w:pPr>
+        <w:rPr>
+          <w:lang w:bidi="ar-EG"/>
+        </w:rPr>
+      </w:pPr>
+    </w:p>
+    <w:p>
+      <w:pPr>
+        <w:rPr>
+          <w:lang w:bidi="ar-EG"/>
+        </w:rPr>
+      </w:pPr>
+    </w:p>
+    <w:p>
+      <w:pPr>
+        <w:rPr>
+          <w:lang w:bidi="ar-EG"/>
+        </w:rPr>
+      </w:pPr>
+    </w:p>
+    <w:p>
+      <w:pPr>
+        <w:rPr>
+          <w:lang w:bidi="ar-EG"/>
+        </w:rPr>
+      </w:pPr>
+    </w:p>
+    <w:p>
+      <w:pPr>
+        <w:rPr>
+          <w:lang w:bidi="ar-EG"/>
+        </w:rPr>
+      </w:pPr>
+    </w:p>
+    <w:p>
+      <w:pPr>
+        <w:rPr>
+          <w:lang w:bidi="ar-EG"/>
+        </w:rPr>
+      </w:pPr>
+    </w:p>
+    <w:p>
+      <w:pPr>
+        <w:rPr>
+          <w:lang w:bidi="ar-EG"/>
+        </w:rPr>
+      </w:pPr>
+    </w:p>
+    <w:p>
+      <w:pPr>
+        <w:rPr>
+          <w:lang w:bidi="ar-EG"/>
+        </w:rPr>
+      </w:pPr>
+    </w:p>
+    <w:p>
+      <w:pPr>
+        <w:rPr>
+          <w:lang w:bidi="ar-EG"/>
+        </w:rPr>
+      </w:pPr>
+    </w:p>
+    <w:p>
+      <w:pPr>
+        <w:rPr>
+          <w:lang w:bidi="ar-EG"/>
+        </w:rPr>
+      </w:pPr>
+      <w:r>
+        <w:rPr>
+          <w:noProof/>
+        </w:rPr>
+        <mc:AlternateContent>
+          <mc:Choice Requires="wps">
+            <w:drawing>
+              <wp:anchor distT="0" distB="0" distL="114300" distR="114300" simplePos="0" relativeHeight="251768832" behindDoc="0" locked="0" layoutInCell="1" allowOverlap="1" wp14:anchorId="24B8EAB9" wp14:editId="25AD936D">
+                <wp:simplePos x="0" y="0"/>
+                <wp:positionH relativeFrom="column">
+                  <wp:posOffset>1593215</wp:posOffset>
+                </wp:positionH>
+                <wp:positionV relativeFrom="paragraph">
+                  <wp:posOffset>75680</wp:posOffset>
+                </wp:positionV>
+                <wp:extent cx="2762885" cy="158750"/>
+                <wp:effectExtent l="0" t="0" r="0" b="0"/>
+                <wp:wrapThrough wrapText="bothSides">
+                  <wp:wrapPolygon edited="0">
+                    <wp:start x="0" y="0"/>
+                    <wp:lineTo x="0" y="18144"/>
+                    <wp:lineTo x="21446" y="18144"/>
+                    <wp:lineTo x="21446" y="0"/>
+                    <wp:lineTo x="0" y="0"/>
+                  </wp:wrapPolygon>
+                </wp:wrapThrough>
+                <wp:docPr id="224" name="Text Box 224"/>
+                <wp:cNvGraphicFramePr/>
+                <a:graphic xmlns:a="http://schemas.openxmlformats.org/drawingml/2006/main">
+                  <a:graphicData uri="http://schemas.microsoft.com/office/word/2010/wordprocessingShape">
+                    <wps:wsp>
+                      <wps:cNvSpPr txBox="1"/>
+                      <wps:spPr>
+                        <a:xfrm>
+                          <a:off x="0" y="0"/>
+                          <a:ext cx="2762885" cy="158750"/>
+                        </a:xfrm>
+                        <a:prstGeom prst="rect">
+                          <a:avLst/>
+                        </a:prstGeom>
+                        <a:solidFill>
+                          <a:prstClr val="white"/>
+                        </a:solidFill>
+                        <a:ln>
+                          <a:noFill/>
+                        </a:ln>
+                      </wps:spPr>
+                      <wps:txbx>
+                        <w:txbxContent>
+                          <w:p>
+                            <w:pPr>
+                              <w:pStyle w:val="Caption"/>
+                              <w:rPr>
+                                <w:noProof/>
+                                <w:sz w:val="24"/>
+                                <w:szCs w:val="24"/>
+                                <w:lang w:bidi="ar-EG"/>
+                              </w:rPr>
+                            </w:pPr>
+                            <w:r>
+                              <w:t xml:space="preserve">Figure </w:t>
+                            </w:r>
+                            <w:fldSimple w:instr=" SEQ Figure \* ARABIC ">
+                              <w:r>
+                                <w:rPr>
+                                  <w:noProof/>
+                                </w:rPr>
+                                <w:t>30</w:t>
+                              </w:r>
+                            </w:fldSimple>
+                            <w:r>
+                              <w:t xml:space="preserve"> </w:t>
+                            </w:r>
+                            <w:r>
+                              <w:t>QPSK</w:t>
+                            </w:r>
+                            <w:r>
+                              <w:t>NG</w:t>
+                            </w:r>
+                            <w:r>
+                              <w:t xml:space="preserve"> constellation</w:t>
+                            </w:r>
+                          </w:p>
+                        </w:txbxContent>
+                      </wps:txbx>
+                      <wps:bodyPr rot="0" spcFirstLastPara="0" vertOverflow="overflow" horzOverflow="overflow" vert="horz" wrap="square" lIns="0" tIns="0" rIns="0" bIns="0" numCol="1" spcCol="0" rtlCol="0" fromWordArt="0" anchor="t" anchorCtr="0" forceAA="0" compatLnSpc="1">
+                        <a:prstTxWarp prst="textNoShape">
+                          <a:avLst/>
+                        </a:prstTxWarp>
+                        <a:noAutofit/>
+                      </wps:bodyPr>
+                    </wps:wsp>
+                  </a:graphicData>
+                </a:graphic>
+                <wp14:sizeRelV relativeFrom="margin">
+                  <wp14:pctHeight>0</wp14:pctHeight>
+                </wp14:sizeRelV>
+              </wp:anchor>
+            </w:drawing>
+          </mc:Choice>
+          <mc:Fallback>
+            <w:pict>
+              <v:shape w14:anchorId="24B8EAB9" id="Text Box 224" o:spid="_x0000_s1059" type="#_x0000_t202" style="position:absolute;margin-left:125.45pt;margin-top:5.95pt;width:217.55pt;height:12.5pt;z-index:251768832;visibility:visible;mso-wrap-style:square;mso-height-percent:0;mso-wrap-distance-left:9pt;mso-wrap-distance-top:0;mso-wrap-distance-right:9pt;mso-wrap-distance-bottom:0;mso-position-horizontal:absolute;mso-position-horizontal-relative:text;mso-position-vertical:absolute;mso-position-vertical-relative:text;mso-height-percent:0;mso-height-relative:margin;v-text-anchor:top" o:gfxdata="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" stroked="f">
+                <v:textbox inset="0,0,0,0">
+                  <w:txbxContent>
+                    <w:p>
+                      <w:pPr>
+                        <w:pStyle w:val="Caption"/>
+                        <w:rPr>
+                          <w:noProof/>
+                          <w:sz w:val="24"/>
+                          <w:szCs w:val="24"/>
+                          <w:lang w:bidi="ar-EG"/>
+                        </w:rPr>
+                      </w:pPr>
+                      <w:r>
+                        <w:t xml:space="preserve">Figure </w:t>
+                      </w:r>
+                      <w:fldSimple w:instr=" SEQ Figure \* ARABIC ">
+                        <w:r>
+                          <w:rPr>
+                            <w:noProof/>
+                          </w:rPr>
+                          <w:t>30</w:t>
+                        </w:r>
+                      </w:fldSimple>
+                      <w:r>
+                        <w:t xml:space="preserve"> </w:t>
+                      </w:r>
+                      <w:r>
+                        <w:t>QPSK</w:t>
+                      </w:r>
+                      <w:r>
+                        <w:t>NG</w:t>
+                      </w:r>
+                      <w:r>
+                        <w:t xml:space="preserve"> constellation</w:t>
+                      </w:r>
+                    </w:p>
+                  </w:txbxContent>
+                </v:textbox>
+                <w10:wrap type="through"/>
+              </v:shape>
+            </w:pict>
+          </mc:Fallback>
+        </mc:AlternateContent>
+      </w:r>
+    </w:p>
+    <w:p>
+      <w:pPr>
+        <w:rPr>
+          <w:lang w:bidi="ar-EG"/>
+        </w:rPr>
+      </w:pPr>
+    </w:p>
+    <w:p>
+      <w:pPr>
+        <w:rPr>
+          <w:lang w:bidi="ar-EG"/>
+        </w:rPr>
+      </w:pPr>
+    </w:p>
+    <w:p>
+      <w:pPr>
+        <w:rPr>
+          <w:lang w:bidi="ar-EG"/>
+        </w:rPr>
+      </w:pPr>
+      <w:r>
+        <w:rPr>
+          <w:lang w:bidi="ar-EG"/>
+        </w:rPr>
+        <w:t>Output:</w:t>
+      </w:r>
+    </w:p>
+    <w:p>
+      <w:pPr>
+        <w:rPr>
+          <w:lang w:bidi="ar-EG"/>
+        </w:rPr>
+      </w:pPr>
       <w:bookmarkStart w:id="0" w:name="_GoBack"/>
       <w:bookmarkEnd w:id="0"/>
+      <w:r>
+        <w:rPr>
+          <w:noProof/>
+        </w:rPr>
+        <mc:AlternateContent>
+          <mc:Choice Requires="wps">
+            <w:drawing>
+              <wp:anchor distT="0" distB="0" distL="114300" distR="114300" simplePos="0" relativeHeight="251771904" behindDoc="0" locked="0" layoutInCell="1" allowOverlap="1" wp14:anchorId="3CEED047" wp14:editId="79F6AF75">
+                <wp:simplePos x="0" y="0"/>
+                <wp:positionH relativeFrom="column">
+                  <wp:posOffset>526415</wp:posOffset>
+                </wp:positionH>
+                <wp:positionV relativeFrom="paragraph">
+                  <wp:posOffset>2995930</wp:posOffset>
+                </wp:positionV>
+                <wp:extent cx="4959350" cy="179705"/>
+                <wp:effectExtent l="0" t="0" r="0" b="0"/>
+                <wp:wrapThrough wrapText="bothSides">
+                  <wp:wrapPolygon edited="0">
+                    <wp:start x="0" y="0"/>
+                    <wp:lineTo x="0" y="18318"/>
+                    <wp:lineTo x="21489" y="18318"/>
+                    <wp:lineTo x="21489" y="0"/>
+                    <wp:lineTo x="0" y="0"/>
+                  </wp:wrapPolygon>
+                </wp:wrapThrough>
+                <wp:docPr id="226" name="Text Box 226"/>
+                <wp:cNvGraphicFramePr/>
+                <a:graphic xmlns:a="http://schemas.openxmlformats.org/drawingml/2006/main">
+                  <a:graphicData uri="http://schemas.microsoft.com/office/word/2010/wordprocessingShape">
+                    <wps:wsp>
+                      <wps:cNvSpPr txBox="1"/>
+                      <wps:spPr>
+                        <a:xfrm>
+                          <a:off x="0" y="0"/>
+                          <a:ext cx="4959350" cy="179705"/>
+                        </a:xfrm>
+                        <a:prstGeom prst="rect">
+                          <a:avLst/>
+                        </a:prstGeom>
+                        <a:solidFill>
+                          <a:prstClr val="white"/>
+                        </a:solidFill>
+                        <a:ln>
+                          <a:noFill/>
+                        </a:ln>
+                      </wps:spPr>
+                      <wps:txbx>
+                        <w:txbxContent>
+                          <w:p>
+                            <w:pPr>
+                              <w:pStyle w:val="Caption"/>
+                              <w:rPr>
+                                <w:noProof/>
+                                <w:sz w:val="24"/>
+                                <w:szCs w:val="24"/>
+                                <w:lang w:bidi="ar-EG"/>
+                              </w:rPr>
+                            </w:pPr>
+                            <w:r>
+                              <w:t xml:space="preserve">Figure </w:t>
+                            </w:r>
+                            <w:fldSimple w:instr=" SEQ Figure \* ARABIC ">
+                              <w:r>
+                                <w:rPr>
+                                  <w:noProof/>
+                                </w:rPr>
+                                <w:t>31</w:t>
+                              </w:r>
+                            </w:fldSimple>
+                            <w:r>
+                              <w:t xml:space="preserve"> QPSK</w:t>
+                            </w:r>
+                            <w:r>
+                              <w:t xml:space="preserve"> vs </w:t>
+                            </w:r>
+                            <w:r>
+                              <w:t>QPSKNG</w:t>
+                            </w:r>
+                            <w:r>
+                              <w:t xml:space="preserve"> BER</w:t>
+                            </w:r>
+                          </w:p>
+                        </w:txbxContent>
+                      </wps:txbx>
+                      <wps:bodyPr rot="0" spcFirstLastPara="0" vertOverflow="overflow" horzOverflow="overflow" vert="horz" wrap="square" lIns="0" tIns="0" rIns="0" bIns="0" numCol="1" spcCol="0" rtlCol="0" fromWordArt="0" anchor="t" anchorCtr="0" forceAA="0" compatLnSpc="1">
+                        <a:prstTxWarp prst="textNoShape">
+                          <a:avLst/>
+                        </a:prstTxWarp>
+                        <a:noAutofit/>
+                      </wps:bodyPr>
+                    </wps:wsp>
+                  </a:graphicData>
+                </a:graphic>
+                <wp14:sizeRelV relativeFrom="margin">
+                  <wp14:pctHeight>0</wp14:pctHeight>
+                </wp14:sizeRelV>
+              </wp:anchor>
+            </w:drawing>
+          </mc:Choice>
+          <mc:Fallback>
+            <w:pict>
+              <v:shape w14:anchorId="3CEED047" id="Text Box 226" o:spid="_x0000_s1060" type="#_x0000_t202" style="position:absolute;margin-left:41.45pt;margin-top:235.9pt;width:390.5pt;height:14.15pt;z-index:251771904;visibility:visible;mso-wrap-style:square;mso-height-percent:0;mso-wrap-distance-left:9pt;mso-wrap-distance-top:0;mso-wrap-distance-right:9pt;mso-wrap-distance-bottom:0;mso-position-horizontal:absolute;mso-position-horizontal-relative:text;mso-position-vertical:absolute;mso-position-vertical-relative:text;mso-height-percent:0;mso-height-relative:margin;v-text-anchor:top" o:gfxdata="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" stroked="f">
+                <v:textbox inset="0,0,0,0">
+                  <w:txbxContent>
+                    <w:p>
+                      <w:pPr>
+                        <w:pStyle w:val="Caption"/>
+                        <w:rPr>
+                          <w:noProof/>
+                          <w:sz w:val="24"/>
+                          <w:szCs w:val="24"/>
+                          <w:lang w:bidi="ar-EG"/>
+                        </w:rPr>
+                      </w:pPr>
+                      <w:r>
+                        <w:t xml:space="preserve">Figure </w:t>
+                      </w:r>
+                      <w:fldSimple w:instr=" SEQ Figure \* ARABIC ">
+                        <w:r>
+                          <w:rPr>
+                            <w:noProof/>
+                          </w:rPr>
+                          <w:t>31</w:t>
+                        </w:r>
+                      </w:fldSimple>
+                      <w:r>
+                        <w:t xml:space="preserve"> QPSK</w:t>
+                      </w:r>
+                      <w:r>
+                        <w:t xml:space="preserve"> vs </w:t>
+                      </w:r>
+                      <w:r>
+                        <w:t>QPSKNG</w:t>
+                      </w:r>
+                      <w:r>
+                        <w:t xml:space="preserve"> BER</w:t>
+                      </w:r>
+                    </w:p>
+                  </w:txbxContent>
+                </v:textbox>
+                <w10:wrap type="through"/>
+              </v:shape>
+            </w:pict>
+          </mc:Fallback>
+        </mc:AlternateContent>
+      </w:r>
+      <w:r>
+        <w:rPr>
+          <w:noProof/>
+          <w:lang w:bidi="ar-EG"/>
+        </w:rPr>
+        <w:drawing>
+          <wp:anchor distT="0" distB="0" distL="114300" distR="114300" simplePos="0" relativeHeight="251769856" behindDoc="0" locked="0" layoutInCell="1" allowOverlap="1" wp14:anchorId="0C6BED46" wp14:editId="4A90F2D2">
+            <wp:simplePos x="0" y="0"/>
+            <wp:positionH relativeFrom="column">
+              <wp:posOffset>526415</wp:posOffset>
+            </wp:positionH>
+            <wp:positionV relativeFrom="paragraph">
+              <wp:posOffset>93345</wp:posOffset>
+            </wp:positionV>
+            <wp:extent cx="4959350" cy="2846705"/>
+            <wp:effectExtent l="19050" t="19050" r="12700" b="10795"/>
+            <wp:wrapThrough wrapText="bothSides">
+              <wp:wrapPolygon edited="0">
+                <wp:start x="-83" y="-145"/>
+                <wp:lineTo x="-83" y="21537"/>
+                <wp:lineTo x="21572" y="21537"/>
+                <wp:lineTo x="21572" y="-145"/>
+                <wp:lineTo x="-83" y="-145"/>
+              </wp:wrapPolygon>
+            </wp:wrapThrough>
+            <wp:docPr id="225" name="Picture 225"/>
+            <wp:cNvGraphicFramePr>
+              <a:graphicFrameLocks xmlns:a="http://schemas.openxmlformats.org/drawingml/2006/main" noChangeAspect="1"/>
+            </wp:cNvGraphicFramePr>
+            <a:graphic xmlns:a="http://schemas.openxmlformats.org/drawingml/2006/main">
+              <a:graphicData uri="http://schemas.openxmlformats.org/drawingml/2006/picture">
+                <pic:pic xmlns:pic="http://schemas.openxmlformats.org/drawingml/2006/picture">
+                  <pic:nvPicPr>
+                    <pic:cNvPr id="225" name="BER_QPSKNG_VS_QPSK.png"/>
+                    <pic:cNvPicPr/>
+                  </pic:nvPicPr>
+                  <pic:blipFill rotWithShape="1">
+                    <a:blip r:embed="rId34" cstate="print">
+                      <a:extLst>
+                        <a:ext uri="{28A0092B-C50C-407E-A947-70E740481C1C}">
+                          <a14:useLocalDpi xmlns:a14="http://schemas.microsoft.com/office/drawing/2010/main" val="0"/>
+                        </a:ext>
+                      </a:extLst>
+                    </a:blip>
+                    <a:srcRect l="8857" t="2951" r="7684" b="3775"/>
+                    <a:stretch/>
+                  </pic:blipFill>
+                  <pic:spPr bwMode="auto">
+                    <a:xfrm>
+                      <a:off x="0" y="0"/>
+                      <a:ext cx="4959350" cy="2846705"/>
+                    </a:xfrm>
+                    <a:prstGeom prst="rect">
+                      <a:avLst/>
+                    </a:prstGeom>
+                    <a:ln w="9525" cap="flat" cmpd="sng" algn="ctr">
+                      <a:solidFill>
+                        <a:schemeClr val="tx1"/>
+                      </a:solidFill>
+                      <a:prstDash val="solid"/>
+                      <a:round/>
+                      <a:headEnd type="none" w="med" len="med"/>
+                      <a:tailEnd type="none" w="med" len="med"/>
+                    </a:ln>
+                    <a:extLst>
+                      <a:ext uri="{53640926-AAD7-44D8-BBD7-CCE9431645EC}">
+                        <a14:shadowObscured xmlns:a14="http://schemas.microsoft.com/office/drawing/2010/main"/>
+                      </a:ext>
+                    </a:extLst>
+                  </pic:spPr>
+                </pic:pic>
+              </a:graphicData>
+            </a:graphic>
+            <wp14:sizeRelH relativeFrom="margin">
+              <wp14:pctWidth>0</wp14:pctWidth>
+            </wp14:sizeRelH>
+            <wp14:sizeRelV relativeFrom="margin">
+              <wp14:pctHeight>0</wp14:pctHeight>
+            </wp14:sizeRelV>
+          </wp:anchor>
+        </w:drawing>
+      </w:r>
     </w:p>
     <w:sectPr>
       <w:pgSz w:w="12240" w:h="15840"/>
-      <w:pgMar w:top="1440" w:right="1440" w:bottom="1440" w:left="1440" w:header="720" w:footer="720" w:gutter="0"/>
+      <w:pgMar w:top="1135" w:right="1440" w:bottom="1440" w:left="1440" w:header="720" w:footer="720" w:gutter="0"/>
       <w:cols w:space="720"/>
       <w:docGrid w:linePitch="360"/>
     </w:sectPr>

</xml_diff>